<commit_message>
final changes to word, add pdf
</commit_message>
<xml_diff>
--- a/Final_Ozone.docx
+++ b/Final_Ozone.docx
@@ -33,7 +33,19 @@
         <w:rPr>
           <w:lang w:val="en-CH"/>
         </w:rPr>
-        <w:t>Show the fluctuation of ozone depletion area over the years (1979-2022) for each day and show significant global events.</w:t>
+        <w:t>Plot</w:t>
+      </w:r>
+      <w:r>
+        <w:rPr>
+          <w:lang w:val="en-CH"/>
+        </w:rPr>
+        <w:t xml:space="preserve"> </w:t>
+      </w:r>
+      <w:r>
+        <w:rPr>
+          <w:lang w:val="en-CH"/>
+        </w:rPr>
+        <w:t>the fluctuation of ozone depletion area over the years (1979-2022) for each day and show significant global events.</w:t>
       </w:r>
     </w:p>
     <w:p>
@@ -188,6 +200,10 @@
     <w:sdt>
       <w:sdtPr>
         <w:rPr>
+          <w:rFonts w:asciiTheme="minorHAnsi" w:eastAsiaTheme="minorHAnsi" w:hAnsiTheme="minorHAnsi" w:cstheme="minorBidi"/>
+          <w:color w:val="auto"/>
+          <w:sz w:val="24"/>
+          <w:szCs w:val="24"/>
           <w:lang w:val="en-CH"/>
         </w:rPr>
         <w:id w:val="-921179768"/>
@@ -198,13 +214,9 @@
       </w:sdtPr>
       <w:sdtEndPr>
         <w:rPr>
-          <w:rFonts w:asciiTheme="minorHAnsi" w:eastAsiaTheme="minorHAnsi" w:hAnsiTheme="minorHAnsi" w:cstheme="minorBidi"/>
           <w:b/>
           <w:bCs/>
           <w:noProof/>
-          <w:color w:val="auto"/>
-          <w:sz w:val="24"/>
-          <w:szCs w:val="24"/>
         </w:rPr>
       </w:sdtEndPr>
       <w:sdtContent>
@@ -254,7 +266,7 @@
             </w:rPr>
             <w:fldChar w:fldCharType="separate"/>
           </w:r>
-          <w:hyperlink w:anchor="_Toc92298516" w:history="1">
+          <w:hyperlink w:anchor="_Toc92382042" w:history="1">
             <w:r>
               <w:rPr>
                 <w:rStyle w:val="Hyperlink"/>
@@ -282,7 +294,7 @@
                 <w:noProof/>
                 <w:webHidden/>
               </w:rPr>
-              <w:instrText xml:space="preserve"> PAGEREF _Toc92298516 \h </w:instrText>
+              <w:instrText xml:space="preserve"> PAGEREF _Toc92382042 \h </w:instrText>
             </w:r>
             <w:r>
               <w:rPr>
@@ -327,7 +339,7 @@
               <w:lang w:val="de-CH" w:eastAsia="de-CH"/>
             </w:rPr>
           </w:pPr>
-          <w:hyperlink w:anchor="_Toc92298517" w:history="1">
+          <w:hyperlink w:anchor="_Toc92382043" w:history="1">
             <w:r>
               <w:rPr>
                 <w:rStyle w:val="Hyperlink"/>
@@ -355,7 +367,7 @@
                 <w:noProof/>
                 <w:webHidden/>
               </w:rPr>
-              <w:instrText xml:space="preserve"> PAGEREF _Toc92298517 \h </w:instrText>
+              <w:instrText xml:space="preserve"> PAGEREF _Toc92382043 \h </w:instrText>
             </w:r>
             <w:r>
               <w:rPr>
@@ -400,7 +412,7 @@
               <w:lang w:val="de-CH" w:eastAsia="de-CH"/>
             </w:rPr>
           </w:pPr>
-          <w:hyperlink w:anchor="_Toc92298518" w:history="1">
+          <w:hyperlink w:anchor="_Toc92382044" w:history="1">
             <w:r>
               <w:rPr>
                 <w:rStyle w:val="Hyperlink"/>
@@ -428,7 +440,7 @@
                 <w:noProof/>
                 <w:webHidden/>
               </w:rPr>
-              <w:instrText xml:space="preserve"> PAGEREF _Toc92298518 \h </w:instrText>
+              <w:instrText xml:space="preserve"> PAGEREF _Toc92382044 \h </w:instrText>
             </w:r>
             <w:r>
               <w:rPr>
@@ -473,7 +485,7 @@
               <w:lang w:val="de-CH" w:eastAsia="de-CH"/>
             </w:rPr>
           </w:pPr>
-          <w:hyperlink w:anchor="_Toc92298519" w:history="1">
+          <w:hyperlink w:anchor="_Toc92382045" w:history="1">
             <w:r>
               <w:rPr>
                 <w:rStyle w:val="Hyperlink"/>
@@ -501,7 +513,7 @@
                 <w:noProof/>
                 <w:webHidden/>
               </w:rPr>
-              <w:instrText xml:space="preserve"> PAGEREF _Toc92298519 \h </w:instrText>
+              <w:instrText xml:space="preserve"> PAGEREF _Toc92382045 \h </w:instrText>
             </w:r>
             <w:r>
               <w:rPr>
@@ -546,7 +558,7 @@
               <w:lang w:val="de-CH" w:eastAsia="de-CH"/>
             </w:rPr>
           </w:pPr>
-          <w:hyperlink w:anchor="_Toc92298520" w:history="1">
+          <w:hyperlink w:anchor="_Toc92382046" w:history="1">
             <w:r>
               <w:rPr>
                 <w:rStyle w:val="Hyperlink"/>
@@ -574,7 +586,7 @@
                 <w:noProof/>
                 <w:webHidden/>
               </w:rPr>
-              <w:instrText xml:space="preserve"> PAGEREF _Toc92298520 \h </w:instrText>
+              <w:instrText xml:space="preserve"> PAGEREF _Toc92382046 \h </w:instrText>
             </w:r>
             <w:r>
               <w:rPr>
@@ -619,7 +631,7 @@
               <w:lang w:val="de-CH" w:eastAsia="de-CH"/>
             </w:rPr>
           </w:pPr>
-          <w:hyperlink w:anchor="_Toc92298521" w:history="1">
+          <w:hyperlink w:anchor="_Toc92382047" w:history="1">
             <w:r>
               <w:rPr>
                 <w:rStyle w:val="Hyperlink"/>
@@ -647,7 +659,7 @@
                 <w:noProof/>
                 <w:webHidden/>
               </w:rPr>
-              <w:instrText xml:space="preserve"> PAGEREF _Toc92298521 \h </w:instrText>
+              <w:instrText xml:space="preserve"> PAGEREF _Toc92382047 \h </w:instrText>
             </w:r>
             <w:r>
               <w:rPr>
@@ -692,7 +704,7 @@
               <w:lang w:val="de-CH" w:eastAsia="de-CH"/>
             </w:rPr>
           </w:pPr>
-          <w:hyperlink w:anchor="_Toc92298522" w:history="1">
+          <w:hyperlink w:anchor="_Toc92382048" w:history="1">
             <w:r>
               <w:rPr>
                 <w:rStyle w:val="Hyperlink"/>
@@ -720,7 +732,7 @@
                 <w:noProof/>
                 <w:webHidden/>
               </w:rPr>
-              <w:instrText xml:space="preserve"> PAGEREF _Toc92298522 \h </w:instrText>
+              <w:instrText xml:space="preserve"> PAGEREF _Toc92382048 \h </w:instrText>
             </w:r>
             <w:r>
               <w:rPr>
@@ -765,7 +777,7 @@
               <w:lang w:val="de-CH" w:eastAsia="de-CH"/>
             </w:rPr>
           </w:pPr>
-          <w:hyperlink w:anchor="_Toc92298523" w:history="1">
+          <w:hyperlink w:anchor="_Toc92382049" w:history="1">
             <w:r>
               <w:rPr>
                 <w:rStyle w:val="Hyperlink"/>
@@ -793,7 +805,7 @@
                 <w:noProof/>
                 <w:webHidden/>
               </w:rPr>
-              <w:instrText xml:space="preserve"> PAGEREF _Toc92298523 \h </w:instrText>
+              <w:instrText xml:space="preserve"> PAGEREF _Toc92382049 \h </w:instrText>
             </w:r>
             <w:r>
               <w:rPr>
@@ -838,7 +850,7 @@
               <w:lang w:val="de-CH" w:eastAsia="de-CH"/>
             </w:rPr>
           </w:pPr>
-          <w:hyperlink w:anchor="_Toc92298524" w:history="1">
+          <w:hyperlink w:anchor="_Toc92382050" w:history="1">
             <w:r>
               <w:rPr>
                 <w:rStyle w:val="Hyperlink"/>
@@ -866,7 +878,7 @@
                 <w:noProof/>
                 <w:webHidden/>
               </w:rPr>
-              <w:instrText xml:space="preserve"> PAGEREF _Toc92298524 \h </w:instrText>
+              <w:instrText xml:space="preserve"> PAGEREF _Toc92382050 \h </w:instrText>
             </w:r>
             <w:r>
               <w:rPr>
@@ -911,7 +923,7 @@
               <w:lang w:val="de-CH" w:eastAsia="de-CH"/>
             </w:rPr>
           </w:pPr>
-          <w:hyperlink w:anchor="_Toc92298525" w:history="1">
+          <w:hyperlink w:anchor="_Toc92382051" w:history="1">
             <w:r>
               <w:rPr>
                 <w:rStyle w:val="Hyperlink"/>
@@ -939,7 +951,7 @@
                 <w:noProof/>
                 <w:webHidden/>
               </w:rPr>
-              <w:instrText xml:space="preserve"> PAGEREF _Toc92298525 \h </w:instrText>
+              <w:instrText xml:space="preserve"> PAGEREF _Toc92382051 \h </w:instrText>
             </w:r>
             <w:r>
               <w:rPr>
@@ -984,7 +996,7 @@
               <w:lang w:val="de-CH" w:eastAsia="de-CH"/>
             </w:rPr>
           </w:pPr>
-          <w:hyperlink w:anchor="_Toc92298526" w:history="1">
+          <w:hyperlink w:anchor="_Toc92382052" w:history="1">
             <w:r>
               <w:rPr>
                 <w:rStyle w:val="Hyperlink"/>
@@ -1012,7 +1024,7 @@
                 <w:noProof/>
                 <w:webHidden/>
               </w:rPr>
-              <w:instrText xml:space="preserve"> PAGEREF _Toc92298526 \h </w:instrText>
+              <w:instrText xml:space="preserve"> PAGEREF _Toc92382052 \h </w:instrText>
             </w:r>
             <w:r>
               <w:rPr>
@@ -1057,7 +1069,7 @@
               <w:lang w:val="de-CH" w:eastAsia="de-CH"/>
             </w:rPr>
           </w:pPr>
-          <w:hyperlink w:anchor="_Toc92298527" w:history="1">
+          <w:hyperlink w:anchor="_Toc92382053" w:history="1">
             <w:r>
               <w:rPr>
                 <w:rStyle w:val="Hyperlink"/>
@@ -1085,7 +1097,7 @@
                 <w:noProof/>
                 <w:webHidden/>
               </w:rPr>
-              <w:instrText xml:space="preserve"> PAGEREF _Toc92298527 \h </w:instrText>
+              <w:instrText xml:space="preserve"> PAGEREF _Toc92382053 \h </w:instrText>
             </w:r>
             <w:r>
               <w:rPr>
@@ -1130,7 +1142,7 @@
               <w:lang w:val="de-CH" w:eastAsia="de-CH"/>
             </w:rPr>
           </w:pPr>
-          <w:hyperlink w:anchor="_Toc92298528" w:history="1">
+          <w:hyperlink w:anchor="_Toc92382054" w:history="1">
             <w:r>
               <w:rPr>
                 <w:rStyle w:val="Hyperlink"/>
@@ -1158,7 +1170,7 @@
                 <w:noProof/>
                 <w:webHidden/>
               </w:rPr>
-              <w:instrText xml:space="preserve"> PAGEREF _Toc92298528 \h </w:instrText>
+              <w:instrText xml:space="preserve"> PAGEREF _Toc92382054 \h </w:instrText>
             </w:r>
             <w:r>
               <w:rPr>
@@ -1203,7 +1215,7 @@
               <w:lang w:val="de-CH" w:eastAsia="de-CH"/>
             </w:rPr>
           </w:pPr>
-          <w:hyperlink w:anchor="_Toc92298529" w:history="1">
+          <w:hyperlink w:anchor="_Toc92382055" w:history="1">
             <w:r>
               <w:rPr>
                 <w:rStyle w:val="Hyperlink"/>
@@ -1231,7 +1243,7 @@
                 <w:noProof/>
                 <w:webHidden/>
               </w:rPr>
-              <w:instrText xml:space="preserve"> PAGEREF _Toc92298529 \h </w:instrText>
+              <w:instrText xml:space="preserve"> PAGEREF _Toc92382055 \h </w:instrText>
             </w:r>
             <w:r>
               <w:rPr>
@@ -1276,7 +1288,7 @@
               <w:lang w:val="de-CH" w:eastAsia="de-CH"/>
             </w:rPr>
           </w:pPr>
-          <w:hyperlink w:anchor="_Toc92298530" w:history="1">
+          <w:hyperlink w:anchor="_Toc92382056" w:history="1">
             <w:r>
               <w:rPr>
                 <w:rStyle w:val="Hyperlink"/>
@@ -1304,7 +1316,7 @@
                 <w:noProof/>
                 <w:webHidden/>
               </w:rPr>
-              <w:instrText xml:space="preserve"> PAGEREF _Toc92298530 \h </w:instrText>
+              <w:instrText xml:space="preserve"> PAGEREF _Toc92382056 \h </w:instrText>
             </w:r>
             <w:r>
               <w:rPr>
@@ -1349,7 +1361,7 @@
               <w:lang w:val="de-CH" w:eastAsia="de-CH"/>
             </w:rPr>
           </w:pPr>
-          <w:hyperlink w:anchor="_Toc92298531" w:history="1">
+          <w:hyperlink w:anchor="_Toc92382057" w:history="1">
             <w:r>
               <w:rPr>
                 <w:rStyle w:val="Hyperlink"/>
@@ -1377,7 +1389,7 @@
                 <w:noProof/>
                 <w:webHidden/>
               </w:rPr>
-              <w:instrText xml:space="preserve"> PAGEREF _Toc92298531 \h </w:instrText>
+              <w:instrText xml:space="preserve"> PAGEREF _Toc92382057 \h </w:instrText>
             </w:r>
             <w:r>
               <w:rPr>
@@ -1422,7 +1434,7 @@
               <w:lang w:val="de-CH" w:eastAsia="de-CH"/>
             </w:rPr>
           </w:pPr>
-          <w:hyperlink w:anchor="_Toc92298532" w:history="1">
+          <w:hyperlink w:anchor="_Toc92382058" w:history="1">
             <w:r>
               <w:rPr>
                 <w:rStyle w:val="Hyperlink"/>
@@ -1450,7 +1462,7 @@
                 <w:noProof/>
                 <w:webHidden/>
               </w:rPr>
-              <w:instrText xml:space="preserve"> PAGEREF _Toc92298532 \h </w:instrText>
+              <w:instrText xml:space="preserve"> PAGEREF _Toc92382058 \h </w:instrText>
             </w:r>
             <w:r>
               <w:rPr>
@@ -1495,7 +1507,7 @@
               <w:lang w:val="de-CH" w:eastAsia="de-CH"/>
             </w:rPr>
           </w:pPr>
-          <w:hyperlink w:anchor="_Toc92298533" w:history="1">
+          <w:hyperlink w:anchor="_Toc92382059" w:history="1">
             <w:r>
               <w:rPr>
                 <w:rStyle w:val="Hyperlink"/>
@@ -1523,7 +1535,7 @@
                 <w:noProof/>
                 <w:webHidden/>
               </w:rPr>
-              <w:instrText xml:space="preserve"> PAGEREF _Toc92298533 \h </w:instrText>
+              <w:instrText xml:space="preserve"> PAGEREF _Toc92382059 \h </w:instrText>
             </w:r>
             <w:r>
               <w:rPr>
@@ -1568,7 +1580,7 @@
               <w:lang w:val="de-CH" w:eastAsia="de-CH"/>
             </w:rPr>
           </w:pPr>
-          <w:hyperlink w:anchor="_Toc92298534" w:history="1">
+          <w:hyperlink w:anchor="_Toc92382060" w:history="1">
             <w:r>
               <w:rPr>
                 <w:rStyle w:val="Hyperlink"/>
@@ -1596,7 +1608,7 @@
                 <w:noProof/>
                 <w:webHidden/>
               </w:rPr>
-              <w:instrText xml:space="preserve"> PAGEREF _Toc92298534 \h </w:instrText>
+              <w:instrText xml:space="preserve"> PAGEREF _Toc92382060 \h </w:instrText>
             </w:r>
             <w:r>
               <w:rPr>
@@ -1641,7 +1653,7 @@
               <w:lang w:val="de-CH" w:eastAsia="de-CH"/>
             </w:rPr>
           </w:pPr>
-          <w:hyperlink w:anchor="_Toc92298535" w:history="1">
+          <w:hyperlink w:anchor="_Toc92382061" w:history="1">
             <w:r>
               <w:rPr>
                 <w:rStyle w:val="Hyperlink"/>
@@ -1669,7 +1681,7 @@
                 <w:noProof/>
                 <w:webHidden/>
               </w:rPr>
-              <w:instrText xml:space="preserve"> PAGEREF _Toc92298535 \h </w:instrText>
+              <w:instrText xml:space="preserve"> PAGEREF _Toc92382061 \h </w:instrText>
             </w:r>
             <w:r>
               <w:rPr>
@@ -1714,7 +1726,7 @@
               <w:lang w:val="de-CH" w:eastAsia="de-CH"/>
             </w:rPr>
           </w:pPr>
-          <w:hyperlink w:anchor="_Toc92298536" w:history="1">
+          <w:hyperlink w:anchor="_Toc92382062" w:history="1">
             <w:r>
               <w:rPr>
                 <w:rStyle w:val="Hyperlink"/>
@@ -1742,7 +1754,7 @@
                 <w:noProof/>
                 <w:webHidden/>
               </w:rPr>
-              <w:instrText xml:space="preserve"> PAGEREF _Toc92298536 \h </w:instrText>
+              <w:instrText xml:space="preserve"> PAGEREF _Toc92382062 \h </w:instrText>
             </w:r>
             <w:r>
               <w:rPr>
@@ -1787,7 +1799,7 @@
               <w:lang w:val="de-CH" w:eastAsia="de-CH"/>
             </w:rPr>
           </w:pPr>
-          <w:hyperlink w:anchor="_Toc92298537" w:history="1">
+          <w:hyperlink w:anchor="_Toc92382063" w:history="1">
             <w:r>
               <w:rPr>
                 <w:rStyle w:val="Hyperlink"/>
@@ -1815,7 +1827,7 @@
                 <w:noProof/>
                 <w:webHidden/>
               </w:rPr>
-              <w:instrText xml:space="preserve"> PAGEREF _Toc92298537 \h </w:instrText>
+              <w:instrText xml:space="preserve"> PAGEREF _Toc92382063 \h </w:instrText>
             </w:r>
             <w:r>
               <w:rPr>
@@ -1860,7 +1872,7 @@
               <w:lang w:val="de-CH" w:eastAsia="de-CH"/>
             </w:rPr>
           </w:pPr>
-          <w:hyperlink w:anchor="_Toc92298538" w:history="1">
+          <w:hyperlink w:anchor="_Toc92382064" w:history="1">
             <w:r>
               <w:rPr>
                 <w:rStyle w:val="Hyperlink"/>
@@ -1888,7 +1900,7 @@
                 <w:noProof/>
                 <w:webHidden/>
               </w:rPr>
-              <w:instrText xml:space="preserve"> PAGEREF _Toc92298538 \h </w:instrText>
+              <w:instrText xml:space="preserve"> PAGEREF _Toc92382064 \h </w:instrText>
             </w:r>
             <w:r>
               <w:rPr>
@@ -1933,7 +1945,7 @@
               <w:lang w:val="de-CH" w:eastAsia="de-CH"/>
             </w:rPr>
           </w:pPr>
-          <w:hyperlink w:anchor="_Toc92298539" w:history="1">
+          <w:hyperlink w:anchor="_Toc92382065" w:history="1">
             <w:r>
               <w:rPr>
                 <w:rStyle w:val="Hyperlink"/>
@@ -1961,7 +1973,7 @@
                 <w:noProof/>
                 <w:webHidden/>
               </w:rPr>
-              <w:instrText xml:space="preserve"> PAGEREF _Toc92298539 \h </w:instrText>
+              <w:instrText xml:space="preserve"> PAGEREF _Toc92382065 \h </w:instrText>
             </w:r>
             <w:r>
               <w:rPr>
@@ -2006,7 +2018,7 @@
               <w:lang w:val="de-CH" w:eastAsia="de-CH"/>
             </w:rPr>
           </w:pPr>
-          <w:hyperlink w:anchor="_Toc92298540" w:history="1">
+          <w:hyperlink w:anchor="_Toc92382066" w:history="1">
             <w:r>
               <w:rPr>
                 <w:rStyle w:val="Hyperlink"/>
@@ -2034,7 +2046,7 @@
                 <w:noProof/>
                 <w:webHidden/>
               </w:rPr>
-              <w:instrText xml:space="preserve"> PAGEREF _Toc92298540 \h </w:instrText>
+              <w:instrText xml:space="preserve"> PAGEREF _Toc92382066 \h </w:instrText>
             </w:r>
             <w:r>
               <w:rPr>
@@ -2079,7 +2091,7 @@
               <w:lang w:val="de-CH" w:eastAsia="de-CH"/>
             </w:rPr>
           </w:pPr>
-          <w:hyperlink w:anchor="_Toc92298541" w:history="1">
+          <w:hyperlink w:anchor="_Toc92382067" w:history="1">
             <w:r>
               <w:rPr>
                 <w:rStyle w:val="Hyperlink"/>
@@ -2107,7 +2119,7 @@
                 <w:noProof/>
                 <w:webHidden/>
               </w:rPr>
-              <w:instrText xml:space="preserve"> PAGEREF _Toc92298541 \h </w:instrText>
+              <w:instrText xml:space="preserve"> PAGEREF _Toc92382067 \h </w:instrText>
             </w:r>
             <w:r>
               <w:rPr>
@@ -2152,7 +2164,7 @@
               <w:lang w:val="de-CH" w:eastAsia="de-CH"/>
             </w:rPr>
           </w:pPr>
-          <w:hyperlink w:anchor="_Toc92298542" w:history="1">
+          <w:hyperlink w:anchor="_Toc92382068" w:history="1">
             <w:r>
               <w:rPr>
                 <w:rStyle w:val="Hyperlink"/>
@@ -2180,7 +2192,7 @@
                 <w:noProof/>
                 <w:webHidden/>
               </w:rPr>
-              <w:instrText xml:space="preserve"> PAGEREF _Toc92298542 \h </w:instrText>
+              <w:instrText xml:space="preserve"> PAGEREF _Toc92382068 \h </w:instrText>
             </w:r>
             <w:r>
               <w:rPr>
@@ -2225,7 +2237,7 @@
               <w:lang w:val="de-CH" w:eastAsia="de-CH"/>
             </w:rPr>
           </w:pPr>
-          <w:hyperlink w:anchor="_Toc92298543" w:history="1">
+          <w:hyperlink w:anchor="_Toc92382069" w:history="1">
             <w:r>
               <w:rPr>
                 <w:rStyle w:val="Hyperlink"/>
@@ -2253,7 +2265,7 @@
                 <w:noProof/>
                 <w:webHidden/>
               </w:rPr>
-              <w:instrText xml:space="preserve"> PAGEREF _Toc92298543 \h </w:instrText>
+              <w:instrText xml:space="preserve"> PAGEREF _Toc92382069 \h </w:instrText>
             </w:r>
             <w:r>
               <w:rPr>
@@ -2298,7 +2310,7 @@
               <w:lang w:val="de-CH" w:eastAsia="de-CH"/>
             </w:rPr>
           </w:pPr>
-          <w:hyperlink w:anchor="_Toc92298544" w:history="1">
+          <w:hyperlink w:anchor="_Toc92382070" w:history="1">
             <w:r>
               <w:rPr>
                 <w:rStyle w:val="Hyperlink"/>
@@ -2326,7 +2338,7 @@
                 <w:noProof/>
                 <w:webHidden/>
               </w:rPr>
-              <w:instrText xml:space="preserve"> PAGEREF _Toc92298544 \h </w:instrText>
+              <w:instrText xml:space="preserve"> PAGEREF _Toc92382070 \h </w:instrText>
             </w:r>
             <w:r>
               <w:rPr>
@@ -2371,7 +2383,7 @@
               <w:lang w:val="de-CH" w:eastAsia="de-CH"/>
             </w:rPr>
           </w:pPr>
-          <w:hyperlink w:anchor="_Toc92298545" w:history="1">
+          <w:hyperlink w:anchor="_Toc92382071" w:history="1">
             <w:r>
               <w:rPr>
                 <w:rStyle w:val="Hyperlink"/>
@@ -2399,7 +2411,7 @@
                 <w:noProof/>
                 <w:webHidden/>
               </w:rPr>
-              <w:instrText xml:space="preserve"> PAGEREF _Toc92298545 \h </w:instrText>
+              <w:instrText xml:space="preserve"> PAGEREF _Toc92382071 \h </w:instrText>
             </w:r>
             <w:r>
               <w:rPr>
@@ -2444,7 +2456,7 @@
               <w:lang w:val="de-CH" w:eastAsia="de-CH"/>
             </w:rPr>
           </w:pPr>
-          <w:hyperlink w:anchor="_Toc92298546" w:history="1">
+          <w:hyperlink w:anchor="_Toc92382072" w:history="1">
             <w:r>
               <w:rPr>
                 <w:rStyle w:val="Hyperlink"/>
@@ -2472,7 +2484,7 @@
                 <w:noProof/>
                 <w:webHidden/>
               </w:rPr>
-              <w:instrText xml:space="preserve"> PAGEREF _Toc92298546 \h </w:instrText>
+              <w:instrText xml:space="preserve"> PAGEREF _Toc92382072 \h </w:instrText>
             </w:r>
             <w:r>
               <w:rPr>
@@ -2493,6 +2505,79 @@
                 <w:webHidden/>
               </w:rPr>
               <w:t>17</w:t>
+            </w:r>
+            <w:r>
+              <w:rPr>
+                <w:noProof/>
+                <w:webHidden/>
+              </w:rPr>
+              <w:fldChar w:fldCharType="end"/>
+            </w:r>
+          </w:hyperlink>
+        </w:p>
+        <w:p>
+          <w:pPr>
+            <w:pStyle w:val="TOC2"/>
+            <w:tabs>
+              <w:tab w:val="right" w:leader="dot" w:pos="9350"/>
+            </w:tabs>
+            <w:rPr>
+              <w:rFonts w:eastAsiaTheme="minorEastAsia"/>
+              <w:noProof/>
+              <w:sz w:val="22"/>
+              <w:szCs w:val="22"/>
+              <w:lang w:val="de-CH" w:eastAsia="de-CH"/>
+            </w:rPr>
+          </w:pPr>
+          <w:hyperlink w:anchor="_Toc92382073" w:history="1">
+            <w:r>
+              <w:rPr>
+                <w:rStyle w:val="Hyperlink"/>
+                <w:noProof/>
+                <w:lang w:val="en-CH"/>
+              </w:rPr>
+              <w:t>Attachements</w:t>
+            </w:r>
+            <w:r>
+              <w:rPr>
+                <w:noProof/>
+                <w:webHidden/>
+              </w:rPr>
+              <w:tab/>
+            </w:r>
+            <w:r>
+              <w:rPr>
+                <w:noProof/>
+                <w:webHidden/>
+              </w:rPr>
+              <w:fldChar w:fldCharType="begin"/>
+            </w:r>
+            <w:r>
+              <w:rPr>
+                <w:noProof/>
+                <w:webHidden/>
+              </w:rPr>
+              <w:instrText xml:space="preserve"> PAGEREF _Toc92382073 \h </w:instrText>
+            </w:r>
+            <w:r>
+              <w:rPr>
+                <w:noProof/>
+                <w:webHidden/>
+              </w:rPr>
+            </w:r>
+            <w:r>
+              <w:rPr>
+                <w:noProof/>
+                <w:webHidden/>
+              </w:rPr>
+              <w:fldChar w:fldCharType="separate"/>
+            </w:r>
+            <w:r>
+              <w:rPr>
+                <w:noProof/>
+                <w:webHidden/>
+              </w:rPr>
+              <w:t>20</w:t>
             </w:r>
             <w:r>
               <w:rPr>
@@ -2532,7 +2617,7 @@
         </w:rPr>
       </w:pPr>
       <w:bookmarkStart w:id="1" w:name="idea-and-history"/>
-      <w:bookmarkStart w:id="2" w:name="_Toc92298516"/>
+      <w:bookmarkStart w:id="2" w:name="_Toc92382042"/>
       <w:r>
         <w:rPr>
           <w:lang w:val="en-CH"/>
@@ -2685,6 +2770,12 @@
         <w:rPr>
           <w:lang w:val="en-CH"/>
         </w:rPr>
+        <w:t xml:space="preserve"> </w:t>
+      </w:r>
+      <w:r>
+        <w:rPr>
+          <w:lang w:val="en-CH"/>
+        </w:rPr>
         <w:t xml:space="preserve">is an aggregated source which gives you the values of square kilometres of ozone depletion in antarctica per year, month or day. The second source </w:t>
       </w:r>
       <w:r>
@@ -2771,7 +2862,7 @@
         </w:rPr>
       </w:pPr>
       <w:bookmarkStart w:id="3" w:name="reading-datasource-and-python-setup"/>
-      <w:bookmarkStart w:id="4" w:name="_Toc92298517"/>
+      <w:bookmarkStart w:id="4" w:name="_Toc92382043"/>
       <w:bookmarkEnd w:id="1"/>
       <w:r>
         <w:rPr>
@@ -2848,7 +2939,7 @@
           <w:lang w:val="en-CH"/>
         </w:rPr>
       </w:pPr>
-      <w:bookmarkStart w:id="6" w:name="_Toc92298518"/>
+      <w:bookmarkStart w:id="6" w:name="_Toc92382044"/>
       <w:r>
         <w:rPr>
           <w:lang w:val="en-CH"/>
@@ -2892,7 +2983,7 @@
         </w:rPr>
       </w:pPr>
       <w:bookmarkStart w:id="7" w:name="line-chart"/>
-      <w:bookmarkStart w:id="8" w:name="_Toc92298519"/>
+      <w:bookmarkStart w:id="8" w:name="_Toc92382045"/>
       <w:bookmarkEnd w:id="5"/>
       <w:r>
         <w:rPr>
@@ -3029,6 +3120,7 @@
           <w:lang w:val="en-CH"/>
         </w:rPr>
       </w:pPr>
+      <w:bookmarkStart w:id="9" w:name="_Toc92381644"/>
       <w:r>
         <w:rPr>
           <w:lang w:val="en-CH"/>
@@ -3072,6 +3164,7 @@
         </w:rPr>
         <w:t xml:space="preserve"> Line Plot Mean ozone depletion over years 1979-2020</w:t>
       </w:r>
+      <w:bookmarkEnd w:id="9"/>
     </w:p>
     <w:p>
       <w:pPr>
@@ -3080,67 +3173,67 @@
           <w:lang w:val="en-CH"/>
         </w:rPr>
       </w:pPr>
-      <w:bookmarkStart w:id="9" w:name="scatter-plot"/>
-      <w:bookmarkStart w:id="10" w:name="_Toc92298520"/>
+      <w:bookmarkStart w:id="10" w:name="scatter-plot"/>
+      <w:bookmarkStart w:id="11" w:name="_Toc92382046"/>
       <w:r>
         <w:rPr>
           <w:lang w:val="en-CH"/>
         </w:rPr>
         <w:t>Scatter plot</w:t>
       </w:r>
+      <w:bookmarkEnd w:id="11"/>
+    </w:p>
+    <w:p>
+      <w:pPr>
+        <w:pStyle w:val="FirstParagraph"/>
+        <w:rPr>
+          <w:lang w:val="en-CH"/>
+        </w:rPr>
+      </w:pPr>
+      <w:r>
+        <w:rPr>
+          <w:lang w:val="en-CH"/>
+        </w:rPr>
+        <w:t xml:space="preserve">A scatter plot is best used to show a relation between two variables </w:t>
+      </w:r>
+      <w:r>
+        <w:rPr>
+          <w:lang w:val="en-CH"/>
+        </w:rPr>
+        <w:fldChar w:fldCharType="begin"/>
+      </w:r>
+      <w:r>
+        <w:rPr>
+          <w:lang w:val="en-CH"/>
+        </w:rPr>
+        <w:instrText xml:space="preserve"> ADDIN ZOTERO_ITEM CSL_CITATION {"citationID":"1XdQBHbU","properties":{"formattedCitation":"(Casta\\uc0\\u241{}\\uc0\\u243{}n, 2019)","plainCitation":"(Castañón, 2019)","noteIndex":0},"citationItems":[{"id":42,"uris":["http://zotero.org/users/8528531/items/H4FXU8GF"],"uri":["http://zotero.org/users/8528531/items/H4FXU8GF"],"itemData":{"id":42,"type":"webpage","abstract":"One picture is worth a 1000 words","container-title":"Medium","language":"en","title":"10 Visualizations Every Data Scientist Should Know","URL":"https://towardsdatascience.com/10-viz-every-ds-should-know-4e4118f26fc3","author":[{"family":"Castañón","given":"Jorge"}],"accessed":{"date-parts":[["2021",10,7]]},"issued":{"date-parts":[["2019",11,8]]}}}],"schema":"https://github.com/citation-style-language/schema/raw/master/csl-citation.json"} </w:instrText>
+      </w:r>
+      <w:r>
+        <w:rPr>
+          <w:lang w:val="en-CH"/>
+        </w:rPr>
+        <w:fldChar w:fldCharType="separate"/>
+      </w:r>
+      <w:r>
+        <w:rPr>
+          <w:rFonts w:ascii="Cambria" w:hAnsi="Cambria" w:cs="Times New Roman"/>
+          <w:lang w:val="en-CH"/>
+        </w:rPr>
+        <w:t>(Castañón, 2019)</w:t>
+      </w:r>
+      <w:r>
+        <w:rPr>
+          <w:lang w:val="en-CH"/>
+        </w:rPr>
+        <w:fldChar w:fldCharType="end"/>
+      </w:r>
+      <w:r>
+        <w:rPr>
+          <w:lang w:val="en-CH"/>
+        </w:rPr>
+        <w:t>. They can also be extended to show the relation between n to 1 variable (mean, max, min to the year variable). It will also visualize outliers quite easily like the value in year 1995 and some of the following years.</w:t>
+      </w:r>
       <w:bookmarkEnd w:id="10"/>
-    </w:p>
-    <w:p>
-      <w:pPr>
-        <w:pStyle w:val="FirstParagraph"/>
-        <w:rPr>
-          <w:lang w:val="en-CH"/>
-        </w:rPr>
-      </w:pPr>
-      <w:r>
-        <w:rPr>
-          <w:lang w:val="en-CH"/>
-        </w:rPr>
-        <w:t xml:space="preserve">A scatter plot is best used to show a relation between two variables </w:t>
-      </w:r>
-      <w:r>
-        <w:rPr>
-          <w:lang w:val="en-CH"/>
-        </w:rPr>
-        <w:fldChar w:fldCharType="begin"/>
-      </w:r>
-      <w:r>
-        <w:rPr>
-          <w:lang w:val="en-CH"/>
-        </w:rPr>
-        <w:instrText xml:space="preserve"> ADDIN ZOTERO_ITEM CSL_CITATION {"citationID":"1XdQBHbU","properties":{"formattedCitation":"(Casta\\uc0\\u241{}\\uc0\\u243{}n, 2019)","plainCitation":"(Castañón, 2019)","noteIndex":0},"citationItems":[{"id":42,"uris":["http://zotero.org/users/8528531/items/H4FXU8GF"],"uri":["http://zotero.org/users/8528531/items/H4FXU8GF"],"itemData":{"id":42,"type":"webpage","abstract":"One picture is worth a 1000 words","container-title":"Medium","language":"en","title":"10 Visualizations Every Data Scientist Should Know","URL":"https://towardsdatascience.com/10-viz-every-ds-should-know-4e4118f26fc3","author":[{"family":"Castañón","given":"Jorge"}],"accessed":{"date-parts":[["2021",10,7]]},"issued":{"date-parts":[["2019",11,8]]}}}],"schema":"https://github.com/citation-style-language/schema/raw/master/csl-citation.json"} </w:instrText>
-      </w:r>
-      <w:r>
-        <w:rPr>
-          <w:lang w:val="en-CH"/>
-        </w:rPr>
-        <w:fldChar w:fldCharType="separate"/>
-      </w:r>
-      <w:r>
-        <w:rPr>
-          <w:rFonts w:ascii="Cambria" w:hAnsi="Cambria" w:cs="Times New Roman"/>
-          <w:lang w:val="en-CH"/>
-        </w:rPr>
-        <w:t>(Castañón, 2019)</w:t>
-      </w:r>
-      <w:r>
-        <w:rPr>
-          <w:lang w:val="en-CH"/>
-        </w:rPr>
-        <w:fldChar w:fldCharType="end"/>
-      </w:r>
-      <w:r>
-        <w:rPr>
-          <w:lang w:val="en-CH"/>
-        </w:rPr>
-        <w:t>. They can also be extended to show the relation between n to 1 variable (mean, max, min to the year variable). It will also visualize outliers quite easily like the value in year 1995 and some of the following years.</w:t>
-      </w:r>
-      <w:bookmarkEnd w:id="9"/>
     </w:p>
     <w:p>
       <w:pPr>
@@ -3206,6 +3299,7 @@
           <w:lang w:val="en-CH"/>
         </w:rPr>
       </w:pPr>
+      <w:bookmarkStart w:id="12" w:name="_Toc92381645"/>
       <w:r>
         <w:rPr>
           <w:lang w:val="en-CH"/>
@@ -3273,6 +3367,7 @@
         </w:rPr>
         <w:t>Min ozone depletion over years 1979-2020</w:t>
       </w:r>
+      <w:bookmarkEnd w:id="12"/>
     </w:p>
     <w:p>
       <w:pPr>
@@ -3281,15 +3376,15 @@
           <w:lang w:val="en-CH"/>
         </w:rPr>
       </w:pPr>
-      <w:bookmarkStart w:id="11" w:name="map-projections-from-nasa"/>
-      <w:bookmarkStart w:id="12" w:name="_Toc92298521"/>
+      <w:bookmarkStart w:id="13" w:name="map-projections-from-nasa"/>
+      <w:bookmarkStart w:id="14" w:name="_Toc92382047"/>
       <w:r>
         <w:rPr>
           <w:lang w:val="en-CH"/>
         </w:rPr>
         <w:t>Map Projections from Nasa</w:t>
       </w:r>
-      <w:bookmarkEnd w:id="12"/>
+      <w:bookmarkEnd w:id="14"/>
     </w:p>
     <w:p>
       <w:pPr>
@@ -3479,6 +3574,7 @@
           <w:lang w:val="en-CH"/>
         </w:rPr>
       </w:pPr>
+      <w:bookmarkStart w:id="15" w:name="_Toc92381646"/>
       <w:r>
         <w:rPr>
           <w:lang w:val="en-CH"/>
@@ -3522,6 +3618,7 @@
         </w:rPr>
         <w:t xml:space="preserve"> Ozone Map Projection 26.09.2021</w:t>
       </w:r>
+      <w:bookmarkEnd w:id="15"/>
     </w:p>
     <w:p>
       <w:pPr>
@@ -3593,6 +3690,7 @@
           <w:lang w:val="en-CH"/>
         </w:rPr>
       </w:pPr>
+      <w:bookmarkStart w:id="16" w:name="_Toc92381647"/>
       <w:r>
         <w:rPr>
           <w:lang w:val="en-CH"/>
@@ -3634,7 +3732,20 @@
         <w:rPr>
           <w:lang w:val="en-CH"/>
         </w:rPr>
-        <w:t xml:space="preserve"> Ozone Legend</w:t>
+        <w:t xml:space="preserve"> Ozone</w:t>
+      </w:r>
+      <w:r>
+        <w:rPr>
+          <w:lang w:val="en-CH"/>
+        </w:rPr>
+        <w:t xml:space="preserve"> Dobson units l</w:t>
+      </w:r>
+      <w:bookmarkEnd w:id="16"/>
+      <w:r>
+        <w:rPr>
+          <w:lang w:val="en-CH"/>
+        </w:rPr>
+        <w:t>egend</w:t>
       </w:r>
     </w:p>
     <w:p>
@@ -3644,9 +3755,9 @@
           <w:lang w:val="en-CH"/>
         </w:rPr>
       </w:pPr>
-      <w:bookmarkStart w:id="13" w:name="review"/>
-      <w:bookmarkStart w:id="14" w:name="_Toc92298522"/>
-      <w:bookmarkEnd w:id="11"/>
+      <w:bookmarkStart w:id="17" w:name="review"/>
+      <w:bookmarkStart w:id="18" w:name="_Toc92382048"/>
+      <w:bookmarkEnd w:id="13"/>
       <w:r>
         <w:rPr>
           <w:lang w:val="en-CH"/>
@@ -3654,7 +3765,7 @@
         <w:lastRenderedPageBreak/>
         <w:t>Review</w:t>
       </w:r>
-      <w:bookmarkEnd w:id="14"/>
+      <w:bookmarkEnd w:id="18"/>
     </w:p>
     <w:p>
       <w:pPr>
@@ -3695,9 +3806,9 @@
           <w:lang w:val="en-CH"/>
         </w:rPr>
       </w:pPr>
-      <w:bookmarkStart w:id="15" w:name="lo2-visual-perception"/>
-      <w:bookmarkStart w:id="16" w:name="_Toc92298523"/>
-      <w:bookmarkEnd w:id="13"/>
+      <w:bookmarkStart w:id="19" w:name="lo2-visual-perception"/>
+      <w:bookmarkStart w:id="20" w:name="_Toc92382049"/>
+      <w:bookmarkEnd w:id="17"/>
       <w:r>
         <w:rPr>
           <w:lang w:val="en-CH"/>
@@ -3705,7 +3816,7 @@
         <w:lastRenderedPageBreak/>
         <w:t>LO2: Visual Perception</w:t>
       </w:r>
-      <w:bookmarkEnd w:id="16"/>
+      <w:bookmarkEnd w:id="20"/>
     </w:p>
     <w:p>
       <w:pPr>
@@ -3728,16 +3839,16 @@
           <w:lang w:val="en-CH"/>
         </w:rPr>
       </w:pPr>
-      <w:bookmarkStart w:id="17" w:name="size-variable"/>
-      <w:bookmarkStart w:id="18" w:name="_Toc92298524"/>
-      <w:bookmarkEnd w:id="15"/>
+      <w:bookmarkStart w:id="21" w:name="size-variable"/>
+      <w:bookmarkStart w:id="22" w:name="_Toc92382050"/>
+      <w:bookmarkEnd w:id="19"/>
       <w:r>
         <w:rPr>
           <w:lang w:val="en-CH"/>
         </w:rPr>
         <w:t>Size variable</w:t>
       </w:r>
-      <w:bookmarkEnd w:id="18"/>
+      <w:bookmarkEnd w:id="22"/>
     </w:p>
     <w:p>
       <w:pPr>
@@ -3802,13 +3913,11 @@
         <w:t xml:space="preserve"> values are not readable anymore. This makes the size variable not a good visual variable for my dataset.</w:t>
       </w:r>
     </w:p>
-    <w:bookmarkEnd w:id="17"/>
+    <w:bookmarkEnd w:id="21"/>
     <w:p>
       <w:pPr>
         <w:pStyle w:val="FirstParagraph"/>
-        <w:rPr>
-          <w:lang w:val="en-CH"/>
-        </w:rPr>
+        <w:keepNext/>
       </w:pPr>
       <w:r>
         <w:rPr>
@@ -3860,20 +3969,47 @@
     </w:p>
     <w:p>
       <w:pPr>
+        <w:pStyle w:val="Caption"/>
+        <w:rPr>
+          <w:lang w:val="en-CH"/>
+        </w:rPr>
+      </w:pPr>
+      <w:bookmarkStart w:id="23" w:name="_Toc92381648"/>
+      <w:r>
+        <w:t xml:space="preserve">Figure </w:t>
+      </w:r>
+      <w:fldSimple w:instr=" SEQ Figure \* ARABIC ">
+        <w:r>
+          <w:rPr>
+            <w:noProof/>
+          </w:rPr>
+          <w:t>5</w:t>
+        </w:r>
+      </w:fldSimple>
+      <w:r>
+        <w:rPr>
+          <w:lang w:val="en-CH"/>
+        </w:rPr>
+        <w:t xml:space="preserve"> Line Plot size variable differences</w:t>
+      </w:r>
+      <w:bookmarkEnd w:id="23"/>
+    </w:p>
+    <w:p>
+      <w:pPr>
         <w:pStyle w:val="Heading3"/>
         <w:rPr>
           <w:lang w:val="en-CH"/>
         </w:rPr>
       </w:pPr>
-      <w:bookmarkStart w:id="19" w:name="color-variable"/>
-      <w:bookmarkStart w:id="20" w:name="_Toc92298525"/>
+      <w:bookmarkStart w:id="24" w:name="color-variable"/>
+      <w:bookmarkStart w:id="25" w:name="_Toc92382051"/>
       <w:r>
         <w:rPr>
           <w:lang w:val="en-CH"/>
         </w:rPr>
         <w:t>Color variable</w:t>
       </w:r>
-      <w:bookmarkEnd w:id="20"/>
+      <w:bookmarkEnd w:id="25"/>
     </w:p>
     <w:p>
       <w:pPr>
@@ -3926,13 +4062,11 @@
         <w:t xml:space="preserve"> between the different values. Always consider using colors which are easily distinguishable from another. Make sure to be as inclusive for colorblind people as possible. Ggplot and other libraries have color palettes which complement each other well.</w:t>
       </w:r>
     </w:p>
-    <w:bookmarkEnd w:id="19"/>
+    <w:bookmarkEnd w:id="24"/>
     <w:p>
       <w:pPr>
         <w:pStyle w:val="FirstParagraph"/>
-        <w:rPr>
-          <w:lang w:val="en-CH"/>
-        </w:rPr>
+        <w:keepNext/>
       </w:pPr>
       <w:r>
         <w:rPr>
@@ -3985,20 +4119,53 @@
     </w:p>
     <w:p>
       <w:pPr>
+        <w:pStyle w:val="Caption"/>
+        <w:rPr>
+          <w:lang w:val="en-CH"/>
+        </w:rPr>
+      </w:pPr>
+      <w:bookmarkStart w:id="26" w:name="_Toc92381649"/>
+      <w:r>
+        <w:t xml:space="preserve">Figure </w:t>
+      </w:r>
+      <w:fldSimple w:instr=" SEQ Figure \* ARABIC ">
+        <w:r>
+          <w:rPr>
+            <w:noProof/>
+          </w:rPr>
+          <w:t>6</w:t>
+        </w:r>
+      </w:fldSimple>
+      <w:r>
+        <w:t xml:space="preserve"> Line Plot </w:t>
+      </w:r>
+      <w:r>
+        <w:rPr>
+          <w:lang w:val="en-CH"/>
+        </w:rPr>
+        <w:t xml:space="preserve">color </w:t>
+      </w:r>
+      <w:r>
+        <w:t>variable differences</w:t>
+      </w:r>
+      <w:bookmarkEnd w:id="26"/>
+    </w:p>
+    <w:p>
+      <w:pPr>
         <w:pStyle w:val="Heading3"/>
         <w:rPr>
           <w:lang w:val="en-CH"/>
         </w:rPr>
       </w:pPr>
-      <w:bookmarkStart w:id="21" w:name="orientation-visual-variable"/>
-      <w:bookmarkStart w:id="22" w:name="_Toc92298526"/>
+      <w:bookmarkStart w:id="27" w:name="orientation-visual-variable"/>
+      <w:bookmarkStart w:id="28" w:name="_Toc92382052"/>
       <w:r>
         <w:rPr>
           <w:lang w:val="en-CH"/>
         </w:rPr>
         <w:t>Orientation visual variable</w:t>
       </w:r>
-      <w:bookmarkEnd w:id="22"/>
+      <w:bookmarkEnd w:id="28"/>
     </w:p>
     <w:p>
       <w:pPr>
@@ -4081,13 +4248,11 @@
         <w:t xml:space="preserve"> the X axis is more visually pleasing.</w:t>
       </w:r>
     </w:p>
-    <w:bookmarkEnd w:id="21"/>
+    <w:bookmarkEnd w:id="27"/>
     <w:p>
       <w:pPr>
         <w:pStyle w:val="FirstParagraph"/>
-        <w:rPr>
-          <w:lang w:val="en-CH"/>
-        </w:rPr>
+        <w:keepNext/>
       </w:pPr>
       <w:r>
         <w:rPr>
@@ -4139,20 +4304,53 @@
     </w:p>
     <w:p>
       <w:pPr>
+        <w:pStyle w:val="Caption"/>
+        <w:rPr>
+          <w:lang w:val="en-CH"/>
+        </w:rPr>
+      </w:pPr>
+      <w:bookmarkStart w:id="29" w:name="_Toc92381650"/>
+      <w:r>
+        <w:t xml:space="preserve">Figure </w:t>
+      </w:r>
+      <w:fldSimple w:instr=" SEQ Figure \* ARABIC ">
+        <w:r>
+          <w:rPr>
+            <w:noProof/>
+          </w:rPr>
+          <w:t>7</w:t>
+        </w:r>
+      </w:fldSimple>
+      <w:r>
+        <w:t xml:space="preserve"> Line Plot </w:t>
+      </w:r>
+      <w:r>
+        <w:rPr>
+          <w:lang w:val="en-CH"/>
+        </w:rPr>
+        <w:t>orientation</w:t>
+      </w:r>
+      <w:r>
+        <w:t xml:space="preserve"> variable differences</w:t>
+      </w:r>
+      <w:bookmarkEnd w:id="29"/>
+    </w:p>
+    <w:p>
+      <w:pPr>
         <w:pStyle w:val="Heading3"/>
         <w:rPr>
           <w:lang w:val="en-CH"/>
         </w:rPr>
       </w:pPr>
-      <w:bookmarkStart w:id="23" w:name="gestalt-theory"/>
-      <w:bookmarkStart w:id="24" w:name="_Toc92298527"/>
+      <w:bookmarkStart w:id="30" w:name="gestalt-theory"/>
+      <w:bookmarkStart w:id="31" w:name="_Toc92382053"/>
       <w:r>
         <w:rPr>
           <w:lang w:val="en-CH"/>
         </w:rPr>
         <w:t>Gestalt Theory</w:t>
       </w:r>
-      <w:bookmarkEnd w:id="24"/>
+      <w:bookmarkEnd w:id="31"/>
     </w:p>
     <w:p>
       <w:pPr>
@@ -4250,6 +4448,7 @@
         <w:rPr>
           <w:lang w:val="en-CH"/>
         </w:rPr>
+        <w:lastRenderedPageBreak/>
         <w:t>Something that is made of many parts and yet is somehow more than or different from the combination of its parts.</w:t>
       </w:r>
     </w:p>
@@ -4304,7 +4503,6 @@
         <w:rPr>
           <w:lang w:val="en-CH"/>
         </w:rPr>
-        <w:lastRenderedPageBreak/>
         <w:t>The mind will attempt to fill in detail that isn't actually there</w:t>
       </w:r>
     </w:p>
@@ -4315,16 +4513,16 @@
           <w:lang w:val="en-CH"/>
         </w:rPr>
       </w:pPr>
-      <w:bookmarkStart w:id="25" w:name="gestalt-theory-principles"/>
-      <w:bookmarkStart w:id="26" w:name="_Toc92298528"/>
-      <w:bookmarkEnd w:id="23"/>
+      <w:bookmarkStart w:id="32" w:name="gestalt-theory-principles"/>
+      <w:bookmarkStart w:id="33" w:name="_Toc92382054"/>
+      <w:bookmarkEnd w:id="30"/>
       <w:r>
         <w:rPr>
           <w:lang w:val="en-CH"/>
         </w:rPr>
         <w:t>Gestalt Theory Principles</w:t>
       </w:r>
-      <w:bookmarkEnd w:id="26"/>
+      <w:bookmarkEnd w:id="33"/>
     </w:p>
     <w:p>
       <w:pPr>
@@ -4396,7 +4594,7 @@
           <w:lang w:val="en-CH"/>
         </w:rPr>
       </w:pPr>
-      <w:bookmarkStart w:id="27" w:name="proximity-principle"/>
+      <w:bookmarkStart w:id="34" w:name="proximity-principle"/>
       <w:r>
         <w:rPr>
           <w:lang w:val="en-CH"/>
@@ -4537,6 +4735,7 @@
           <w:lang w:val="en-CH"/>
         </w:rPr>
       </w:pPr>
+      <w:bookmarkStart w:id="35" w:name="_Toc92381651"/>
       <w:r>
         <w:rPr>
           <w:lang w:val="en-CH"/>
@@ -4566,7 +4765,7 @@
           <w:noProof/>
           <w:lang w:val="en-CH"/>
         </w:rPr>
-        <w:t>5</w:t>
+        <w:t>8</w:t>
       </w:r>
       <w:r>
         <w:rPr>
@@ -4580,6 +4779,7 @@
         </w:rPr>
         <w:t xml:space="preserve"> Proximity Principle</w:t>
       </w:r>
+      <w:bookmarkEnd w:id="35"/>
     </w:p>
     <w:p>
       <w:pPr>
@@ -4588,8 +4788,8 @@
           <w:lang w:val="en-CH"/>
         </w:rPr>
       </w:pPr>
-      <w:bookmarkStart w:id="28" w:name="continuity-principle"/>
-      <w:bookmarkEnd w:id="27"/>
+      <w:bookmarkStart w:id="36" w:name="continuity-principle"/>
+      <w:bookmarkEnd w:id="34"/>
       <w:r>
         <w:rPr>
           <w:lang w:val="en-CH"/>
@@ -4644,7 +4844,14 @@
         <w:rPr>
           <w:lang w:val="en-CH"/>
         </w:rPr>
-        <w:t xml:space="preserve">b). The balance between continuity and proximity in the formation of salient sub-wholes may be shifted by varying similarity, which can be accomplished by coloring different branches differently. Thus coloring BX same as AX but different from CX makes AXB a still more salient unit (Figure </w:t>
+        <w:t xml:space="preserve">b). </w:t>
+      </w:r>
+      <w:r>
+        <w:rPr>
+          <w:lang w:val="en-CH"/>
+        </w:rPr>
+        <w:lastRenderedPageBreak/>
+        <w:t xml:space="preserve">The balance between continuity and proximity in the formation of salient sub-wholes may be shifted by varying similarity, which can be accomplished by coloring different branches differently. Thus coloring BX same as AX but different from CX makes AXB a still more salient unit (Figure </w:t>
       </w:r>
       <w:r>
         <w:rPr>
@@ -4715,7 +4922,6 @@
           <w:noProof/>
           <w:lang w:val="en-CH"/>
         </w:rPr>
-        <w:lastRenderedPageBreak/>
         <w:drawing>
           <wp:inline distT="0" distB="0" distL="0" distR="0" wp14:anchorId="228FCC4A" wp14:editId="11743E5C">
             <wp:extent cx="5943600" cy="1143000"/>
@@ -4773,6 +4979,7 @@
           <w:lang w:val="en-CH"/>
         </w:rPr>
       </w:pPr>
+      <w:bookmarkStart w:id="37" w:name="_Toc92381652"/>
       <w:r>
         <w:rPr>
           <w:lang w:val="en-CH"/>
@@ -4802,7 +5009,7 @@
           <w:noProof/>
           <w:lang w:val="en-CH"/>
         </w:rPr>
-        <w:t>6</w:t>
+        <w:t>9</w:t>
       </w:r>
       <w:r>
         <w:rPr>
@@ -4816,6 +5023,7 @@
         </w:rPr>
         <w:t xml:space="preserve"> Continuity Principle</w:t>
       </w:r>
+      <w:bookmarkEnd w:id="37"/>
     </w:p>
     <w:p>
       <w:pPr>
@@ -4829,9 +5037,9 @@
           <w:lang w:val="en-CH"/>
         </w:rPr>
       </w:pPr>
-      <w:bookmarkStart w:id="29" w:name="lo3-design-principles-vs-data"/>
-      <w:bookmarkEnd w:id="25"/>
-      <w:bookmarkEnd w:id="28"/>
+      <w:bookmarkStart w:id="38" w:name="lo3-design-principles-vs-data"/>
+      <w:bookmarkEnd w:id="32"/>
+      <w:bookmarkEnd w:id="36"/>
       <w:r>
         <w:rPr>
           <w:lang w:val="en-CH"/>
@@ -4846,7 +5054,7 @@
           <w:lang w:val="en-CH"/>
         </w:rPr>
       </w:pPr>
-      <w:bookmarkStart w:id="30" w:name="_Toc92298529"/>
+      <w:bookmarkStart w:id="39" w:name="_Toc92382055"/>
       <w:r>
         <w:rPr>
           <w:lang w:val="en-CH"/>
@@ -4854,7 +5062,7 @@
         <w:lastRenderedPageBreak/>
         <w:t>LO3: Design Principles vs. Data</w:t>
       </w:r>
-      <w:bookmarkEnd w:id="30"/>
+      <w:bookmarkEnd w:id="39"/>
     </w:p>
     <w:p>
       <w:pPr>
@@ -4937,15 +5145,15 @@
           <w:lang w:val="en-CH"/>
         </w:rPr>
       </w:pPr>
-      <w:bookmarkStart w:id="31" w:name="Xab69ed0c82e25f454fee4834bebc8a579ef6bf7"/>
-      <w:bookmarkStart w:id="32" w:name="_Toc92298530"/>
+      <w:bookmarkStart w:id="40" w:name="Xab69ed0c82e25f454fee4834bebc8a579ef6bf7"/>
+      <w:bookmarkStart w:id="41" w:name="_Toc92382056"/>
       <w:r>
         <w:rPr>
           <w:lang w:val="en-CH"/>
         </w:rPr>
         <w:t>Data Quality (validity, accuracy, completeness, consistency, uniformity)</w:t>
       </w:r>
-      <w:bookmarkEnd w:id="32"/>
+      <w:bookmarkEnd w:id="41"/>
     </w:p>
     <w:p>
       <w:pPr>
@@ -5017,7 +5225,7 @@
           <w:lang w:val="en-CH"/>
         </w:rPr>
       </w:pPr>
-      <w:bookmarkStart w:id="33" w:name="accuracy"/>
+      <w:bookmarkStart w:id="42" w:name="accuracy"/>
       <w:r>
         <w:rPr>
           <w:lang w:val="en-CH"/>
@@ -5107,8 +5315,8 @@
           <w:lang w:val="en-CH"/>
         </w:rPr>
       </w:pPr>
-      <w:bookmarkStart w:id="34" w:name="completeness"/>
-      <w:bookmarkEnd w:id="33"/>
+      <w:bookmarkStart w:id="43" w:name="completeness"/>
+      <w:bookmarkEnd w:id="42"/>
       <w:r>
         <w:rPr>
           <w:lang w:val="en-CH"/>
@@ -5226,8 +5434,8 @@
           <w:lang w:val="en-CH"/>
         </w:rPr>
       </w:pPr>
-      <w:bookmarkStart w:id="35" w:name="consistency"/>
-      <w:bookmarkEnd w:id="34"/>
+      <w:bookmarkStart w:id="44" w:name="consistency"/>
+      <w:bookmarkEnd w:id="43"/>
       <w:r>
         <w:rPr>
           <w:lang w:val="en-CH"/>
@@ -5280,8 +5488,8 @@
           <w:lang w:val="en-CH"/>
         </w:rPr>
       </w:pPr>
-      <w:bookmarkStart w:id="36" w:name="validity"/>
-      <w:bookmarkEnd w:id="35"/>
+      <w:bookmarkStart w:id="45" w:name="validity"/>
+      <w:bookmarkEnd w:id="44"/>
       <w:r>
         <w:rPr>
           <w:lang w:val="en-CH"/>
@@ -5310,8 +5518,8 @@
           <w:lang w:val="en-CH"/>
         </w:rPr>
       </w:pPr>
-      <w:bookmarkStart w:id="37" w:name="timeliness"/>
-      <w:bookmarkEnd w:id="36"/>
+      <w:bookmarkStart w:id="46" w:name="timeliness"/>
+      <w:bookmarkEnd w:id="45"/>
       <w:r>
         <w:rPr>
           <w:lang w:val="en-CH"/>
@@ -5371,10 +5579,10 @@
           <w:lang w:val="en-CH"/>
         </w:rPr>
       </w:pPr>
-      <w:bookmarkStart w:id="38" w:name="data-cleaning"/>
-      <w:bookmarkStart w:id="39" w:name="_Toc92298531"/>
-      <w:bookmarkEnd w:id="31"/>
-      <w:bookmarkEnd w:id="37"/>
+      <w:bookmarkStart w:id="47" w:name="data-cleaning"/>
+      <w:bookmarkStart w:id="48" w:name="_Toc92382057"/>
+      <w:bookmarkEnd w:id="40"/>
+      <w:bookmarkEnd w:id="46"/>
       <w:r>
         <w:rPr>
           <w:lang w:val="en-CH"/>
@@ -5382,7 +5590,7 @@
         <w:lastRenderedPageBreak/>
         <w:t>Data Cleaning</w:t>
       </w:r>
-      <w:bookmarkEnd w:id="39"/>
+      <w:bookmarkEnd w:id="48"/>
     </w:p>
     <w:p>
       <w:pPr>
@@ -5454,7 +5662,7 @@
           <w:lang w:val="en-CH"/>
         </w:rPr>
       </w:pPr>
-      <w:bookmarkStart w:id="40" w:name="inspection"/>
+      <w:bookmarkStart w:id="49" w:name="inspection"/>
       <w:r>
         <w:rPr>
           <w:lang w:val="en-CH"/>
@@ -5495,8 +5703,8 @@
           <w:lang w:val="en-CH"/>
         </w:rPr>
       </w:pPr>
-      <w:bookmarkStart w:id="41" w:name="cleaning"/>
-      <w:bookmarkEnd w:id="40"/>
+      <w:bookmarkStart w:id="50" w:name="cleaning"/>
+      <w:bookmarkEnd w:id="49"/>
       <w:r>
         <w:rPr>
           <w:lang w:val="en-CH"/>
@@ -5575,8 +5783,8 @@
           <w:lang w:val="en-CH"/>
         </w:rPr>
       </w:pPr>
-      <w:bookmarkStart w:id="42" w:name="verifying"/>
-      <w:bookmarkEnd w:id="41"/>
+      <w:bookmarkStart w:id="51" w:name="verifying"/>
+      <w:bookmarkEnd w:id="50"/>
       <w:r>
         <w:rPr>
           <w:lang w:val="en-CH"/>
@@ -5629,8 +5837,8 @@
           <w:lang w:val="en-CH"/>
         </w:rPr>
       </w:pPr>
-      <w:bookmarkStart w:id="43" w:name="reporting"/>
-      <w:bookmarkEnd w:id="42"/>
+      <w:bookmarkStart w:id="52" w:name="reporting"/>
+      <w:bookmarkEnd w:id="51"/>
       <w:r>
         <w:rPr>
           <w:lang w:val="en-CH"/>
@@ -5664,10 +5872,10 @@
           <w:lang w:val="en-CH"/>
         </w:rPr>
       </w:pPr>
-      <w:bookmarkStart w:id="44" w:name="lo4-grammar-of-graphics-tools"/>
-      <w:bookmarkEnd w:id="29"/>
+      <w:bookmarkStart w:id="53" w:name="lo4-grammar-of-graphics-tools"/>
       <w:bookmarkEnd w:id="38"/>
-      <w:bookmarkEnd w:id="43"/>
+      <w:bookmarkEnd w:id="47"/>
+      <w:bookmarkEnd w:id="52"/>
       <w:r>
         <w:rPr>
           <w:lang w:val="en-CH"/>
@@ -5682,7 +5890,7 @@
           <w:lang w:val="en-CH"/>
         </w:rPr>
       </w:pPr>
-      <w:bookmarkStart w:id="45" w:name="_Toc92298532"/>
+      <w:bookmarkStart w:id="54" w:name="_Toc92382058"/>
       <w:r>
         <w:rPr>
           <w:lang w:val="en-CH"/>
@@ -5690,7 +5898,7 @@
         <w:lastRenderedPageBreak/>
         <w:t>LO4: Grammar of Graphics Tools</w:t>
       </w:r>
-      <w:bookmarkEnd w:id="45"/>
+      <w:bookmarkEnd w:id="54"/>
     </w:p>
     <w:p>
       <w:pPr>
@@ -5750,15 +5958,15 @@
           <w:lang w:val="en-CH"/>
         </w:rPr>
       </w:pPr>
-      <w:bookmarkStart w:id="46" w:name="data"/>
-      <w:bookmarkStart w:id="47" w:name="_Toc92298533"/>
+      <w:bookmarkStart w:id="55" w:name="data"/>
+      <w:bookmarkStart w:id="56" w:name="_Toc92382059"/>
       <w:r>
         <w:rPr>
           <w:lang w:val="en-CH"/>
         </w:rPr>
         <w:t>Data</w:t>
       </w:r>
-      <w:bookmarkEnd w:id="47"/>
+      <w:bookmarkEnd w:id="56"/>
     </w:p>
     <w:p>
       <w:pPr>
@@ -5929,16 +6137,16 @@
           <w:lang w:val="en-CH"/>
         </w:rPr>
       </w:pPr>
-      <w:bookmarkStart w:id="48" w:name="aesthetics"/>
-      <w:bookmarkStart w:id="49" w:name="_Toc92298534"/>
-      <w:bookmarkEnd w:id="46"/>
+      <w:bookmarkStart w:id="57" w:name="aesthetics"/>
+      <w:bookmarkStart w:id="58" w:name="_Toc92382060"/>
+      <w:bookmarkEnd w:id="55"/>
       <w:r>
         <w:rPr>
           <w:lang w:val="en-CH"/>
         </w:rPr>
         <w:t>Aesthetics</w:t>
       </w:r>
-      <w:bookmarkEnd w:id="49"/>
+      <w:bookmarkEnd w:id="58"/>
     </w:p>
     <w:p>
       <w:pPr>
@@ -5985,16 +6193,16 @@
           <w:lang w:val="en-CH"/>
         </w:rPr>
       </w:pPr>
-      <w:bookmarkStart w:id="50" w:name="scale"/>
-      <w:bookmarkStart w:id="51" w:name="_Toc92298535"/>
-      <w:bookmarkEnd w:id="48"/>
+      <w:bookmarkStart w:id="59" w:name="scale"/>
+      <w:bookmarkStart w:id="60" w:name="_Toc92382061"/>
+      <w:bookmarkEnd w:id="57"/>
       <w:r>
         <w:rPr>
           <w:lang w:val="en-CH"/>
         </w:rPr>
         <w:t>Scale</w:t>
       </w:r>
-      <w:bookmarkEnd w:id="51"/>
+      <w:bookmarkEnd w:id="60"/>
     </w:p>
     <w:p>
       <w:pPr>
@@ -6115,16 +6323,16 @@
           <w:lang w:val="en-CH"/>
         </w:rPr>
       </w:pPr>
-      <w:bookmarkStart w:id="52" w:name="geometric-objects"/>
-      <w:bookmarkStart w:id="53" w:name="_Toc92298536"/>
-      <w:bookmarkEnd w:id="50"/>
+      <w:bookmarkStart w:id="61" w:name="geometric-objects"/>
+      <w:bookmarkStart w:id="62" w:name="_Toc92382062"/>
+      <w:bookmarkEnd w:id="59"/>
       <w:r>
         <w:rPr>
           <w:lang w:val="en-CH"/>
         </w:rPr>
         <w:t>Geometric Objects</w:t>
       </w:r>
-      <w:bookmarkEnd w:id="53"/>
+      <w:bookmarkEnd w:id="62"/>
     </w:p>
     <w:p>
       <w:pPr>
@@ -6171,9 +6379,9 @@
           <w:lang w:val="en-CH"/>
         </w:rPr>
       </w:pPr>
-      <w:bookmarkStart w:id="54" w:name="statistics"/>
-      <w:bookmarkStart w:id="55" w:name="_Toc92298537"/>
-      <w:bookmarkEnd w:id="52"/>
+      <w:bookmarkStart w:id="63" w:name="statistics"/>
+      <w:bookmarkStart w:id="64" w:name="_Toc92382063"/>
+      <w:bookmarkEnd w:id="61"/>
       <w:r>
         <w:rPr>
           <w:lang w:val="en-CH"/>
@@ -6181,7 +6389,7 @@
         <w:lastRenderedPageBreak/>
         <w:t>Statistics</w:t>
       </w:r>
-      <w:bookmarkEnd w:id="55"/>
+      <w:bookmarkEnd w:id="64"/>
     </w:p>
     <w:p>
       <w:pPr>
@@ -6252,16 +6460,16 @@
           <w:lang w:val="en-CH"/>
         </w:rPr>
       </w:pPr>
-      <w:bookmarkStart w:id="56" w:name="facets"/>
-      <w:bookmarkStart w:id="57" w:name="_Toc92298538"/>
-      <w:bookmarkEnd w:id="54"/>
+      <w:bookmarkStart w:id="65" w:name="facets"/>
+      <w:bookmarkStart w:id="66" w:name="_Toc92382064"/>
+      <w:bookmarkEnd w:id="63"/>
       <w:r>
         <w:rPr>
           <w:lang w:val="en-CH"/>
         </w:rPr>
         <w:t>Facets</w:t>
       </w:r>
-      <w:bookmarkEnd w:id="57"/>
+      <w:bookmarkEnd w:id="66"/>
     </w:p>
     <w:p>
       <w:pPr>
@@ -6333,16 +6541,16 @@
           <w:lang w:val="en-CH"/>
         </w:rPr>
       </w:pPr>
-      <w:bookmarkStart w:id="58" w:name="coordinate-system"/>
-      <w:bookmarkStart w:id="59" w:name="_Toc92298539"/>
-      <w:bookmarkEnd w:id="56"/>
+      <w:bookmarkStart w:id="67" w:name="coordinate-system"/>
+      <w:bookmarkStart w:id="68" w:name="_Toc92382065"/>
+      <w:bookmarkEnd w:id="65"/>
       <w:r>
         <w:rPr>
           <w:lang w:val="en-CH"/>
         </w:rPr>
         <w:t>Coordinate System</w:t>
       </w:r>
-      <w:bookmarkEnd w:id="59"/>
+      <w:bookmarkEnd w:id="68"/>
     </w:p>
     <w:p>
       <w:pPr>
@@ -6407,15 +6615,13 @@
         </w:rPr>
         <w:t>.</w:t>
       </w:r>
-      <w:bookmarkEnd w:id="44"/>
-      <w:bookmarkEnd w:id="58"/>
+      <w:bookmarkEnd w:id="53"/>
+      <w:bookmarkEnd w:id="67"/>
     </w:p>
     <w:p>
       <w:pPr>
         <w:pStyle w:val="BodyText"/>
-        <w:rPr>
-          <w:lang w:val="en-CH"/>
-        </w:rPr>
+        <w:keepNext/>
       </w:pPr>
       <w:r>
         <w:rPr>
@@ -6468,6 +6674,61 @@
     </w:p>
     <w:p>
       <w:pPr>
+        <w:pStyle w:val="Caption"/>
+        <w:rPr>
+          <w:lang w:val="en-CH"/>
+        </w:rPr>
+      </w:pPr>
+      <w:bookmarkStart w:id="69" w:name="_Toc92381653"/>
+      <w:r>
+        <w:t xml:space="preserve">Figure </w:t>
+      </w:r>
+      <w:r>
+        <w:fldChar w:fldCharType="begin"/>
+      </w:r>
+      <w:r>
+        <w:instrText xml:space="preserve"> SEQ Figure \* ARABIC </w:instrText>
+      </w:r>
+      <w:r>
+        <w:fldChar w:fldCharType="separate"/>
+      </w:r>
+      <w:r>
+        <w:rPr>
+          <w:noProof/>
+        </w:rPr>
+        <w:t>10</w:t>
+      </w:r>
+      <w:r>
+        <w:rPr>
+          <w:noProof/>
+        </w:rPr>
+        <w:fldChar w:fldCharType="end"/>
+      </w:r>
+      <w:r>
+        <w:rPr>
+          <w:lang w:val="en-CH"/>
+        </w:rPr>
+        <w:t xml:space="preserve"> Time Series Plot (</w:t>
+      </w:r>
+      <w:hyperlink r:id="rId20" w:history="1">
+        <w:r>
+          <w:rPr>
+            <w:rStyle w:val="Hyperlink"/>
+            <w:lang w:val="en-CH"/>
+          </w:rPr>
+          <w:t>https://tmandelz.github.io/GDV/ozoneplot.html</w:t>
+        </w:r>
+      </w:hyperlink>
+      <w:r>
+        <w:rPr>
+          <w:lang w:val="en-CH"/>
+        </w:rPr>
+        <w:t>)</w:t>
+      </w:r>
+      <w:bookmarkEnd w:id="69"/>
+    </w:p>
+    <w:p>
+      <w:pPr>
         <w:rPr>
           <w:rFonts w:asciiTheme="majorHAnsi" w:eastAsiaTheme="majorEastAsia" w:hAnsiTheme="majorHAnsi" w:cstheme="majorBidi"/>
           <w:b/>
@@ -6478,7 +6739,7 @@
           <w:lang w:val="en-CH"/>
         </w:rPr>
       </w:pPr>
-      <w:bookmarkStart w:id="60" w:name="lo5-evaluation"/>
+      <w:bookmarkStart w:id="70" w:name="lo5-evaluation"/>
       <w:r>
         <w:rPr>
           <w:lang w:val="en-CH"/>
@@ -6493,7 +6754,7 @@
           <w:lang w:val="en-CH"/>
         </w:rPr>
       </w:pPr>
-      <w:bookmarkStart w:id="61" w:name="_Toc92298540"/>
+      <w:bookmarkStart w:id="71" w:name="_Toc92382066"/>
       <w:r>
         <w:rPr>
           <w:lang w:val="en-CH"/>
@@ -6501,7 +6762,7 @@
         <w:lastRenderedPageBreak/>
         <w:t>LO5: Evaluation</w:t>
       </w:r>
-      <w:bookmarkEnd w:id="61"/>
+      <w:bookmarkEnd w:id="71"/>
     </w:p>
     <w:p>
       <w:pPr>
@@ -6548,15 +6809,15 @@
           <w:lang w:val="en-CH"/>
         </w:rPr>
       </w:pPr>
-      <w:bookmarkStart w:id="62" w:name="user-testing-outline-decisions"/>
-      <w:bookmarkStart w:id="63" w:name="_Toc92298541"/>
+      <w:bookmarkStart w:id="72" w:name="user-testing-outline-decisions"/>
+      <w:bookmarkStart w:id="73" w:name="_Toc92382067"/>
       <w:r>
         <w:rPr>
           <w:lang w:val="en-CH"/>
         </w:rPr>
         <w:t>User Testing outline decisions</w:t>
       </w:r>
-      <w:bookmarkEnd w:id="63"/>
+      <w:bookmarkEnd w:id="73"/>
     </w:p>
     <w:p>
       <w:pPr>
@@ -6685,16 +6946,16 @@
           <w:lang w:val="en-CH"/>
         </w:rPr>
       </w:pPr>
-      <w:bookmarkStart w:id="64" w:name="facilitator-role"/>
-      <w:bookmarkStart w:id="65" w:name="_Toc92298542"/>
-      <w:bookmarkEnd w:id="62"/>
+      <w:bookmarkStart w:id="74" w:name="facilitator-role"/>
+      <w:bookmarkStart w:id="75" w:name="_Toc92382068"/>
+      <w:bookmarkEnd w:id="72"/>
       <w:r>
         <w:rPr>
           <w:lang w:val="en-CH"/>
         </w:rPr>
         <w:t>Facilitator Role</w:t>
       </w:r>
-      <w:bookmarkEnd w:id="65"/>
+      <w:bookmarkEnd w:id="75"/>
     </w:p>
     <w:p>
       <w:pPr>
@@ -6729,17 +6990,17 @@
           <w:lang w:val="en-CH"/>
         </w:rPr>
       </w:pPr>
-      <w:bookmarkStart w:id="66" w:name="participants"/>
-      <w:bookmarkStart w:id="67" w:name="_Toc92298543"/>
-      <w:bookmarkEnd w:id="60"/>
-      <w:bookmarkEnd w:id="64"/>
+      <w:bookmarkStart w:id="76" w:name="participants"/>
+      <w:bookmarkStart w:id="77" w:name="_Toc92382069"/>
+      <w:bookmarkEnd w:id="70"/>
+      <w:bookmarkEnd w:id="74"/>
       <w:r>
         <w:rPr>
           <w:lang w:val="en-CH"/>
         </w:rPr>
         <w:t>Participants</w:t>
       </w:r>
-      <w:bookmarkEnd w:id="67"/>
+      <w:bookmarkEnd w:id="77"/>
     </w:p>
     <w:p>
       <w:pPr>
@@ -6852,16 +7113,16 @@
           <w:lang w:val="en-CH"/>
         </w:rPr>
       </w:pPr>
-      <w:bookmarkStart w:id="68" w:name="testscript"/>
-      <w:bookmarkStart w:id="69" w:name="_Toc92298544"/>
-      <w:bookmarkEnd w:id="66"/>
+      <w:bookmarkStart w:id="78" w:name="testscript"/>
+      <w:bookmarkStart w:id="79" w:name="_Toc92382070"/>
+      <w:bookmarkEnd w:id="76"/>
       <w:r>
         <w:rPr>
           <w:lang w:val="en-CH"/>
         </w:rPr>
         <w:t>Test script</w:t>
       </w:r>
-      <w:bookmarkEnd w:id="69"/>
+      <w:bookmarkEnd w:id="79"/>
     </w:p>
     <w:p>
       <w:pPr>
@@ -6920,7 +7181,7 @@
           <w:lang w:val="en-CH"/>
         </w:rPr>
       </w:pPr>
-      <w:bookmarkStart w:id="70" w:name="description"/>
+      <w:bookmarkStart w:id="80" w:name="description"/>
       <w:r>
         <w:rPr>
           <w:lang w:val="en-CH"/>
@@ -6956,8 +7217,8 @@
           <w:lang w:val="en-CH"/>
         </w:rPr>
       </w:pPr>
-      <w:bookmarkStart w:id="71" w:name="tasks"/>
-      <w:bookmarkEnd w:id="70"/>
+      <w:bookmarkStart w:id="81" w:name="tasks"/>
+      <w:bookmarkEnd w:id="80"/>
       <w:r>
         <w:rPr>
           <w:lang w:val="en-CH"/>
@@ -7038,8 +7299,8 @@
           <w:lang w:val="en-CH"/>
         </w:rPr>
       </w:pPr>
-      <w:bookmarkStart w:id="72" w:name="improvements"/>
-      <w:bookmarkEnd w:id="71"/>
+      <w:bookmarkStart w:id="82" w:name="improvements"/>
+      <w:bookmarkEnd w:id="81"/>
       <w:r>
         <w:rPr>
           <w:lang w:val="en-CH"/>
@@ -7068,8 +7329,8 @@
           <w:lang w:val="en-CH"/>
         </w:rPr>
       </w:pPr>
-      <w:bookmarkStart w:id="73" w:name="additions"/>
-      <w:bookmarkEnd w:id="72"/>
+      <w:bookmarkStart w:id="83" w:name="additions"/>
+      <w:bookmarkEnd w:id="82"/>
       <w:r>
         <w:rPr>
           <w:lang w:val="en-CH"/>
@@ -7098,17 +7359,17 @@
           <w:lang w:val="en-CH"/>
         </w:rPr>
       </w:pPr>
-      <w:bookmarkStart w:id="74" w:name="reflection-after-user-testing"/>
-      <w:bookmarkStart w:id="75" w:name="_Toc92298545"/>
-      <w:bookmarkEnd w:id="68"/>
-      <w:bookmarkEnd w:id="73"/>
+      <w:bookmarkStart w:id="84" w:name="reflection-after-user-testing"/>
+      <w:bookmarkStart w:id="85" w:name="_Toc92382071"/>
+      <w:bookmarkEnd w:id="78"/>
+      <w:bookmarkEnd w:id="83"/>
       <w:r>
         <w:rPr>
           <w:lang w:val="en-CH"/>
         </w:rPr>
         <w:t>Reflection after user testing</w:t>
       </w:r>
-      <w:bookmarkEnd w:id="75"/>
+      <w:bookmarkEnd w:id="85"/>
     </w:p>
     <w:p>
       <w:pPr>
@@ -7210,13 +7471,11 @@
         <w:t>With these user inputs I started a remake of the plot and added multiple features such as rolling means and better descriptions of the functions.</w:t>
       </w:r>
     </w:p>
-    <w:bookmarkEnd w:id="74"/>
+    <w:bookmarkEnd w:id="84"/>
     <w:p>
       <w:pPr>
         <w:pStyle w:val="FirstParagraph"/>
-        <w:rPr>
-          <w:lang w:val="en-CH"/>
-        </w:rPr>
+        <w:keepNext/>
       </w:pPr>
       <w:r>
         <w:rPr>
@@ -7239,7 +7498,7 @@
                     <pic:cNvPicPr/>
                   </pic:nvPicPr>
                   <pic:blipFill rotWithShape="1">
-                    <a:blip r:embed="rId20"/>
+                    <a:blip r:embed="rId21"/>
                     <a:srcRect t="3024"/>
                     <a:stretch/>
                   </pic:blipFill>
@@ -7269,19 +7528,69 @@
     </w:p>
     <w:p>
       <w:pPr>
-        <w:pStyle w:val="BodyText"/>
-        <w:rPr>
-          <w:lang w:val="en-CH"/>
-        </w:rPr>
-      </w:pPr>
-    </w:p>
-    <w:p>
-      <w:pPr>
-        <w:rPr>
-          <w:lang w:val="en-CH"/>
-        </w:rPr>
-      </w:pPr>
-      <w:bookmarkStart w:id="76" w:name="bibliography"/>
+        <w:pStyle w:val="Caption"/>
+        <w:rPr>
+          <w:lang w:val="en-CH"/>
+        </w:rPr>
+      </w:pPr>
+      <w:bookmarkStart w:id="86" w:name="_Toc92381654"/>
+      <w:r>
+        <w:t xml:space="preserve">Figure </w:t>
+      </w:r>
+      <w:r>
+        <w:fldChar w:fldCharType="begin"/>
+      </w:r>
+      <w:r>
+        <w:instrText xml:space="preserve"> SEQ Figure \* A</w:instrText>
+      </w:r>
+      <w:r>
+        <w:instrText xml:space="preserve">RABIC </w:instrText>
+      </w:r>
+      <w:r>
+        <w:fldChar w:fldCharType="separate"/>
+      </w:r>
+      <w:r>
+        <w:rPr>
+          <w:noProof/>
+        </w:rPr>
+        <w:t>11</w:t>
+      </w:r>
+      <w:r>
+        <w:rPr>
+          <w:noProof/>
+        </w:rPr>
+        <w:fldChar w:fldCharType="end"/>
+      </w:r>
+      <w:r>
+        <w:rPr>
+          <w:lang w:val="en-CH"/>
+        </w:rPr>
+        <w:t xml:space="preserve"> Time Series Plot with additions and improvements (</w:t>
+      </w:r>
+      <w:hyperlink r:id="rId22" w:history="1">
+        <w:r>
+          <w:rPr>
+            <w:rStyle w:val="Hyperlink"/>
+            <w:lang w:val="en-CH"/>
+          </w:rPr>
+          <w:t>https://tmandelz.github.io/GDV/ozoneplotRedone.html</w:t>
+        </w:r>
+      </w:hyperlink>
+      <w:r>
+        <w:rPr>
+          <w:lang w:val="en-CH"/>
+        </w:rPr>
+        <w:t>)</w:t>
+      </w:r>
+      <w:bookmarkEnd w:id="86"/>
+    </w:p>
+    <w:p>
+      <w:pPr>
+        <w:rPr>
+          <w:lang w:val="en-CH"/>
+        </w:rPr>
+      </w:pPr>
+      <w:bookmarkStart w:id="87" w:name="bibliography"/>
       <w:r>
         <w:rPr>
           <w:lang w:val="en-CH"/>
@@ -7296,7 +7605,7 @@
           <w:lang w:val="en-CH"/>
         </w:rPr>
       </w:pPr>
-      <w:bookmarkStart w:id="77" w:name="_Toc92298546"/>
+      <w:bookmarkStart w:id="88" w:name="_Toc92382072"/>
       <w:r>
         <w:rPr>
           <w:lang w:val="en-CH"/>
@@ -7304,7 +7613,7 @@
         <w:lastRenderedPageBreak/>
         <w:t>Bibliography</w:t>
       </w:r>
-      <w:bookmarkEnd w:id="77"/>
+      <w:bookmarkEnd w:id="88"/>
     </w:p>
     <w:p>
       <w:pPr>
@@ -8139,18 +8448,1493 @@
         <w:fldChar w:fldCharType="end"/>
       </w:r>
     </w:p>
-    <w:bookmarkEnd w:id="76"/>
-    <w:p>
-      <w:pPr>
-        <w:rPr>
-          <w:lang w:val="en-CH"/>
-        </w:rPr>
-      </w:pPr>
+    <w:bookmarkEnd w:id="87"/>
+    <w:p>
+      <w:pPr>
+        <w:rPr>
+          <w:lang w:val="en-CH"/>
+        </w:rPr>
+        <w:sectPr>
+          <w:pgSz w:w="12240" w:h="15840"/>
+          <w:pgMar w:top="1134" w:right="1440" w:bottom="1440" w:left="1440" w:header="720" w:footer="720" w:gutter="0"/>
+          <w:cols w:space="720"/>
+          <w:docGrid w:linePitch="326"/>
+        </w:sectPr>
+      </w:pPr>
+      <w:r>
+        <w:rPr>
+          <w:lang w:val="en-CH"/>
+        </w:rPr>
+        <w:br w:type="page"/>
+      </w:r>
+    </w:p>
+    <w:p>
+      <w:pPr>
+        <w:pStyle w:val="Heading2"/>
+        <w:rPr>
+          <w:lang w:val="en-CH"/>
+        </w:rPr>
+      </w:pPr>
+      <w:bookmarkStart w:id="89" w:name="_Toc92382073"/>
+      <w:r>
+        <w:rPr>
+          <w:lang w:val="en-CH"/>
+        </w:rPr>
+        <w:lastRenderedPageBreak/>
+        <w:t>Attachements</w:t>
+      </w:r>
+      <w:bookmarkEnd w:id="89"/>
+    </w:p>
+    <w:p>
+      <w:pPr>
+        <w:pStyle w:val="TableofFigures"/>
+        <w:tabs>
+          <w:tab w:val="right" w:leader="dot" w:pos="13256"/>
+        </w:tabs>
+        <w:rPr>
+          <w:rStyle w:val="Hyperlink"/>
+          <w:noProof/>
+        </w:rPr>
+      </w:pPr>
+      <w:r>
+        <w:rPr>
+          <w:lang w:val="en-CH"/>
+        </w:rPr>
+        <w:fldChar w:fldCharType="begin"/>
+      </w:r>
+      <w:r>
+        <w:rPr>
+          <w:lang w:val="en-CH"/>
+        </w:rPr>
+        <w:instrText xml:space="preserve"> TOC \h \z \c "Figure" </w:instrText>
+      </w:r>
+      <w:r>
+        <w:rPr>
+          <w:lang w:val="en-CH"/>
+        </w:rPr>
+        <w:fldChar w:fldCharType="separate"/>
+      </w:r>
+      <w:hyperlink w:anchor="_Toc92381644" w:history="1">
+        <w:r>
+          <w:rPr>
+            <w:rStyle w:val="Hyperlink"/>
+            <w:noProof/>
+            <w:lang w:val="en-CH"/>
+          </w:rPr>
+          <w:t>Figure 1 Line Plot Mean ozone depletion over years 1979-2020</w:t>
+        </w:r>
+        <w:r>
+          <w:rPr>
+            <w:noProof/>
+            <w:webHidden/>
+          </w:rPr>
+          <w:tab/>
+        </w:r>
+        <w:r>
+          <w:rPr>
+            <w:noProof/>
+            <w:webHidden/>
+          </w:rPr>
+          <w:fldChar w:fldCharType="begin"/>
+        </w:r>
+        <w:r>
+          <w:rPr>
+            <w:noProof/>
+            <w:webHidden/>
+          </w:rPr>
+          <w:instrText xml:space="preserve"> PAGEREF _Toc92381644 \h </w:instrText>
+        </w:r>
+        <w:r>
+          <w:rPr>
+            <w:noProof/>
+            <w:webHidden/>
+          </w:rPr>
+        </w:r>
+        <w:r>
+          <w:rPr>
+            <w:noProof/>
+            <w:webHidden/>
+          </w:rPr>
+          <w:fldChar w:fldCharType="separate"/>
+        </w:r>
+        <w:r>
+          <w:rPr>
+            <w:noProof/>
+            <w:webHidden/>
+          </w:rPr>
+          <w:t>4</w:t>
+        </w:r>
+        <w:r>
+          <w:rPr>
+            <w:noProof/>
+            <w:webHidden/>
+          </w:rPr>
+          <w:fldChar w:fldCharType="end"/>
+        </w:r>
+      </w:hyperlink>
+    </w:p>
+    <w:p>
+      <w:r>
+        <w:rPr>
+          <w:noProof/>
+          <w:lang w:val="en-CH"/>
+        </w:rPr>
+        <w:drawing>
+          <wp:inline distT="0" distB="0" distL="0" distR="0" wp14:anchorId="63EABFB0" wp14:editId="7607A033">
+            <wp:extent cx="8477250" cy="3724275"/>
+            <wp:effectExtent l="0" t="0" r="0" b="0"/>
+            <wp:docPr id="12" name="Picture"/>
+            <wp:cNvGraphicFramePr/>
+            <a:graphic xmlns:a="http://schemas.openxmlformats.org/drawingml/2006/main">
+              <a:graphicData uri="http://schemas.openxmlformats.org/drawingml/2006/picture">
+                <pic:pic xmlns:pic="http://schemas.openxmlformats.org/drawingml/2006/picture">
+                  <pic:nvPicPr>
+                    <pic:cNvPr id="27" name="Picture" descr="8fd634b536f1159ad7a40c6794b507e78c901325.png"/>
+                    <pic:cNvPicPr>
+                      <a:picLocks noChangeAspect="1" noChangeArrowheads="1"/>
+                    </pic:cNvPicPr>
+                  </pic:nvPicPr>
+                  <pic:blipFill>
+                    <a:blip r:embed="rId10"/>
+                    <a:stretch>
+                      <a:fillRect/>
+                    </a:stretch>
+                  </pic:blipFill>
+                  <pic:spPr bwMode="auto">
+                    <a:xfrm>
+                      <a:off x="0" y="0"/>
+                      <a:ext cx="8477250" cy="3724275"/>
+                    </a:xfrm>
+                    <a:prstGeom prst="rect">
+                      <a:avLst/>
+                    </a:prstGeom>
+                    <a:noFill/>
+                    <a:ln w="9525">
+                      <a:noFill/>
+                      <a:headEnd/>
+                      <a:tailEnd/>
+                    </a:ln>
+                  </pic:spPr>
+                </pic:pic>
+              </a:graphicData>
+            </a:graphic>
+          </wp:inline>
+        </w:drawing>
+      </w:r>
+    </w:p>
+    <w:p>
+      <w:pPr>
+        <w:pStyle w:val="TableofFigures"/>
+        <w:tabs>
+          <w:tab w:val="right" w:leader="dot" w:pos="13256"/>
+        </w:tabs>
+        <w:rPr>
+          <w:rStyle w:val="Hyperlink"/>
+          <w:noProof/>
+        </w:rPr>
+      </w:pPr>
+      <w:hyperlink w:anchor="_Toc92381645" w:history="1">
+        <w:r>
+          <w:rPr>
+            <w:rStyle w:val="Hyperlink"/>
+            <w:noProof/>
+            <w:lang w:val="en-CH"/>
+          </w:rPr>
+          <w:t>Figure 2 Scatter &amp; Line Plot Mean, Max, Min ozone depletion over years 1979-2020</w:t>
+        </w:r>
+        <w:r>
+          <w:rPr>
+            <w:noProof/>
+            <w:webHidden/>
+          </w:rPr>
+          <w:tab/>
+        </w:r>
+        <w:r>
+          <w:rPr>
+            <w:noProof/>
+            <w:webHidden/>
+          </w:rPr>
+          <w:fldChar w:fldCharType="begin"/>
+        </w:r>
+        <w:r>
+          <w:rPr>
+            <w:noProof/>
+            <w:webHidden/>
+          </w:rPr>
+          <w:instrText xml:space="preserve"> PAGEREF _Toc92381645 \h </w:instrText>
+        </w:r>
+        <w:r>
+          <w:rPr>
+            <w:noProof/>
+            <w:webHidden/>
+          </w:rPr>
+        </w:r>
+        <w:r>
+          <w:rPr>
+            <w:noProof/>
+            <w:webHidden/>
+          </w:rPr>
+          <w:fldChar w:fldCharType="separate"/>
+        </w:r>
+        <w:r>
+          <w:rPr>
+            <w:noProof/>
+            <w:webHidden/>
+          </w:rPr>
+          <w:t>5</w:t>
+        </w:r>
+        <w:r>
+          <w:rPr>
+            <w:noProof/>
+            <w:webHidden/>
+          </w:rPr>
+          <w:fldChar w:fldCharType="end"/>
+        </w:r>
+      </w:hyperlink>
+    </w:p>
+    <w:p>
+      <w:r>
+        <w:rPr>
+          <w:noProof/>
+          <w:lang w:val="en-CH"/>
+        </w:rPr>
+        <w:lastRenderedPageBreak/>
+        <w:drawing>
+          <wp:inline distT="0" distB="0" distL="0" distR="0" wp14:anchorId="16D53EB5" wp14:editId="0FF2E4F2">
+            <wp:extent cx="8478000" cy="3726000"/>
+            <wp:effectExtent l="0" t="0" r="0" b="0"/>
+            <wp:docPr id="13" name="Picture" descr="A screenshot of a graph&#10;&#10;Description automatically generated with medium confidence"/>
+            <wp:cNvGraphicFramePr/>
+            <a:graphic xmlns:a="http://schemas.openxmlformats.org/drawingml/2006/main">
+              <a:graphicData uri="http://schemas.openxmlformats.org/drawingml/2006/picture">
+                <pic:pic xmlns:pic="http://schemas.openxmlformats.org/drawingml/2006/picture">
+                  <pic:nvPicPr>
+                    <pic:cNvPr id="13" name="Picture" descr="A screenshot of a graph&#10;&#10;Description automatically generated with medium confidence"/>
+                    <pic:cNvPicPr>
+                      <a:picLocks noChangeAspect="1" noChangeArrowheads="1"/>
+                    </pic:cNvPicPr>
+                  </pic:nvPicPr>
+                  <pic:blipFill>
+                    <a:blip r:embed="rId11"/>
+                    <a:stretch>
+                      <a:fillRect/>
+                    </a:stretch>
+                  </pic:blipFill>
+                  <pic:spPr bwMode="auto">
+                    <a:xfrm>
+                      <a:off x="0" y="0"/>
+                      <a:ext cx="8478000" cy="3726000"/>
+                    </a:xfrm>
+                    <a:prstGeom prst="rect">
+                      <a:avLst/>
+                    </a:prstGeom>
+                    <a:noFill/>
+                    <a:ln w="9525">
+                      <a:noFill/>
+                      <a:headEnd/>
+                      <a:tailEnd/>
+                    </a:ln>
+                  </pic:spPr>
+                </pic:pic>
+              </a:graphicData>
+            </a:graphic>
+          </wp:inline>
+        </w:drawing>
+      </w:r>
+    </w:p>
+    <w:p>
+      <w:pPr>
+        <w:pStyle w:val="TableofFigures"/>
+        <w:tabs>
+          <w:tab w:val="right" w:leader="dot" w:pos="13256"/>
+        </w:tabs>
+        <w:rPr>
+          <w:rStyle w:val="Hyperlink"/>
+          <w:noProof/>
+        </w:rPr>
+      </w:pPr>
+      <w:hyperlink w:anchor="_Toc92381646" w:history="1">
+        <w:r>
+          <w:rPr>
+            <w:rStyle w:val="Hyperlink"/>
+            <w:noProof/>
+            <w:lang w:val="en-CH"/>
+          </w:rPr>
+          <w:t>Figure 3 Ozone Map Projection 26.09.2021</w:t>
+        </w:r>
+        <w:r>
+          <w:rPr>
+            <w:noProof/>
+            <w:webHidden/>
+          </w:rPr>
+          <w:tab/>
+        </w:r>
+        <w:r>
+          <w:rPr>
+            <w:noProof/>
+            <w:webHidden/>
+          </w:rPr>
+          <w:fldChar w:fldCharType="begin"/>
+        </w:r>
+        <w:r>
+          <w:rPr>
+            <w:noProof/>
+            <w:webHidden/>
+          </w:rPr>
+          <w:instrText xml:space="preserve"> PAGEREF _Toc92381646 \h </w:instrText>
+        </w:r>
+        <w:r>
+          <w:rPr>
+            <w:noProof/>
+            <w:webHidden/>
+          </w:rPr>
+        </w:r>
+        <w:r>
+          <w:rPr>
+            <w:noProof/>
+            <w:webHidden/>
+          </w:rPr>
+          <w:fldChar w:fldCharType="separate"/>
+        </w:r>
+        <w:r>
+          <w:rPr>
+            <w:noProof/>
+            <w:webHidden/>
+          </w:rPr>
+          <w:t>5</w:t>
+        </w:r>
+        <w:r>
+          <w:rPr>
+            <w:noProof/>
+            <w:webHidden/>
+          </w:rPr>
+          <w:fldChar w:fldCharType="end"/>
+        </w:r>
+      </w:hyperlink>
+    </w:p>
+    <w:p>
+      <w:r>
+        <w:rPr>
+          <w:noProof/>
+          <w:lang w:val="en-CH"/>
+        </w:rPr>
+        <w:lastRenderedPageBreak/>
+        <w:drawing>
+          <wp:inline distT="0" distB="0" distL="0" distR="0" wp14:anchorId="6EA72013" wp14:editId="1D9AD3BB">
+            <wp:extent cx="5400000" cy="5400000"/>
+            <wp:effectExtent l="0" t="0" r="0" b="0"/>
+            <wp:docPr id="14" name="Picture 14" descr="A picture containing green, transport, balloon, colorful&#10;&#10;Description automatically generated"/>
+            <wp:cNvGraphicFramePr>
+              <a:graphicFrameLocks xmlns:a="http://schemas.openxmlformats.org/drawingml/2006/main" noChangeAspect="1"/>
+            </wp:cNvGraphicFramePr>
+            <a:graphic xmlns:a="http://schemas.openxmlformats.org/drawingml/2006/main">
+              <a:graphicData uri="http://schemas.openxmlformats.org/drawingml/2006/picture">
+                <pic:pic xmlns:pic="http://schemas.openxmlformats.org/drawingml/2006/picture">
+                  <pic:nvPicPr>
+                    <pic:cNvPr id="2" name="Picture 2" descr="A picture containing green, transport, balloon, colorful&#10;&#10;Description automatically generated"/>
+                    <pic:cNvPicPr>
+                      <a:picLocks noChangeAspect="1" noChangeArrowheads="1"/>
+                    </pic:cNvPicPr>
+                  </pic:nvPicPr>
+                  <pic:blipFill>
+                    <a:blip r:embed="rId8" cstate="print">
+                      <a:extLst>
+                        <a:ext uri="{28A0092B-C50C-407E-A947-70E740481C1C}">
+                          <a14:useLocalDpi xmlns:a14="http://schemas.microsoft.com/office/drawing/2010/main" val="0"/>
+                        </a:ext>
+                      </a:extLst>
+                    </a:blip>
+                    <a:srcRect/>
+                    <a:stretch>
+                      <a:fillRect/>
+                    </a:stretch>
+                  </pic:blipFill>
+                  <pic:spPr bwMode="auto">
+                    <a:xfrm>
+                      <a:off x="0" y="0"/>
+                      <a:ext cx="5400000" cy="5400000"/>
+                    </a:xfrm>
+                    <a:prstGeom prst="rect">
+                      <a:avLst/>
+                    </a:prstGeom>
+                    <a:noFill/>
+                    <a:ln>
+                      <a:noFill/>
+                    </a:ln>
+                  </pic:spPr>
+                </pic:pic>
+              </a:graphicData>
+            </a:graphic>
+          </wp:inline>
+        </w:drawing>
+      </w:r>
+    </w:p>
+    <w:p>
+      <w:pPr>
+        <w:pStyle w:val="TableofFigures"/>
+        <w:tabs>
+          <w:tab w:val="right" w:leader="dot" w:pos="13256"/>
+        </w:tabs>
+        <w:rPr>
+          <w:rStyle w:val="Hyperlink"/>
+          <w:noProof/>
+        </w:rPr>
+      </w:pPr>
+      <w:hyperlink w:anchor="_Toc92381647" w:history="1">
+        <w:r>
+          <w:rPr>
+            <w:rStyle w:val="Hyperlink"/>
+            <w:noProof/>
+            <w:lang w:val="en-CH"/>
+          </w:rPr>
+          <w:t xml:space="preserve">Figure 4 </w:t>
+        </w:r>
+        <w:r>
+          <w:rPr>
+            <w:lang w:val="en-CH"/>
+          </w:rPr>
+          <w:t>Ozone</w:t>
+        </w:r>
+        <w:r>
+          <w:rPr>
+            <w:lang w:val="en-CH"/>
+          </w:rPr>
+          <w:t xml:space="preserve"> Dobson units l</w:t>
+        </w:r>
+        <w:r>
+          <w:rPr>
+            <w:lang w:val="en-CH"/>
+          </w:rPr>
+          <w:t>egend</w:t>
+        </w:r>
+        <w:r>
+          <w:rPr>
+            <w:noProof/>
+            <w:webHidden/>
+          </w:rPr>
+          <w:tab/>
+        </w:r>
+        <w:r>
+          <w:rPr>
+            <w:noProof/>
+            <w:webHidden/>
+          </w:rPr>
+          <w:fldChar w:fldCharType="begin"/>
+        </w:r>
+        <w:r>
+          <w:rPr>
+            <w:noProof/>
+            <w:webHidden/>
+          </w:rPr>
+          <w:instrText xml:space="preserve"> PAGEREF _Toc92381647 \h </w:instrText>
+        </w:r>
+        <w:r>
+          <w:rPr>
+            <w:noProof/>
+            <w:webHidden/>
+          </w:rPr>
+        </w:r>
+        <w:r>
+          <w:rPr>
+            <w:noProof/>
+            <w:webHidden/>
+          </w:rPr>
+          <w:fldChar w:fldCharType="separate"/>
+        </w:r>
+        <w:r>
+          <w:rPr>
+            <w:noProof/>
+            <w:webHidden/>
+          </w:rPr>
+          <w:t>5</w:t>
+        </w:r>
+        <w:r>
+          <w:rPr>
+            <w:noProof/>
+            <w:webHidden/>
+          </w:rPr>
+          <w:fldChar w:fldCharType="end"/>
+        </w:r>
+      </w:hyperlink>
+    </w:p>
+    <w:p>
+      <w:r>
+        <w:rPr>
+          <w:noProof/>
+          <w:lang w:val="en-CH"/>
+        </w:rPr>
+        <w:lastRenderedPageBreak/>
+        <w:drawing>
+          <wp:inline distT="0" distB="0" distL="0" distR="0" wp14:anchorId="01EA0B91" wp14:editId="02579869">
+            <wp:extent cx="4320000" cy="851510"/>
+            <wp:effectExtent l="0" t="0" r="0" b="0"/>
+            <wp:docPr id="15" name="Picture 15" descr="A picture containing chart&#10;&#10;Description automatically generated"/>
+            <wp:cNvGraphicFramePr>
+              <a:graphicFrameLocks xmlns:a="http://schemas.openxmlformats.org/drawingml/2006/main" noChangeAspect="1"/>
+            </wp:cNvGraphicFramePr>
+            <a:graphic xmlns:a="http://schemas.openxmlformats.org/drawingml/2006/main">
+              <a:graphicData uri="http://schemas.openxmlformats.org/drawingml/2006/picture">
+                <pic:pic xmlns:pic="http://schemas.openxmlformats.org/drawingml/2006/picture">
+                  <pic:nvPicPr>
+                    <pic:cNvPr id="15" name="Picture 15" descr="A picture containing chart&#10;&#10;Description automatically generated"/>
+                    <pic:cNvPicPr>
+                      <a:picLocks noChangeAspect="1" noChangeArrowheads="1"/>
+                    </pic:cNvPicPr>
+                  </pic:nvPicPr>
+                  <pic:blipFill>
+                    <a:blip r:embed="rId12">
+                      <a:extLst>
+                        <a:ext uri="{28A0092B-C50C-407E-A947-70E740481C1C}">
+                          <a14:useLocalDpi xmlns:a14="http://schemas.microsoft.com/office/drawing/2010/main" val="0"/>
+                        </a:ext>
+                      </a:extLst>
+                    </a:blip>
+                    <a:srcRect/>
+                    <a:stretch>
+                      <a:fillRect/>
+                    </a:stretch>
+                  </pic:blipFill>
+                  <pic:spPr bwMode="auto">
+                    <a:xfrm>
+                      <a:off x="0" y="0"/>
+                      <a:ext cx="4320000" cy="851510"/>
+                    </a:xfrm>
+                    <a:prstGeom prst="rect">
+                      <a:avLst/>
+                    </a:prstGeom>
+                    <a:noFill/>
+                    <a:ln>
+                      <a:noFill/>
+                    </a:ln>
+                  </pic:spPr>
+                </pic:pic>
+              </a:graphicData>
+            </a:graphic>
+          </wp:inline>
+        </w:drawing>
+      </w:r>
+    </w:p>
+    <w:p>
+      <w:pPr>
+        <w:pStyle w:val="TableofFigures"/>
+        <w:tabs>
+          <w:tab w:val="right" w:leader="dot" w:pos="13256"/>
+        </w:tabs>
+        <w:rPr>
+          <w:rStyle w:val="Hyperlink"/>
+          <w:noProof/>
+        </w:rPr>
+      </w:pPr>
+      <w:hyperlink w:anchor="_Toc92381648" w:history="1">
+        <w:r>
+          <w:rPr>
+            <w:rStyle w:val="Hyperlink"/>
+            <w:noProof/>
+          </w:rPr>
+          <w:t>Figure 5</w:t>
+        </w:r>
+        <w:r>
+          <w:rPr>
+            <w:rStyle w:val="Hyperlink"/>
+            <w:noProof/>
+            <w:lang w:val="en-CH"/>
+          </w:rPr>
+          <w:t xml:space="preserve"> Line Plot size variable differences</w:t>
+        </w:r>
+        <w:r>
+          <w:rPr>
+            <w:noProof/>
+            <w:webHidden/>
+          </w:rPr>
+          <w:tab/>
+        </w:r>
+        <w:r>
+          <w:rPr>
+            <w:noProof/>
+            <w:webHidden/>
+          </w:rPr>
+          <w:fldChar w:fldCharType="begin"/>
+        </w:r>
+        <w:r>
+          <w:rPr>
+            <w:noProof/>
+            <w:webHidden/>
+          </w:rPr>
+          <w:instrText xml:space="preserve"> PAGEREF _Toc92381648 \h </w:instrText>
+        </w:r>
+        <w:r>
+          <w:rPr>
+            <w:noProof/>
+            <w:webHidden/>
+          </w:rPr>
+        </w:r>
+        <w:r>
+          <w:rPr>
+            <w:noProof/>
+            <w:webHidden/>
+          </w:rPr>
+          <w:fldChar w:fldCharType="separate"/>
+        </w:r>
+        <w:r>
+          <w:rPr>
+            <w:noProof/>
+            <w:webHidden/>
+          </w:rPr>
+          <w:t>7</w:t>
+        </w:r>
+        <w:r>
+          <w:rPr>
+            <w:noProof/>
+            <w:webHidden/>
+          </w:rPr>
+          <w:fldChar w:fldCharType="end"/>
+        </w:r>
+      </w:hyperlink>
+    </w:p>
+    <w:p>
+      <w:r>
+        <w:rPr>
+          <w:noProof/>
+          <w:lang w:val="en-CH"/>
+        </w:rPr>
+        <w:drawing>
+          <wp:inline distT="0" distB="0" distL="0" distR="0" wp14:anchorId="18FE38C7" wp14:editId="3791BADF">
+            <wp:extent cx="8460000" cy="3726000"/>
+            <wp:effectExtent l="0" t="0" r="0" b="0"/>
+            <wp:docPr id="16" name="Picture" descr="Chart, line chart, histogram&#10;&#10;Description automatically generated"/>
+            <wp:cNvGraphicFramePr/>
+            <a:graphic xmlns:a="http://schemas.openxmlformats.org/drawingml/2006/main">
+              <a:graphicData uri="http://schemas.openxmlformats.org/drawingml/2006/picture">
+                <pic:pic xmlns:pic="http://schemas.openxmlformats.org/drawingml/2006/picture">
+                  <pic:nvPicPr>
+                    <pic:cNvPr id="16" name="Picture" descr="Chart, line chart, histogram&#10;&#10;Description automatically generated"/>
+                    <pic:cNvPicPr>
+                      <a:picLocks noChangeAspect="1" noChangeArrowheads="1"/>
+                    </pic:cNvPicPr>
+                  </pic:nvPicPr>
+                  <pic:blipFill>
+                    <a:blip r:embed="rId13"/>
+                    <a:stretch>
+                      <a:fillRect/>
+                    </a:stretch>
+                  </pic:blipFill>
+                  <pic:spPr bwMode="auto">
+                    <a:xfrm>
+                      <a:off x="0" y="0"/>
+                      <a:ext cx="8460000" cy="3726000"/>
+                    </a:xfrm>
+                    <a:prstGeom prst="rect">
+                      <a:avLst/>
+                    </a:prstGeom>
+                    <a:noFill/>
+                    <a:ln w="9525">
+                      <a:noFill/>
+                      <a:headEnd/>
+                      <a:tailEnd/>
+                    </a:ln>
+                  </pic:spPr>
+                </pic:pic>
+              </a:graphicData>
+            </a:graphic>
+          </wp:inline>
+        </w:drawing>
+      </w:r>
+    </w:p>
+    <w:p>
+      <w:pPr>
+        <w:pStyle w:val="TableofFigures"/>
+        <w:tabs>
+          <w:tab w:val="right" w:leader="dot" w:pos="13256"/>
+        </w:tabs>
+        <w:rPr>
+          <w:rStyle w:val="Hyperlink"/>
+          <w:noProof/>
+        </w:rPr>
+      </w:pPr>
+      <w:hyperlink w:anchor="_Toc92381649" w:history="1">
+        <w:r>
+          <w:rPr>
+            <w:rStyle w:val="Hyperlink"/>
+            <w:noProof/>
+          </w:rPr>
+          <w:t xml:space="preserve">Figure 6 Line Plot </w:t>
+        </w:r>
+        <w:r>
+          <w:rPr>
+            <w:rStyle w:val="Hyperlink"/>
+            <w:noProof/>
+            <w:lang w:val="en-CH"/>
+          </w:rPr>
+          <w:t xml:space="preserve">color </w:t>
+        </w:r>
+        <w:r>
+          <w:rPr>
+            <w:rStyle w:val="Hyperlink"/>
+            <w:noProof/>
+          </w:rPr>
+          <w:t>variable differences</w:t>
+        </w:r>
+        <w:r>
+          <w:rPr>
+            <w:noProof/>
+            <w:webHidden/>
+          </w:rPr>
+          <w:tab/>
+        </w:r>
+        <w:r>
+          <w:rPr>
+            <w:noProof/>
+            <w:webHidden/>
+          </w:rPr>
+          <w:fldChar w:fldCharType="begin"/>
+        </w:r>
+        <w:r>
+          <w:rPr>
+            <w:noProof/>
+            <w:webHidden/>
+          </w:rPr>
+          <w:instrText xml:space="preserve"> PAGEREF _Toc92381649 \h </w:instrText>
+        </w:r>
+        <w:r>
+          <w:rPr>
+            <w:noProof/>
+            <w:webHidden/>
+          </w:rPr>
+        </w:r>
+        <w:r>
+          <w:rPr>
+            <w:noProof/>
+            <w:webHidden/>
+          </w:rPr>
+          <w:fldChar w:fldCharType="separate"/>
+        </w:r>
+        <w:r>
+          <w:rPr>
+            <w:noProof/>
+            <w:webHidden/>
+          </w:rPr>
+          <w:t>8</w:t>
+        </w:r>
+        <w:r>
+          <w:rPr>
+            <w:noProof/>
+            <w:webHidden/>
+          </w:rPr>
+          <w:fldChar w:fldCharType="end"/>
+        </w:r>
+      </w:hyperlink>
+    </w:p>
+    <w:p>
+      <w:r>
+        <w:rPr>
+          <w:noProof/>
+          <w:lang w:val="en-CH"/>
+        </w:rPr>
+        <w:lastRenderedPageBreak/>
+        <w:drawing>
+          <wp:inline distT="0" distB="0" distL="0" distR="0" wp14:anchorId="195138E7" wp14:editId="155EDC92">
+            <wp:extent cx="8460000" cy="3726000"/>
+            <wp:effectExtent l="0" t="0" r="0" b="0"/>
+            <wp:docPr id="17" name="Picture" descr="Graphical user interface, chart, line chart, histogram&#10;&#10;Description automatically generated"/>
+            <wp:cNvGraphicFramePr/>
+            <a:graphic xmlns:a="http://schemas.openxmlformats.org/drawingml/2006/main">
+              <a:graphicData uri="http://schemas.openxmlformats.org/drawingml/2006/picture">
+                <pic:pic xmlns:pic="http://schemas.openxmlformats.org/drawingml/2006/picture">
+                  <pic:nvPicPr>
+                    <pic:cNvPr id="17" name="Picture" descr="Graphical user interface, chart, line chart, histogram&#10;&#10;Description automatically generated"/>
+                    <pic:cNvPicPr>
+                      <a:picLocks noChangeAspect="1" noChangeArrowheads="1"/>
+                    </pic:cNvPicPr>
+                  </pic:nvPicPr>
+                  <pic:blipFill>
+                    <a:blip r:embed="rId14"/>
+                    <a:stretch>
+                      <a:fillRect/>
+                    </a:stretch>
+                  </pic:blipFill>
+                  <pic:spPr bwMode="auto">
+                    <a:xfrm>
+                      <a:off x="0" y="0"/>
+                      <a:ext cx="8460000" cy="3726000"/>
+                    </a:xfrm>
+                    <a:prstGeom prst="rect">
+                      <a:avLst/>
+                    </a:prstGeom>
+                    <a:noFill/>
+                    <a:ln w="9525">
+                      <a:noFill/>
+                      <a:headEnd/>
+                      <a:tailEnd/>
+                    </a:ln>
+                  </pic:spPr>
+                </pic:pic>
+              </a:graphicData>
+            </a:graphic>
+          </wp:inline>
+        </w:drawing>
+      </w:r>
+    </w:p>
+    <w:p>
+      <w:pPr>
+        <w:pStyle w:val="TableofFigures"/>
+        <w:tabs>
+          <w:tab w:val="right" w:leader="dot" w:pos="13256"/>
+        </w:tabs>
+        <w:rPr>
+          <w:rStyle w:val="Hyperlink"/>
+          <w:noProof/>
+        </w:rPr>
+      </w:pPr>
+      <w:hyperlink w:anchor="_Toc92381650" w:history="1">
+        <w:r>
+          <w:rPr>
+            <w:rStyle w:val="Hyperlink"/>
+            <w:noProof/>
+          </w:rPr>
+          <w:t xml:space="preserve">Figure 7 Line Plot </w:t>
+        </w:r>
+        <w:r>
+          <w:rPr>
+            <w:rStyle w:val="Hyperlink"/>
+            <w:noProof/>
+            <w:lang w:val="en-CH"/>
+          </w:rPr>
+          <w:t>orientation</w:t>
+        </w:r>
+        <w:r>
+          <w:rPr>
+            <w:rStyle w:val="Hyperlink"/>
+            <w:noProof/>
+          </w:rPr>
+          <w:t xml:space="preserve"> variable differences</w:t>
+        </w:r>
+        <w:r>
+          <w:rPr>
+            <w:noProof/>
+            <w:webHidden/>
+          </w:rPr>
+          <w:tab/>
+        </w:r>
+        <w:r>
+          <w:rPr>
+            <w:noProof/>
+            <w:webHidden/>
+          </w:rPr>
+          <w:fldChar w:fldCharType="begin"/>
+        </w:r>
+        <w:r>
+          <w:rPr>
+            <w:noProof/>
+            <w:webHidden/>
+          </w:rPr>
+          <w:instrText xml:space="preserve"> PAGEREF _Toc92381650 \h </w:instrText>
+        </w:r>
+        <w:r>
+          <w:rPr>
+            <w:noProof/>
+            <w:webHidden/>
+          </w:rPr>
+        </w:r>
+        <w:r>
+          <w:rPr>
+            <w:noProof/>
+            <w:webHidden/>
+          </w:rPr>
+          <w:fldChar w:fldCharType="separate"/>
+        </w:r>
+        <w:r>
+          <w:rPr>
+            <w:noProof/>
+            <w:webHidden/>
+          </w:rPr>
+          <w:t>8</w:t>
+        </w:r>
+        <w:r>
+          <w:rPr>
+            <w:noProof/>
+            <w:webHidden/>
+          </w:rPr>
+          <w:fldChar w:fldCharType="end"/>
+        </w:r>
+      </w:hyperlink>
+    </w:p>
+    <w:p>
+      <w:r>
+        <w:rPr>
+          <w:noProof/>
+          <w:lang w:val="en-CH"/>
+        </w:rPr>
+        <w:lastRenderedPageBreak/>
+        <w:drawing>
+          <wp:inline distT="0" distB="0" distL="0" distR="0" wp14:anchorId="212225EC" wp14:editId="6177F232">
+            <wp:extent cx="8460000" cy="3726000"/>
+            <wp:effectExtent l="0" t="0" r="0" b="0"/>
+            <wp:docPr id="18" name="Picture" descr="Chart, line chart&#10;&#10;Description automatically generated"/>
+            <wp:cNvGraphicFramePr/>
+            <a:graphic xmlns:a="http://schemas.openxmlformats.org/drawingml/2006/main">
+              <a:graphicData uri="http://schemas.openxmlformats.org/drawingml/2006/picture">
+                <pic:pic xmlns:pic="http://schemas.openxmlformats.org/drawingml/2006/picture">
+                  <pic:nvPicPr>
+                    <pic:cNvPr id="18" name="Picture" descr="Chart, line chart&#10;&#10;Description automatically generated"/>
+                    <pic:cNvPicPr>
+                      <a:picLocks noChangeAspect="1" noChangeArrowheads="1"/>
+                    </pic:cNvPicPr>
+                  </pic:nvPicPr>
+                  <pic:blipFill>
+                    <a:blip r:embed="rId15"/>
+                    <a:stretch>
+                      <a:fillRect/>
+                    </a:stretch>
+                  </pic:blipFill>
+                  <pic:spPr bwMode="auto">
+                    <a:xfrm>
+                      <a:off x="0" y="0"/>
+                      <a:ext cx="8460000" cy="3726000"/>
+                    </a:xfrm>
+                    <a:prstGeom prst="rect">
+                      <a:avLst/>
+                    </a:prstGeom>
+                    <a:noFill/>
+                    <a:ln w="9525">
+                      <a:noFill/>
+                      <a:headEnd/>
+                      <a:tailEnd/>
+                    </a:ln>
+                  </pic:spPr>
+                </pic:pic>
+              </a:graphicData>
+            </a:graphic>
+          </wp:inline>
+        </w:drawing>
+      </w:r>
+    </w:p>
+    <w:p>
+      <w:pPr>
+        <w:pStyle w:val="TableofFigures"/>
+        <w:tabs>
+          <w:tab w:val="right" w:leader="dot" w:pos="13256"/>
+        </w:tabs>
+        <w:rPr>
+          <w:rStyle w:val="Hyperlink"/>
+          <w:noProof/>
+        </w:rPr>
+      </w:pPr>
+      <w:hyperlink w:anchor="_Toc92381651" w:history="1">
+        <w:r>
+          <w:rPr>
+            <w:rStyle w:val="Hyperlink"/>
+            <w:noProof/>
+            <w:lang w:val="en-CH"/>
+          </w:rPr>
+          <w:t>Figure 8 Proximity Principle</w:t>
+        </w:r>
+        <w:r>
+          <w:rPr>
+            <w:noProof/>
+            <w:webHidden/>
+          </w:rPr>
+          <w:tab/>
+        </w:r>
+        <w:r>
+          <w:rPr>
+            <w:noProof/>
+            <w:webHidden/>
+          </w:rPr>
+          <w:fldChar w:fldCharType="begin"/>
+        </w:r>
+        <w:r>
+          <w:rPr>
+            <w:noProof/>
+            <w:webHidden/>
+          </w:rPr>
+          <w:instrText xml:space="preserve"> PAGEREF _Toc92381651 \h </w:instrText>
+        </w:r>
+        <w:r>
+          <w:rPr>
+            <w:noProof/>
+            <w:webHidden/>
+          </w:rPr>
+        </w:r>
+        <w:r>
+          <w:rPr>
+            <w:noProof/>
+            <w:webHidden/>
+          </w:rPr>
+          <w:fldChar w:fldCharType="separate"/>
+        </w:r>
+        <w:r>
+          <w:rPr>
+            <w:noProof/>
+            <w:webHidden/>
+          </w:rPr>
+          <w:t>9</w:t>
+        </w:r>
+        <w:r>
+          <w:rPr>
+            <w:noProof/>
+            <w:webHidden/>
+          </w:rPr>
+          <w:fldChar w:fldCharType="end"/>
+        </w:r>
+      </w:hyperlink>
+    </w:p>
+    <w:p>
+      <w:r>
+        <w:rPr>
+          <w:noProof/>
+          <w:lang w:val="en-CH"/>
+        </w:rPr>
+        <w:lastRenderedPageBreak/>
+        <w:drawing>
+          <wp:inline distT="0" distB="0" distL="0" distR="0" wp14:anchorId="572410DE" wp14:editId="056826C4">
+            <wp:extent cx="8460000" cy="6477541"/>
+            <wp:effectExtent l="0" t="0" r="0" b="0"/>
+            <wp:docPr id="19" name="Picture 19" descr="Chart&#10;&#10;Description automatically generated"/>
+            <wp:cNvGraphicFramePr>
+              <a:graphicFrameLocks xmlns:a="http://schemas.openxmlformats.org/drawingml/2006/main" noChangeAspect="1"/>
+            </wp:cNvGraphicFramePr>
+            <a:graphic xmlns:a="http://schemas.openxmlformats.org/drawingml/2006/main">
+              <a:graphicData uri="http://schemas.openxmlformats.org/drawingml/2006/picture">
+                <pic:pic xmlns:pic="http://schemas.openxmlformats.org/drawingml/2006/picture">
+                  <pic:nvPicPr>
+                    <pic:cNvPr id="7" name="Picture 7" descr="Chart&#10;&#10;Description automatically generated"/>
+                    <pic:cNvPicPr>
+                      <a:picLocks noChangeAspect="1" noChangeArrowheads="1"/>
+                    </pic:cNvPicPr>
+                  </pic:nvPicPr>
+                  <pic:blipFill>
+                    <a:blip r:embed="rId16">
+                      <a:extLst>
+                        <a:ext uri="{28A0092B-C50C-407E-A947-70E740481C1C}">
+                          <a14:useLocalDpi xmlns:a14="http://schemas.microsoft.com/office/drawing/2010/main" val="0"/>
+                        </a:ext>
+                      </a:extLst>
+                    </a:blip>
+                    <a:srcRect/>
+                    <a:stretch>
+                      <a:fillRect/>
+                    </a:stretch>
+                  </pic:blipFill>
+                  <pic:spPr bwMode="auto">
+                    <a:xfrm>
+                      <a:off x="0" y="0"/>
+                      <a:ext cx="8460000" cy="6477541"/>
+                    </a:xfrm>
+                    <a:prstGeom prst="rect">
+                      <a:avLst/>
+                    </a:prstGeom>
+                    <a:noFill/>
+                    <a:ln>
+                      <a:noFill/>
+                    </a:ln>
+                  </pic:spPr>
+                </pic:pic>
+              </a:graphicData>
+            </a:graphic>
+          </wp:inline>
+        </w:drawing>
+      </w:r>
+    </w:p>
+    <w:p>
+      <w:pPr>
+        <w:pStyle w:val="TableofFigures"/>
+        <w:tabs>
+          <w:tab w:val="right" w:leader="dot" w:pos="13256"/>
+        </w:tabs>
+        <w:rPr>
+          <w:rStyle w:val="Hyperlink"/>
+          <w:noProof/>
+        </w:rPr>
+      </w:pPr>
+      <w:hyperlink w:anchor="_Toc92381652" w:history="1">
+        <w:r>
+          <w:rPr>
+            <w:rStyle w:val="Hyperlink"/>
+            <w:noProof/>
+            <w:lang w:val="en-CH"/>
+          </w:rPr>
+          <w:t>Figure 9 Continuity Principle</w:t>
+        </w:r>
+        <w:r>
+          <w:rPr>
+            <w:noProof/>
+            <w:webHidden/>
+          </w:rPr>
+          <w:tab/>
+        </w:r>
+        <w:r>
+          <w:rPr>
+            <w:noProof/>
+            <w:webHidden/>
+          </w:rPr>
+          <w:fldChar w:fldCharType="begin"/>
+        </w:r>
+        <w:r>
+          <w:rPr>
+            <w:noProof/>
+            <w:webHidden/>
+          </w:rPr>
+          <w:instrText xml:space="preserve"> PAGEREF _Toc92381652 \h </w:instrText>
+        </w:r>
+        <w:r>
+          <w:rPr>
+            <w:noProof/>
+            <w:webHidden/>
+          </w:rPr>
+        </w:r>
+        <w:r>
+          <w:rPr>
+            <w:noProof/>
+            <w:webHidden/>
+          </w:rPr>
+          <w:fldChar w:fldCharType="separate"/>
+        </w:r>
+        <w:r>
+          <w:rPr>
+            <w:noProof/>
+            <w:webHidden/>
+          </w:rPr>
+          <w:t>10</w:t>
+        </w:r>
+        <w:r>
+          <w:rPr>
+            <w:noProof/>
+            <w:webHidden/>
+          </w:rPr>
+          <w:fldChar w:fldCharType="end"/>
+        </w:r>
+      </w:hyperlink>
+    </w:p>
+    <w:p>
+      <w:r>
+        <w:rPr>
+          <w:noProof/>
+          <w:lang w:val="en-CH"/>
+        </w:rPr>
+        <w:drawing>
+          <wp:inline distT="0" distB="0" distL="0" distR="0" wp14:anchorId="79A860A7" wp14:editId="365F3454">
+            <wp:extent cx="8460000" cy="1626923"/>
+            <wp:effectExtent l="0" t="0" r="0" b="0"/>
+            <wp:docPr id="20" name="Picture 20" descr="Diagram&#10;&#10;Description automatically generated"/>
+            <wp:cNvGraphicFramePr>
+              <a:graphicFrameLocks xmlns:a="http://schemas.openxmlformats.org/drawingml/2006/main" noChangeAspect="1"/>
+            </wp:cNvGraphicFramePr>
+            <a:graphic xmlns:a="http://schemas.openxmlformats.org/drawingml/2006/main">
+              <a:graphicData uri="http://schemas.openxmlformats.org/drawingml/2006/picture">
+                <pic:pic xmlns:pic="http://schemas.openxmlformats.org/drawingml/2006/picture">
+                  <pic:nvPicPr>
+                    <pic:cNvPr id="6" name="Picture 6" descr="Diagram&#10;&#10;Description automatically generated"/>
+                    <pic:cNvPicPr>
+                      <a:picLocks noChangeAspect="1" noChangeArrowheads="1"/>
+                    </pic:cNvPicPr>
+                  </pic:nvPicPr>
+                  <pic:blipFill>
+                    <a:blip r:embed="rId17">
+                      <a:extLst>
+                        <a:ext uri="{28A0092B-C50C-407E-A947-70E740481C1C}">
+                          <a14:useLocalDpi xmlns:a14="http://schemas.microsoft.com/office/drawing/2010/main" val="0"/>
+                        </a:ext>
+                      </a:extLst>
+                    </a:blip>
+                    <a:srcRect/>
+                    <a:stretch>
+                      <a:fillRect/>
+                    </a:stretch>
+                  </pic:blipFill>
+                  <pic:spPr bwMode="auto">
+                    <a:xfrm>
+                      <a:off x="0" y="0"/>
+                      <a:ext cx="8460000" cy="1626923"/>
+                    </a:xfrm>
+                    <a:prstGeom prst="rect">
+                      <a:avLst/>
+                    </a:prstGeom>
+                    <a:noFill/>
+                    <a:ln>
+                      <a:noFill/>
+                    </a:ln>
+                  </pic:spPr>
+                </pic:pic>
+              </a:graphicData>
+            </a:graphic>
+          </wp:inline>
+        </w:drawing>
+      </w:r>
+    </w:p>
+    <w:p>
+      <w:pPr>
+        <w:pStyle w:val="TableofFigures"/>
+        <w:tabs>
+          <w:tab w:val="right" w:leader="dot" w:pos="13256"/>
+        </w:tabs>
+        <w:rPr>
+          <w:rStyle w:val="Hyperlink"/>
+          <w:noProof/>
+        </w:rPr>
+      </w:pPr>
+      <w:hyperlink w:anchor="_Toc92381653" w:history="1">
+        <w:r>
+          <w:rPr>
+            <w:rStyle w:val="Hyperlink"/>
+            <w:noProof/>
+          </w:rPr>
+          <w:t>Figure 10</w:t>
+        </w:r>
+        <w:r>
+          <w:rPr>
+            <w:rStyle w:val="Hyperlink"/>
+            <w:noProof/>
+            <w:lang w:val="en-CH"/>
+          </w:rPr>
+          <w:t xml:space="preserve"> Time Series Plot (https://tmandelz.github.io/GDV/ozoneplot.html)</w:t>
+        </w:r>
+        <w:r>
+          <w:rPr>
+            <w:noProof/>
+            <w:webHidden/>
+          </w:rPr>
+          <w:tab/>
+        </w:r>
+        <w:r>
+          <w:rPr>
+            <w:noProof/>
+            <w:webHidden/>
+          </w:rPr>
+          <w:fldChar w:fldCharType="begin"/>
+        </w:r>
+        <w:r>
+          <w:rPr>
+            <w:noProof/>
+            <w:webHidden/>
+          </w:rPr>
+          <w:instrText xml:space="preserve"> PAGEREF _Toc92381653 \h </w:instrText>
+        </w:r>
+        <w:r>
+          <w:rPr>
+            <w:noProof/>
+            <w:webHidden/>
+          </w:rPr>
+        </w:r>
+        <w:r>
+          <w:rPr>
+            <w:noProof/>
+            <w:webHidden/>
+          </w:rPr>
+          <w:fldChar w:fldCharType="separate"/>
+        </w:r>
+        <w:r>
+          <w:rPr>
+            <w:noProof/>
+            <w:webHidden/>
+          </w:rPr>
+          <w:t>14</w:t>
+        </w:r>
+        <w:r>
+          <w:rPr>
+            <w:noProof/>
+            <w:webHidden/>
+          </w:rPr>
+          <w:fldChar w:fldCharType="end"/>
+        </w:r>
+      </w:hyperlink>
+    </w:p>
+    <w:p/>
+    <w:p>
+      <w:r>
+        <w:rPr>
+          <w:noProof/>
+          <w:lang w:val="en-CH"/>
+        </w:rPr>
+        <w:drawing>
+          <wp:inline distT="0" distB="0" distL="0" distR="0" wp14:anchorId="5108F84B" wp14:editId="017AA8F5">
+            <wp:extent cx="8460000" cy="3373876"/>
+            <wp:effectExtent l="0" t="0" r="0" b="0"/>
+            <wp:docPr id="21" name="Picture 21" descr="Graphical user interface&#10;&#10;Description automatically generated"/>
+            <wp:cNvGraphicFramePr>
+              <a:graphicFrameLocks xmlns:a="http://schemas.openxmlformats.org/drawingml/2006/main" noChangeAspect="1"/>
+            </wp:cNvGraphicFramePr>
+            <a:graphic xmlns:a="http://schemas.openxmlformats.org/drawingml/2006/main">
+              <a:graphicData uri="http://schemas.openxmlformats.org/drawingml/2006/picture">
+                <pic:pic xmlns:pic="http://schemas.openxmlformats.org/drawingml/2006/picture">
+                  <pic:nvPicPr>
+                    <pic:cNvPr id="5" name="Picture 5" descr="Graphical user interface&#10;&#10;Description automatically generated"/>
+                    <pic:cNvPicPr/>
+                  </pic:nvPicPr>
+                  <pic:blipFill rotWithShape="1">
+                    <a:blip r:embed="rId19"/>
+                    <a:srcRect t="11081"/>
+                    <a:stretch/>
+                  </pic:blipFill>
+                  <pic:spPr bwMode="auto">
+                    <a:xfrm>
+                      <a:off x="0" y="0"/>
+                      <a:ext cx="8460000" cy="3373876"/>
+                    </a:xfrm>
+                    <a:prstGeom prst="rect">
+                      <a:avLst/>
+                    </a:prstGeom>
+                    <a:ln>
+                      <a:noFill/>
+                    </a:ln>
+                    <a:extLst>
+                      <a:ext uri="{53640926-AAD7-44D8-BBD7-CCE9431645EC}">
+                        <a14:shadowObscured xmlns:a14="http://schemas.microsoft.com/office/drawing/2010/main"/>
+                      </a:ext>
+                    </a:extLst>
+                  </pic:spPr>
+                </pic:pic>
+              </a:graphicData>
+            </a:graphic>
+          </wp:inline>
+        </w:drawing>
+      </w:r>
+    </w:p>
+    <w:p>
+      <w:pPr>
+        <w:pStyle w:val="TableofFigures"/>
+        <w:tabs>
+          <w:tab w:val="right" w:leader="dot" w:pos="13256"/>
+        </w:tabs>
+        <w:rPr>
+          <w:rFonts w:eastAsiaTheme="minorEastAsia"/>
+          <w:noProof/>
+          <w:sz w:val="22"/>
+          <w:szCs w:val="22"/>
+          <w:lang w:val="de-CH" w:eastAsia="de-CH"/>
+        </w:rPr>
+      </w:pPr>
+      <w:hyperlink w:anchor="_Toc92381654" w:history="1">
+        <w:r>
+          <w:rPr>
+            <w:rStyle w:val="Hyperlink"/>
+            <w:noProof/>
+          </w:rPr>
+          <w:t>Figure 11</w:t>
+        </w:r>
+        <w:r>
+          <w:rPr>
+            <w:rStyle w:val="Hyperlink"/>
+            <w:noProof/>
+            <w:lang w:val="en-CH"/>
+          </w:rPr>
+          <w:t xml:space="preserve"> Time Series Plot with additions and improvements (https://tmandelz.github.io/GDV/ozoneplotRedone.html)</w:t>
+        </w:r>
+        <w:r>
+          <w:rPr>
+            <w:noProof/>
+            <w:webHidden/>
+          </w:rPr>
+          <w:tab/>
+        </w:r>
+        <w:r>
+          <w:rPr>
+            <w:noProof/>
+            <w:webHidden/>
+          </w:rPr>
+          <w:fldChar w:fldCharType="begin"/>
+        </w:r>
+        <w:r>
+          <w:rPr>
+            <w:noProof/>
+            <w:webHidden/>
+          </w:rPr>
+          <w:instrText xml:space="preserve"> PAGEREF _Toc92381654 \h </w:instrText>
+        </w:r>
+        <w:r>
+          <w:rPr>
+            <w:noProof/>
+            <w:webHidden/>
+          </w:rPr>
+        </w:r>
+        <w:r>
+          <w:rPr>
+            <w:noProof/>
+            <w:webHidden/>
+          </w:rPr>
+          <w:fldChar w:fldCharType="separate"/>
+        </w:r>
+        <w:r>
+          <w:rPr>
+            <w:noProof/>
+            <w:webHidden/>
+          </w:rPr>
+          <w:t>16</w:t>
+        </w:r>
+        <w:r>
+          <w:rPr>
+            <w:noProof/>
+            <w:webHidden/>
+          </w:rPr>
+          <w:fldChar w:fldCharType="end"/>
+        </w:r>
+      </w:hyperlink>
+    </w:p>
+    <w:p>
+      <w:pPr>
+        <w:rPr>
+          <w:lang w:val="en-CH"/>
+        </w:rPr>
+      </w:pPr>
+      <w:r>
+        <w:rPr>
+          <w:lang w:val="en-CH"/>
+        </w:rPr>
+        <w:fldChar w:fldCharType="end"/>
+      </w:r>
+      <w:r>
+        <w:rPr>
+          <w:noProof/>
+          <w:lang w:val="en-CH"/>
+        </w:rPr>
+        <w:drawing>
+          <wp:inline distT="0" distB="0" distL="0" distR="0" wp14:anchorId="3735652D" wp14:editId="6078321D">
+            <wp:extent cx="8460000" cy="3628746"/>
+            <wp:effectExtent l="0" t="0" r="0" b="0"/>
+            <wp:docPr id="23" name="Picture 23" descr="Graphical user interface&#10;&#10;Description automatically generated"/>
+            <wp:cNvGraphicFramePr>
+              <a:graphicFrameLocks xmlns:a="http://schemas.openxmlformats.org/drawingml/2006/main" noChangeAspect="1"/>
+            </wp:cNvGraphicFramePr>
+            <a:graphic xmlns:a="http://schemas.openxmlformats.org/drawingml/2006/main">
+              <a:graphicData uri="http://schemas.openxmlformats.org/drawingml/2006/picture">
+                <pic:pic xmlns:pic="http://schemas.openxmlformats.org/drawingml/2006/picture">
+                  <pic:nvPicPr>
+                    <pic:cNvPr id="4" name="Picture 4" descr="Graphical user interface&#10;&#10;Description automatically generated"/>
+                    <pic:cNvPicPr/>
+                  </pic:nvPicPr>
+                  <pic:blipFill rotWithShape="1">
+                    <a:blip r:embed="rId21"/>
+                    <a:srcRect t="3024"/>
+                    <a:stretch/>
+                  </pic:blipFill>
+                  <pic:spPr bwMode="auto">
+                    <a:xfrm>
+                      <a:off x="0" y="0"/>
+                      <a:ext cx="8460000" cy="3628746"/>
+                    </a:xfrm>
+                    <a:prstGeom prst="rect">
+                      <a:avLst/>
+                    </a:prstGeom>
+                    <a:ln>
+                      <a:noFill/>
+                    </a:ln>
+                    <a:extLst>
+                      <a:ext uri="{53640926-AAD7-44D8-BBD7-CCE9431645EC}">
+                        <a14:shadowObscured xmlns:a14="http://schemas.microsoft.com/office/drawing/2010/main"/>
+                      </a:ext>
+                    </a:extLst>
+                  </pic:spPr>
+                </pic:pic>
+              </a:graphicData>
+            </a:graphic>
+          </wp:inline>
+        </w:drawing>
+      </w:r>
     </w:p>
     <w:sectPr>
-      <w:pgSz w:w="12240" w:h="15840"/>
-      <w:pgMar w:top="1440" w:right="1440" w:bottom="1134" w:left="1440" w:header="720" w:footer="720" w:gutter="0"/>
+      <w:pgSz w:w="15840" w:h="12240" w:orient="landscape"/>
+      <w:pgMar w:top="1440" w:right="1440" w:bottom="1440" w:left="1134" w:header="720" w:footer="720" w:gutter="0"/>
       <w:cols w:space="720"/>
+      <w:docGrid w:linePitch="326"/>
     </w:sectPr>
   </w:body>
 </w:document>
@@ -8417,7 +10201,7 @@
     <w:lsdException w:name="footer" w:semiHidden="1" w:unhideWhenUsed="1"/>
     <w:lsdException w:name="index heading" w:semiHidden="1" w:unhideWhenUsed="1"/>
     <w:lsdException w:name="caption" w:semiHidden="1" w:unhideWhenUsed="1"/>
-    <w:lsdException w:name="table of figures" w:semiHidden="1" w:unhideWhenUsed="1"/>
+    <w:lsdException w:name="table of figures" w:semiHidden="1" w:uiPriority="99" w:unhideWhenUsed="1"/>
     <w:lsdException w:name="envelope address" w:semiHidden="1" w:unhideWhenUsed="1"/>
     <w:lsdException w:name="envelope return" w:semiHidden="1" w:unhideWhenUsed="1"/>
     <w:lsdException w:name="footnote reference" w:semiHidden="1" w:unhideWhenUsed="1"/>
@@ -8912,6 +10696,7 @@
   <w:style w:type="character" w:default="1" w:styleId="DefaultParagraphFont">
     <w:name w:val="Default Paragraph Font"/>
     <w:uiPriority w:val="1"/>
+    <w:semiHidden/>
     <w:unhideWhenUsed/>
   </w:style>
   <w:style w:type="table" w:default="1" w:styleId="TableNormal">
@@ -9609,6 +11394,17 @@
       <w:szCs w:val="28"/>
     </w:rPr>
   </w:style>
+  <w:style w:type="paragraph" w:styleId="TableofFigures">
+    <w:name w:val="table of figures"/>
+    <w:basedOn w:val="Normal"/>
+    <w:next w:val="Normal"/>
+    <w:uiPriority w:val="99"/>
+    <w:unhideWhenUsed/>
+    <w:rsid w:val="00102A3A"/>
+    <w:pPr>
+      <w:spacing w:after="0"/>
+    </w:pPr>
+  </w:style>
 </w:styles>
 </file>
 

</xml_diff>

<commit_message>
blocksatz and some additional changes to pdf
</commit_message>
<xml_diff>
--- a/Final_Ozone.docx
+++ b/Final_Ozone.docx
@@ -6,6 +6,7 @@
       <w:pPr>
         <w:pStyle w:val="Title"/>
         <w:rPr>
+          <w:color w:val="auto"/>
           <w:sz w:val="48"/>
           <w:szCs w:val="48"/>
           <w:lang w:val="en-CH"/>
@@ -14,6 +15,7 @@
       <w:bookmarkStart w:id="0" w:name="gdv--ozone-depletion"/>
       <w:r>
         <w:rPr>
+          <w:color w:val="auto"/>
           <w:sz w:val="48"/>
           <w:szCs w:val="48"/>
           <w:lang w:val="en-CH"/>
@@ -123,6 +125,7 @@
       <w:pPr>
         <w:pStyle w:val="BodyText"/>
         <w:rPr>
+          <w:u w:val="single"/>
           <w:lang w:val="en-CH"/>
         </w:rPr>
       </w:pPr>
@@ -161,13 +164,24 @@
           <w:lang w:val="en-CH"/>
         </w:rPr>
         <w:br/>
+      </w:r>
+      <w:r>
+        <w:rPr>
+          <w:lang w:val="en-CH"/>
+        </w:rPr>
+        <w:t>Link:</w:t>
+      </w:r>
+      <w:r>
+        <w:rPr>
+          <w:lang w:val="en-CH"/>
+        </w:rPr>
+        <w:t xml:space="preserve"> </w:t>
       </w:r>
       <w:hyperlink r:id="rId9" w:history="1">
         <w:proofErr w:type="spellStart"/>
         <w:r>
           <w:rPr>
             <w:rStyle w:val="Hyperlink"/>
-            <w:u w:val="single"/>
             <w:lang w:val="en-CH"/>
           </w:rPr>
           <w:t>Github</w:t>
@@ -176,7 +190,6 @@
         <w:r>
           <w:rPr>
             <w:rStyle w:val="Hyperlink"/>
-            <w:u w:val="single"/>
             <w:lang w:val="en-CH"/>
           </w:rPr>
           <w:t xml:space="preserve"> Repository for attachments and python code</w:t>
@@ -661,15 +674,7 @@
                 <w:noProof/>
                 <w:lang w:val="en-CH"/>
               </w:rPr>
-              <w:t xml:space="preserve">Map Projections from </w:t>
-            </w:r>
-            <w:r>
-              <w:rPr>
-                <w:rStyle w:val="Hyperlink"/>
-                <w:noProof/>
-                <w:lang w:val="en-CH"/>
-              </w:rPr>
-              <w:t>NASA</w:t>
+              <w:t>Map Projections from NASA</w:t>
             </w:r>
             <w:r>
               <w:rPr>
@@ -2647,8 +2652,8 @@
           <w:lang w:val="en-CH"/>
         </w:rPr>
       </w:pPr>
-      <w:bookmarkStart w:id="1" w:name="idea-and-history"/>
-      <w:bookmarkStart w:id="2" w:name="_Toc92383146"/>
+      <w:bookmarkStart w:id="1" w:name="_Toc92383146"/>
+      <w:bookmarkStart w:id="2" w:name="idea-and-history"/>
       <w:r>
         <w:rPr>
           <w:lang w:val="en-CH"/>
@@ -2656,296 +2661,318 @@
         <w:lastRenderedPageBreak/>
         <w:t>Idea and history</w:t>
       </w:r>
+      <w:bookmarkEnd w:id="1"/>
+    </w:p>
+    <w:p>
+      <w:pPr>
+        <w:pStyle w:val="FirstParagraph"/>
+        <w:jc w:val="both"/>
+        <w:rPr>
+          <w:lang w:val="en-CH"/>
+        </w:rPr>
+      </w:pPr>
+      <w:r>
+        <w:rPr>
+          <w:lang w:val="en-CH"/>
+        </w:rPr>
+        <w:t xml:space="preserve">As I listened to an episode of the </w:t>
+      </w:r>
+      <w:proofErr w:type="spellStart"/>
+      <w:r>
+        <w:rPr>
+          <w:lang w:val="en-CH"/>
+        </w:rPr>
+        <w:t>Startalk</w:t>
+      </w:r>
+      <w:proofErr w:type="spellEnd"/>
+      <w:r>
+        <w:rPr>
+          <w:lang w:val="en-CH"/>
+        </w:rPr>
+        <w:t xml:space="preserve"> podcast</w:t>
+      </w:r>
+      <w:r>
+        <w:rPr>
+          <w:lang w:val="en-CH"/>
+        </w:rPr>
+        <w:t xml:space="preserve"> </w:t>
+      </w:r>
+      <w:r>
+        <w:rPr>
+          <w:lang w:val="en-CH"/>
+        </w:rPr>
+        <w:fldChar w:fldCharType="begin"/>
+      </w:r>
+      <w:r>
+        <w:rPr>
+          <w:lang w:val="en-CH"/>
+        </w:rPr>
+        <w:instrText xml:space="preserve"> ADDIN ZOTERO_ITEM CSL_CITATION {"citationID":"sbZovWSy","properties":{"formattedCitation":"(deGrasse Tyson, 2021)","plainCitation":"(deGrasse Tyson, 2021)","noteIndex":0},"citationItems":[{"id":15,"uris":["http://zotero.org/users/8528531/items/CC8AKLFZ"],"uri":["http://zotero.org/users/8528531/items/CC8AKLFZ"],"itemData":{"id":15,"type":"broadcast","abstract":"How did we save the ozone layer? Neil deGrasse Tyson and Chuck Nice break down the campaign to save the ozone layer with Susan Solomon and Stephen Andersen.","collection-title":"Startalk Radio","dimensions":"54:46","language":"en-US","note":"issued:2021-09-14T00:00:00.000Z","number":"36","title":"Cosmic Queries in the O-zone: Saving the World with Susan Solomon &amp; Stephen Andersen - StarTalk Radio","title-short":"Cosmic Queries in the O-zone","URL":"https://www.startalkradio.net/show/cosmic-queries-in-the-o-zone-saving-the-world-with-susan-solomon-stephen-andersen/","author":[{"family":"Tyson","given":"Neil","non-dropping-particle":"deGrasse"}],"accessed":{"date-parts":[["2021",10,1]]}}}],"schema":"https://github.com/citation-style-language/schema/raw/master/csl-citation.json"} </w:instrText>
+      </w:r>
+      <w:r>
+        <w:rPr>
+          <w:lang w:val="en-CH"/>
+        </w:rPr>
+        <w:fldChar w:fldCharType="separate"/>
+      </w:r>
+      <w:r>
+        <w:rPr>
+          <w:rFonts w:ascii="Cambria" w:hAnsi="Cambria"/>
+        </w:rPr>
+        <w:t>(deGrasse Tyson, 2021)</w:t>
+      </w:r>
+      <w:r>
+        <w:rPr>
+          <w:lang w:val="en-CH"/>
+        </w:rPr>
+        <w:fldChar w:fldCharType="end"/>
+      </w:r>
+      <w:r>
+        <w:rPr>
+          <w:lang w:val="en-CH"/>
+        </w:rPr>
+        <w:t xml:space="preserve"> I was reminded of the ozone depletion which was a threat in my infant and teen years. Since </w:t>
+      </w:r>
+      <w:r>
+        <w:rPr>
+          <w:lang w:val="en-CH"/>
+        </w:rPr>
+        <w:t>then,</w:t>
+      </w:r>
+      <w:r>
+        <w:rPr>
+          <w:lang w:val="en-CH"/>
+        </w:rPr>
+        <w:t xml:space="preserve"> I have not heard of any developments in recent years. </w:t>
+      </w:r>
+      <w:r>
+        <w:rPr>
+          <w:lang w:val="en-CH"/>
+        </w:rPr>
+        <w:t>So,</w:t>
+      </w:r>
+      <w:r>
+        <w:rPr>
+          <w:lang w:val="en-CH"/>
+        </w:rPr>
+        <w:t xml:space="preserve"> I decided to </w:t>
+      </w:r>
+      <w:r>
+        <w:rPr>
+          <w:lang w:val="en-CH"/>
+        </w:rPr>
+        <w:t>investigate</w:t>
+      </w:r>
+      <w:r>
+        <w:rPr>
+          <w:lang w:val="en-CH"/>
+        </w:rPr>
+        <w:t xml:space="preserve"> this topic and get some experience in data visualisation as well.</w:t>
+      </w:r>
+    </w:p>
+    <w:p>
+      <w:pPr>
+        <w:pStyle w:val="BodyText"/>
+        <w:jc w:val="both"/>
+        <w:rPr>
+          <w:lang w:val="en-CH"/>
+        </w:rPr>
+      </w:pPr>
+      <w:r>
+        <w:rPr>
+          <w:lang w:val="en-CH"/>
+        </w:rPr>
+        <w:t xml:space="preserve">After some initial </w:t>
+      </w:r>
+      <w:r>
+        <w:rPr>
+          <w:lang w:val="en-CH"/>
+        </w:rPr>
+        <w:t>research</w:t>
+      </w:r>
+      <w:r>
+        <w:rPr>
+          <w:lang w:val="en-CH"/>
+        </w:rPr>
+        <w:t xml:space="preserve"> I found several data sources with different complexities by NASA.</w:t>
+      </w:r>
+    </w:p>
+    <w:p>
+      <w:pPr>
+        <w:pStyle w:val="BodyText"/>
+        <w:jc w:val="both"/>
+        <w:rPr>
+          <w:lang w:val="en-CH"/>
+        </w:rPr>
+      </w:pPr>
+      <w:r>
+        <w:rPr>
+          <w:lang w:val="en-CH"/>
+        </w:rPr>
+        <w:t xml:space="preserve">My first source </w:t>
+      </w:r>
+      <w:r>
+        <w:rPr>
+          <w:lang w:val="en-CH"/>
+        </w:rPr>
+        <w:fldChar w:fldCharType="begin"/>
+      </w:r>
+      <w:r>
+        <w:rPr>
+          <w:lang w:val="en-CH"/>
+        </w:rPr>
+        <w:instrText xml:space="preserve"> ADDIN ZOTERO_ITEM CSL_CITATION {"citationID":"bHlpqnj9","properties":{"formattedCitation":"(Ozonewatch, 2021d)","plainCitation":"(Ozonewatch, 2021d)","noteIndex":0},"citationItems":[{"id":2,"uris":["http://zotero.org/users/8528531/items/UCBQZML4"],"uri":["http://zotero.org/users/8528531/items/UCBQZML4"],"itemData":{"id":2,"type":"webpage","container-title":"Latest status of ozone","language":"en","title":"NASA Ozone Watch: Latest status of ozone","title-short":"NASA Ozone Watch","URL":"https://ozonewatch.gsfc.nasa.gov/","author":[{"family":"Ozonewatch","given":"NASA"}],"accessed":{"date-parts":[["2021",9,29]]},"issued":{"date-parts":[["2021",9,26]]}}}],"schema":"https://github.com/citation-style-language/schema/raw/master/csl-citation.json"} </w:instrText>
+      </w:r>
+      <w:r>
+        <w:rPr>
+          <w:lang w:val="en-CH"/>
+        </w:rPr>
+        <w:fldChar w:fldCharType="separate"/>
+      </w:r>
+      <w:r>
+        <w:rPr>
+          <w:rFonts w:ascii="Cambria" w:hAnsi="Cambria"/>
+          <w:lang w:val="en-CH"/>
+        </w:rPr>
+        <w:t>(Ozonewatch, 2021d)</w:t>
+      </w:r>
+      <w:r>
+        <w:rPr>
+          <w:lang w:val="en-CH"/>
+        </w:rPr>
+        <w:fldChar w:fldCharType="end"/>
+      </w:r>
+      <w:r>
+        <w:rPr>
+          <w:lang w:val="en-CH"/>
+        </w:rPr>
+        <w:t xml:space="preserve"> </w:t>
+      </w:r>
+      <w:r>
+        <w:rPr>
+          <w:lang w:val="en-CH"/>
+        </w:rPr>
+        <w:t xml:space="preserve">is an aggregated source which gives you the values of square kilometres of ozone depletion in antarctica per year, month or day. The second source </w:t>
+      </w:r>
+      <w:r>
+        <w:rPr>
+          <w:lang w:val="en-CH"/>
+        </w:rPr>
+        <w:fldChar w:fldCharType="begin"/>
+      </w:r>
+      <w:r>
+        <w:rPr>
+          <w:lang w:val="en-CH"/>
+        </w:rPr>
+        <w:instrText xml:space="preserve"> ADDIN ZOTERO_ITEM CSL_CITATION {"citationID":"NL3YHqIT","properties":{"formattedCitation":"(Ozonewatch, 2021c)","plainCitation":"(Ozonewatch, 2021c)","noteIndex":0},"citationItems":[{"id":18,"uris":["http://zotero.org/users/8528531/items/534WHUQK"],"uri":["http://zotero.org/users/8528531/items/534WHUQK"],"itemData":{"id":18,"type":"webpage","container-title":"NASA | Ozone and Air Quality","language":"en","title":"NASA | Ozone and Air Quality","title-short":"Ozone and Air Quality","URL":"https://ozoneaq.gsfc.nasa.gov/data/ozone/#","author":[{"family":"Ozonewatch","given":"NASA"}],"accessed":{"date-parts":[["2021",10,1]]},"issued":{"date-parts":[["2021",9,26]]}}}],"schema":"https://github.com/citation-style-language/schema/raw/master/csl-citation.json"} </w:instrText>
+      </w:r>
+      <w:r>
+        <w:rPr>
+          <w:lang w:val="en-CH"/>
+        </w:rPr>
+        <w:fldChar w:fldCharType="separate"/>
+      </w:r>
+      <w:r>
+        <w:rPr>
+          <w:rFonts w:ascii="Cambria" w:hAnsi="Cambria"/>
+          <w:lang w:val="en-CH"/>
+        </w:rPr>
+        <w:t>(Ozonewatch, 2021c)</w:t>
+      </w:r>
+      <w:r>
+        <w:rPr>
+          <w:lang w:val="en-CH"/>
+        </w:rPr>
+        <w:fldChar w:fldCharType="end"/>
+      </w:r>
+      <w:r>
+        <w:rPr>
+          <w:lang w:val="en-CH"/>
+        </w:rPr>
+        <w:t xml:space="preserve"> is from NASA as well but this includes a lot of raw data from different </w:t>
+      </w:r>
+      <w:r>
+        <w:rPr>
+          <w:lang w:val="en-CH"/>
+        </w:rPr>
+        <w:t>satellites</w:t>
+      </w:r>
+      <w:r>
+        <w:rPr>
+          <w:lang w:val="en-CH"/>
+        </w:rPr>
+        <w:t xml:space="preserve"> and longitudes as well as latitudes.</w:t>
+      </w:r>
+    </w:p>
+    <w:p>
+      <w:pPr>
+        <w:pStyle w:val="BodyText"/>
+        <w:jc w:val="both"/>
+        <w:rPr>
+          <w:lang w:val="en-CH"/>
+        </w:rPr>
+      </w:pPr>
+      <w:r>
+        <w:rPr>
+          <w:lang w:val="en-CH"/>
+        </w:rPr>
+        <w:t xml:space="preserve">I chose the first source because my second source is </w:t>
+      </w:r>
+      <w:r>
+        <w:rPr>
+          <w:lang w:val="en-CH"/>
+        </w:rPr>
+        <w:t>too</w:t>
+      </w:r>
+      <w:r>
+        <w:rPr>
+          <w:lang w:val="en-CH"/>
+        </w:rPr>
+        <w:t xml:space="preserve"> complex to visualize efficiently and in a timely manner</w:t>
+      </w:r>
+      <w:r>
+        <w:rPr>
+          <w:lang w:val="en-CH"/>
+        </w:rPr>
+        <w:t>.</w:t>
+      </w:r>
+    </w:p>
+    <w:p>
+      <w:pPr>
+        <w:pStyle w:val="Heading2"/>
+        <w:rPr>
+          <w:lang w:val="en-CH"/>
+        </w:rPr>
+      </w:pPr>
+      <w:bookmarkStart w:id="3" w:name="_Toc92383147"/>
+      <w:bookmarkStart w:id="4" w:name="reading-datasource-and-python-setup"/>
       <w:bookmarkEnd w:id="2"/>
+      <w:r>
+        <w:rPr>
+          <w:lang w:val="en-CH"/>
+        </w:rPr>
+        <w:t xml:space="preserve">Reading </w:t>
+      </w:r>
+      <w:proofErr w:type="spellStart"/>
+      <w:r>
+        <w:rPr>
+          <w:lang w:val="en-CH"/>
+        </w:rPr>
+        <w:t>datasource</w:t>
+      </w:r>
+      <w:proofErr w:type="spellEnd"/>
+      <w:r>
+        <w:rPr>
+          <w:lang w:val="en-CH"/>
+        </w:rPr>
+        <w:t xml:space="preserve"> and python setup</w:t>
+      </w:r>
+      <w:bookmarkEnd w:id="3"/>
     </w:p>
     <w:p>
       <w:pPr>
         <w:pStyle w:val="FirstParagraph"/>
-        <w:rPr>
-          <w:lang w:val="en-CH"/>
-        </w:rPr>
-      </w:pPr>
-      <w:r>
-        <w:rPr>
-          <w:lang w:val="en-CH"/>
-        </w:rPr>
-        <w:t xml:space="preserve">As I listened to an episode of the </w:t>
-      </w:r>
-      <w:proofErr w:type="spellStart"/>
-      <w:r>
-        <w:rPr>
-          <w:lang w:val="en-CH"/>
-        </w:rPr>
-        <w:t>Startalk</w:t>
-      </w:r>
-      <w:proofErr w:type="spellEnd"/>
-      <w:r>
-        <w:rPr>
-          <w:lang w:val="en-CH"/>
-        </w:rPr>
-        <w:t xml:space="preserve"> podcast</w:t>
-      </w:r>
-      <w:r>
-        <w:rPr>
-          <w:lang w:val="en-CH"/>
-        </w:rPr>
-        <w:t xml:space="preserve"> </w:t>
-      </w:r>
-      <w:r>
-        <w:rPr>
-          <w:lang w:val="en-CH"/>
-        </w:rPr>
-        <w:fldChar w:fldCharType="begin"/>
-      </w:r>
-      <w:r>
-        <w:rPr>
-          <w:lang w:val="en-CH"/>
-        </w:rPr>
-        <w:instrText xml:space="preserve"> ADDIN ZOTERO_ITEM CSL_CITATION {"citationID":"sbZovWSy","properties":{"formattedCitation":"(deGrasse Tyson, 14.09.2021)","plainCitation":"(deGrasse Tyson, 14.09.2021)","noteIndex":0},"citationItems":[{"id":26,"uris":["http://zotero.org/users/8528531/items/CC8AKLFZ"],"uri":["http://zotero.org/users/8528531/items/CC8AKLFZ"],"itemData":{"id":26,"type":"broadcast","abstract":"How did we save the ozone layer? Neil deGrasse Tyson and Chuck Nice break down the campaign to save the ozone layer with Susan Solomon and Stephen Andersen.","collection-title":"Startalk Radio","dimensions":"54:46","language":"en-US","note":"issued: 14.09.2021","title":"Cosmic Queries in the O-zone: Saving the World with Susan Solomon &amp; Stephen Andersen - StarTalk Radio","title-short":"Cosmic Queries in the O-zone","URL":"https://www.startalkradio.net/show/cosmic-queries-in-the-o-zone-saving-the-world-with-susan-solomon-stephen-andersen/","author":[{"family":"Tyson","given":"Neil","non-dropping-particle":"deGrasse"}],"accessed":{"date-parts":[["2021",10,1]]}}}],"schema":"https://github.com/citation-style-language/schema/raw/master/csl-citation.json"} </w:instrText>
-      </w:r>
-      <w:r>
-        <w:rPr>
-          <w:lang w:val="en-CH"/>
-        </w:rPr>
-        <w:fldChar w:fldCharType="separate"/>
-      </w:r>
-      <w:r>
-        <w:rPr>
-          <w:rFonts w:ascii="Cambria" w:hAnsi="Cambria"/>
-          <w:lang w:val="en-CH"/>
-        </w:rPr>
-        <w:t>(deGrasse Tyson, 14.09.2021)</w:t>
-      </w:r>
-      <w:r>
-        <w:rPr>
-          <w:lang w:val="en-CH"/>
-        </w:rPr>
-        <w:fldChar w:fldCharType="end"/>
-      </w:r>
-      <w:r>
-        <w:rPr>
-          <w:lang w:val="en-CH"/>
-        </w:rPr>
-        <w:t xml:space="preserve"> I was reminded of the ozone depletion which was a threat in my infant and teen years. Since </w:t>
-      </w:r>
-      <w:r>
-        <w:rPr>
-          <w:lang w:val="en-CH"/>
-        </w:rPr>
-        <w:t>then,</w:t>
-      </w:r>
-      <w:r>
-        <w:rPr>
-          <w:lang w:val="en-CH"/>
-        </w:rPr>
-        <w:t xml:space="preserve"> I have not heard of any developments in recent years. </w:t>
-      </w:r>
-      <w:r>
-        <w:rPr>
-          <w:lang w:val="en-CH"/>
-        </w:rPr>
-        <w:t>So,</w:t>
-      </w:r>
-      <w:r>
-        <w:rPr>
-          <w:lang w:val="en-CH"/>
-        </w:rPr>
-        <w:t xml:space="preserve"> I decided to check this topic and get some experience in data visualisation as well.</w:t>
-      </w:r>
-    </w:p>
-    <w:p>
-      <w:pPr>
-        <w:pStyle w:val="BodyText"/>
-        <w:rPr>
-          <w:lang w:val="en-CH"/>
-        </w:rPr>
-      </w:pPr>
-      <w:r>
-        <w:rPr>
-          <w:lang w:val="en-CH"/>
-        </w:rPr>
-        <w:t xml:space="preserve">After some initial </w:t>
-      </w:r>
-      <w:r>
-        <w:rPr>
-          <w:lang w:val="en-CH"/>
-        </w:rPr>
-        <w:t>research</w:t>
-      </w:r>
-      <w:r>
-        <w:rPr>
-          <w:lang w:val="en-CH"/>
-        </w:rPr>
-        <w:t xml:space="preserve"> I found several data sources with different complexities by NASA.</w:t>
-      </w:r>
-    </w:p>
-    <w:p>
-      <w:pPr>
-        <w:pStyle w:val="BodyText"/>
-        <w:rPr>
-          <w:lang w:val="en-CH"/>
-        </w:rPr>
-      </w:pPr>
-      <w:r>
-        <w:rPr>
-          <w:lang w:val="en-CH"/>
-        </w:rPr>
-        <w:t xml:space="preserve">My first source </w:t>
-      </w:r>
-      <w:r>
-        <w:rPr>
-          <w:lang w:val="en-CH"/>
-        </w:rPr>
-        <w:fldChar w:fldCharType="begin"/>
-      </w:r>
-      <w:r>
-        <w:rPr>
-          <w:lang w:val="en-CH"/>
-        </w:rPr>
-        <w:instrText xml:space="preserve"> ADDIN ZOTERO_ITEM CSL_CITATION {"citationID":"bHlpqnj9","properties":{"formattedCitation":"(Ozonewatch, 2021d)","plainCitation":"(Ozonewatch, 2021d)","noteIndex":0},"citationItems":[{"id":8,"uris":["http://zotero.org/users/8528531/items/UCBQZML4"],"uri":["http://zotero.org/users/8528531/items/UCBQZML4"],"itemData":{"id":8,"type":"webpage","container-title":"Latest status of ozone","language":"en","title":"NASA Ozone Watch: Latest status of ozone","title-short":"NASA Ozone Watch","URL":"https://ozonewatch.gsfc.nasa.gov/","author":[{"family":"Ozonewatch","given":"NASA"}],"accessed":{"date-parts":[["2021",9,29]]},"issued":{"date-parts":[["2021",9,26]]}}}],"schema":"https://github.com/citation-style-language/schema/raw/master/csl-citation.json"} </w:instrText>
-      </w:r>
-      <w:r>
-        <w:rPr>
-          <w:lang w:val="en-CH"/>
-        </w:rPr>
-        <w:fldChar w:fldCharType="separate"/>
-      </w:r>
-      <w:r>
-        <w:rPr>
-          <w:rFonts w:ascii="Cambria" w:hAnsi="Cambria"/>
-          <w:lang w:val="en-CH"/>
-        </w:rPr>
-        <w:t>(Ozonewatch, 2021d)</w:t>
-      </w:r>
-      <w:r>
-        <w:rPr>
-          <w:lang w:val="en-CH"/>
-        </w:rPr>
-        <w:fldChar w:fldCharType="end"/>
-      </w:r>
-      <w:r>
-        <w:rPr>
-          <w:lang w:val="en-CH"/>
-        </w:rPr>
-        <w:t xml:space="preserve"> </w:t>
-      </w:r>
-      <w:r>
-        <w:rPr>
-          <w:lang w:val="en-CH"/>
-        </w:rPr>
-        <w:t xml:space="preserve">is an aggregated source which gives you the values of square kilometres of ozone depletion in antarctica per year, month or day. The second source </w:t>
-      </w:r>
-      <w:r>
-        <w:rPr>
-          <w:lang w:val="en-CH"/>
-        </w:rPr>
-        <w:fldChar w:fldCharType="begin"/>
-      </w:r>
-      <w:r>
-        <w:rPr>
-          <w:lang w:val="en-CH"/>
-        </w:rPr>
-        <w:instrText xml:space="preserve"> ADDIN ZOTERO_ITEM CSL_CITATION {"citationID":"NL3YHqIT","properties":{"formattedCitation":"(Ozonewatch, 2021c)","plainCitation":"(Ozonewatch, 2021c)","noteIndex":0},"citationItems":[{"id":24,"uris":["http://zotero.org/users/8528531/items/534WHUQK"],"uri":["http://zotero.org/users/8528531/items/534WHUQK"],"itemData":{"id":24,"type":"webpage","container-title":"NASA | Ozone and Air Quality","language":"en","title":"NASA | Ozone and Air Quality","title-short":"Ozone and Air Quality","URL":"https://ozoneaq.gsfc.nasa.gov/data/ozone/#","author":[{"family":"Ozonewatch","given":"NASA"}],"accessed":{"date-parts":[["2021",10,1]]},"issued":{"date-parts":[["2021",9,26]]}}}],"schema":"https://github.com/citation-style-language/schema/raw/master/csl-citation.json"} </w:instrText>
-      </w:r>
-      <w:r>
-        <w:rPr>
-          <w:lang w:val="en-CH"/>
-        </w:rPr>
-        <w:fldChar w:fldCharType="separate"/>
-      </w:r>
-      <w:r>
-        <w:rPr>
-          <w:rFonts w:ascii="Cambria" w:hAnsi="Cambria"/>
-          <w:lang w:val="en-CH"/>
-        </w:rPr>
-        <w:t>(Ozonewatch, 2021c)</w:t>
-      </w:r>
-      <w:r>
-        <w:rPr>
-          <w:lang w:val="en-CH"/>
-        </w:rPr>
-        <w:fldChar w:fldCharType="end"/>
-      </w:r>
-      <w:r>
-        <w:rPr>
-          <w:lang w:val="en-CH"/>
-        </w:rPr>
-        <w:t xml:space="preserve"> is from NASA as well but this includes a lot of raw data from different </w:t>
-      </w:r>
-      <w:r>
-        <w:rPr>
-          <w:lang w:val="en-CH"/>
-        </w:rPr>
-        <w:t>satellites</w:t>
-      </w:r>
-      <w:r>
-        <w:rPr>
-          <w:lang w:val="en-CH"/>
-        </w:rPr>
-        <w:t xml:space="preserve"> and longitudes as well as latitudes.</w:t>
-      </w:r>
-    </w:p>
-    <w:p>
-      <w:pPr>
-        <w:pStyle w:val="BodyText"/>
-        <w:rPr>
-          <w:lang w:val="en-CH"/>
-        </w:rPr>
-      </w:pPr>
-      <w:r>
-        <w:rPr>
-          <w:lang w:val="en-CH"/>
-        </w:rPr>
-        <w:t xml:space="preserve">I chose the first source because my second source is </w:t>
-      </w:r>
-      <w:r>
-        <w:rPr>
-          <w:lang w:val="en-CH"/>
-        </w:rPr>
-        <w:t>too</w:t>
-      </w:r>
-      <w:r>
-        <w:rPr>
-          <w:lang w:val="en-CH"/>
-        </w:rPr>
-        <w:t xml:space="preserve"> complex to visualize efficiently and in a timely manner.</w:t>
-      </w:r>
-    </w:p>
-    <w:p>
-      <w:pPr>
-        <w:pStyle w:val="Heading2"/>
-        <w:rPr>
-          <w:lang w:val="en-CH"/>
-        </w:rPr>
-      </w:pPr>
-      <w:bookmarkStart w:id="3" w:name="reading-datasource-and-python-setup"/>
-      <w:bookmarkStart w:id="4" w:name="_Toc92383147"/>
-      <w:bookmarkEnd w:id="1"/>
-      <w:r>
-        <w:rPr>
-          <w:lang w:val="en-CH"/>
-        </w:rPr>
-        <w:t xml:space="preserve">Reading </w:t>
-      </w:r>
-      <w:proofErr w:type="spellStart"/>
-      <w:r>
-        <w:rPr>
-          <w:lang w:val="en-CH"/>
-        </w:rPr>
-        <w:t>datasource</w:t>
-      </w:r>
-      <w:proofErr w:type="spellEnd"/>
-      <w:r>
-        <w:rPr>
-          <w:lang w:val="en-CH"/>
-        </w:rPr>
-        <w:t xml:space="preserve"> and python setup</w:t>
-      </w:r>
-      <w:bookmarkEnd w:id="4"/>
-    </w:p>
-    <w:p>
-      <w:pPr>
-        <w:pStyle w:val="FirstParagraph"/>
+        <w:jc w:val="both"/>
         <w:rPr>
           <w:lang w:val="en-CH"/>
         </w:rPr>
@@ -3023,7 +3050,7 @@
       </w:pPr>
       <w:bookmarkStart w:id="5" w:name="lo1-visualization-basics-chart-types"/>
       <w:bookmarkEnd w:id="0"/>
-      <w:bookmarkEnd w:id="3"/>
+      <w:bookmarkEnd w:id="4"/>
       <w:r>
         <w:rPr>
           <w:lang w:val="en-CH"/>
@@ -3051,15 +3078,16 @@
     <w:p>
       <w:pPr>
         <w:pStyle w:val="FirstParagraph"/>
-        <w:rPr>
-          <w:lang w:val="en-CH"/>
-        </w:rPr>
-      </w:pPr>
-      <w:r>
-        <w:rPr>
-          <w:lang w:val="en-CH"/>
-        </w:rPr>
-        <w:t xml:space="preserve">I then started to read about the different types of visualisations like bar plots, line plots and the other basic visualisation plots. To learn more about the different plot types </w:t>
+        <w:jc w:val="both"/>
+        <w:rPr>
+          <w:lang w:val="en-CH"/>
+        </w:rPr>
+      </w:pPr>
+      <w:r>
+        <w:rPr>
+          <w:lang w:val="en-CH"/>
+        </w:rPr>
+        <w:t xml:space="preserve">I then started to read about the different types of visualisations like bar plots, line plots and other basic visualisation plots. To learn more about the different plot types </w:t>
       </w:r>
       <w:r>
         <w:rPr>
@@ -3081,8 +3109,8 @@
           <w:lang w:val="en-CH"/>
         </w:rPr>
       </w:pPr>
-      <w:bookmarkStart w:id="7" w:name="line-chart"/>
-      <w:bookmarkStart w:id="8" w:name="_Toc92383149"/>
+      <w:bookmarkStart w:id="7" w:name="_Toc92383149"/>
+      <w:bookmarkStart w:id="8" w:name="line-chart"/>
       <w:bookmarkEnd w:id="5"/>
       <w:r>
         <w:rPr>
@@ -3090,11 +3118,12 @@
         </w:rPr>
         <w:t>Line chart</w:t>
       </w:r>
-      <w:bookmarkEnd w:id="8"/>
+      <w:bookmarkEnd w:id="7"/>
     </w:p>
     <w:p>
       <w:pPr>
         <w:pStyle w:val="FirstParagraph"/>
+        <w:jc w:val="both"/>
         <w:rPr>
           <w:lang w:val="en-CH"/>
         </w:rPr>
@@ -3127,7 +3156,7 @@
         <w:rPr>
           <w:lang w:val="en-CH"/>
         </w:rPr>
-        <w:instrText xml:space="preserve"> ADDIN ZOTERO_ITEM CSL_CITATION {"citationID":"472NvzMr","properties":{"formattedCitation":"(Yi &amp; Sapountzis, 2021)","plainCitation":"(Yi &amp; Sapountzis, 2021)","noteIndex":0},"citationItems":[{"id":27,"uris":["http://zotero.org/users/8528531/items/5268US93"],"uri":["http://zotero.org/users/8528531/items/5268US93"],"itemData":{"id":27,"type":"webpage","abstract":"Choosing the right chart type for your data can be a tricky part of data analysis. Read this article to familiarize yourself with the most essential chart ty…","container-title":"Chartio","genre":"Article","language":"en-US","title":"Essential Chart Types for Data Visualization","URL":"https://chartio.com/learn/charts/essential-chart-types-for-data-visualization/","author":[{"family":"Yi","given":"Mike"},{"family":"Sapountzis","given":"Mary"}],"accessed":{"date-parts":[["2021",10,1]]},"issued":{"date-parts":[["2021",9,30]]}}}],"schema":"https://github.com/citation-style-language/schema/raw/master/csl-citation.json"} </w:instrText>
+        <w:instrText xml:space="preserve"> ADDIN ZOTERO_ITEM CSL_CITATION {"citationID":"472NvzMr","properties":{"formattedCitation":"(Yi &amp; Sapountzis, 2021)","plainCitation":"(Yi &amp; Sapountzis, 2021)","noteIndex":0},"citationItems":[{"id":13,"uris":["http://zotero.org/users/8528531/items/5268US93"],"uri":["http://zotero.org/users/8528531/items/5268US93"],"itemData":{"id":13,"type":"webpage","abstract":"Choosing the right chart type for your data can be a tricky part of data analysis. Read this article to familiarize yourself with the most essential chart ty…","container-title":"Chartio","genre":"Article","language":"en-US","title":"Essential Chart Types for Data Visualization","URL":"https://chartio.com/learn/charts/essential-chart-types-for-data-visualization/","author":[{"family":"Yi","given":"Mike"},{"family":"Sapountzis","given":"Mary"}],"accessed":{"date-parts":[["2021",10,1]]},"issued":{"date-parts":[["2021",9,30]]}}}],"schema":"https://github.com/citation-style-language/schema/raw/master/csl-citation.json"} </w:instrText>
       </w:r>
       <w:r>
         <w:rPr>
@@ -3155,7 +3184,7 @@
         <w:t>, and show the respective y points in a coherent line. I used this to show that the ozone depletion area increased dramatically over the years (1979 - 2000). A line bar will also show missing values (or outliers) like in the year 1995.</w:t>
       </w:r>
     </w:p>
-    <w:bookmarkEnd w:id="7"/>
+    <w:bookmarkEnd w:id="8"/>
     <w:p>
       <w:pPr>
         <w:pStyle w:val="FirstParagraph"/>
@@ -3272,67 +3301,68 @@
           <w:lang w:val="en-CH"/>
         </w:rPr>
       </w:pPr>
-      <w:bookmarkStart w:id="10" w:name="scatter-plot"/>
-      <w:bookmarkStart w:id="11" w:name="_Toc92383150"/>
+      <w:bookmarkStart w:id="10" w:name="_Toc92383150"/>
+      <w:bookmarkStart w:id="11" w:name="scatter-plot"/>
       <w:r>
         <w:rPr>
           <w:lang w:val="en-CH"/>
         </w:rPr>
         <w:t>Scatter plot</w:t>
       </w:r>
+      <w:bookmarkEnd w:id="10"/>
+    </w:p>
+    <w:p>
+      <w:pPr>
+        <w:pStyle w:val="FirstParagraph"/>
+        <w:jc w:val="both"/>
+        <w:rPr>
+          <w:lang w:val="en-CH"/>
+        </w:rPr>
+      </w:pPr>
+      <w:r>
+        <w:rPr>
+          <w:lang w:val="en-CH"/>
+        </w:rPr>
+        <w:t xml:space="preserve">A scatter plot is best used to show a relation between two variables </w:t>
+      </w:r>
+      <w:r>
+        <w:rPr>
+          <w:lang w:val="en-CH"/>
+        </w:rPr>
+        <w:fldChar w:fldCharType="begin"/>
+      </w:r>
+      <w:r>
+        <w:rPr>
+          <w:lang w:val="en-CH"/>
+        </w:rPr>
+        <w:instrText xml:space="preserve"> ADDIN ZOTERO_ITEM CSL_CITATION {"citationID":"1XdQBHbU","properties":{"formattedCitation":"(Casta\\uc0\\u241{}\\uc0\\u243{}n, 2019)","plainCitation":"(Castañón, 2019)","noteIndex":0},"citationItems":[{"id":34,"uris":["http://zotero.org/users/8528531/items/H4FXU8GF"],"uri":["http://zotero.org/users/8528531/items/H4FXU8GF"],"itemData":{"id":34,"type":"webpage","abstract":"One picture is worth a 1000 words","container-title":"Medium","language":"en","title":"10 Visualizations Every Data Scientist Should Know","URL":"https://towardsdatascience.com/10-viz-every-ds-should-know-4e4118f26fc3","author":[{"family":"Castañón","given":"Jorge"}],"accessed":{"date-parts":[["2021",10,7]]},"issued":{"date-parts":[["2019",11,8]]}}}],"schema":"https://github.com/citation-style-language/schema/raw/master/csl-citation.json"} </w:instrText>
+      </w:r>
+      <w:r>
+        <w:rPr>
+          <w:lang w:val="en-CH"/>
+        </w:rPr>
+        <w:fldChar w:fldCharType="separate"/>
+      </w:r>
+      <w:r>
+        <w:rPr>
+          <w:rFonts w:ascii="Cambria" w:hAnsi="Cambria" w:cs="Times New Roman"/>
+          <w:lang w:val="en-CH"/>
+        </w:rPr>
+        <w:t>(Castañón, 2019)</w:t>
+      </w:r>
+      <w:r>
+        <w:rPr>
+          <w:lang w:val="en-CH"/>
+        </w:rPr>
+        <w:fldChar w:fldCharType="end"/>
+      </w:r>
+      <w:r>
+        <w:rPr>
+          <w:lang w:val="en-CH"/>
+        </w:rPr>
+        <w:t>. They can also be extended to show the relation between n to 1 variable (mean, max, min to the year variable). It will also visualize outliers quite easily like the value in year 1995 and some of the following years.</w:t>
+      </w:r>
       <w:bookmarkEnd w:id="11"/>
-    </w:p>
-    <w:p>
-      <w:pPr>
-        <w:pStyle w:val="FirstParagraph"/>
-        <w:rPr>
-          <w:lang w:val="en-CH"/>
-        </w:rPr>
-      </w:pPr>
-      <w:r>
-        <w:rPr>
-          <w:lang w:val="en-CH"/>
-        </w:rPr>
-        <w:t xml:space="preserve">A scatter plot is best used to show a relation between two variables </w:t>
-      </w:r>
-      <w:r>
-        <w:rPr>
-          <w:lang w:val="en-CH"/>
-        </w:rPr>
-        <w:fldChar w:fldCharType="begin"/>
-      </w:r>
-      <w:r>
-        <w:rPr>
-          <w:lang w:val="en-CH"/>
-        </w:rPr>
-        <w:instrText xml:space="preserve"> ADDIN ZOTERO_ITEM CSL_CITATION {"citationID":"1XdQBHbU","properties":{"formattedCitation":"(Casta\\uc0\\u241{}\\uc0\\u243{}n, 2019)","plainCitation":"(Castañón, 2019)","noteIndex":0},"citationItems":[{"id":42,"uris":["http://zotero.org/users/8528531/items/H4FXU8GF"],"uri":["http://zotero.org/users/8528531/items/H4FXU8GF"],"itemData":{"id":42,"type":"webpage","abstract":"One picture is worth a 1000 words","container-title":"Medium","language":"en","title":"10 Visualizations Every Data Scientist Should Know","URL":"https://towardsdatascience.com/10-viz-every-ds-should-know-4e4118f26fc3","author":[{"family":"Castañón","given":"Jorge"}],"accessed":{"date-parts":[["2021",10,7]]},"issued":{"date-parts":[["2019",11,8]]}}}],"schema":"https://github.com/citation-style-language/schema/raw/master/csl-citation.json"} </w:instrText>
-      </w:r>
-      <w:r>
-        <w:rPr>
-          <w:lang w:val="en-CH"/>
-        </w:rPr>
-        <w:fldChar w:fldCharType="separate"/>
-      </w:r>
-      <w:r>
-        <w:rPr>
-          <w:rFonts w:ascii="Cambria" w:hAnsi="Cambria" w:cs="Times New Roman"/>
-          <w:lang w:val="en-CH"/>
-        </w:rPr>
-        <w:t>(Castañón, 2019)</w:t>
-      </w:r>
-      <w:r>
-        <w:rPr>
-          <w:lang w:val="en-CH"/>
-        </w:rPr>
-        <w:fldChar w:fldCharType="end"/>
-      </w:r>
-      <w:r>
-        <w:rPr>
-          <w:lang w:val="en-CH"/>
-        </w:rPr>
-        <w:t>. They can also be extended to show the relation between n to 1 variable (mean, max, min to the year variable). It will also visualize outliers quite easily like the value in year 1995 and some of the following years.</w:t>
-      </w:r>
-      <w:bookmarkEnd w:id="10"/>
     </w:p>
     <w:p>
       <w:pPr>
@@ -3475,8 +3505,8 @@
           <w:lang w:val="en-CH"/>
         </w:rPr>
       </w:pPr>
-      <w:bookmarkStart w:id="13" w:name="map-projections-from-nasa"/>
-      <w:bookmarkStart w:id="14" w:name="_Toc92383151"/>
+      <w:bookmarkStart w:id="13" w:name="_Toc92383151"/>
+      <w:bookmarkStart w:id="14" w:name="map-projections-from-nasa"/>
       <w:r>
         <w:rPr>
           <w:lang w:val="en-CH"/>
@@ -3489,11 +3519,12 @@
         </w:rPr>
         <w:t>NASA</w:t>
       </w:r>
-      <w:bookmarkEnd w:id="14"/>
+      <w:bookmarkEnd w:id="13"/>
     </w:p>
     <w:p>
       <w:pPr>
         <w:pStyle w:val="FirstParagraph"/>
+        <w:jc w:val="both"/>
         <w:rPr>
           <w:lang w:val="en-CH"/>
         </w:rPr>
@@ -3538,7 +3569,7 @@
         <w:rPr>
           <w:lang w:val="en-CH"/>
         </w:rPr>
-        <w:instrText xml:space="preserve"> ADDIN ZOTERO_ITEM CSL_CITATION {"citationID":"oUkkixwK","properties":{"formattedCitation":"(Ozonewatch, 2021b)","plainCitation":"(Ozonewatch, 2021b)","noteIndex":0},"citationItems":[{"id":209,"uris":["http://zotero.org/users/8528531/items/GX96VWB6"],"uri":["http://zotero.org/users/8528531/items/GX96VWB6"],"itemData":{"id":209,"type":"graphic","title":"Ozone Map Projection 26.09.2021","URL":"https://ozonewatch.gsfc.nasa.gov/ozone_maps/images/Y2021/M09/OZONE_D2021-09-26_G%5E716X716.IOMPS_PNPP_V21_MGEOS5FP_LSH.PNG","author":[{"family":"Ozonewatch","given":""}],"accessed":{"date-parts":[["2022",1,5]]},"issued":{"date-parts":[["2021",9,26]]}}}],"schema":"https://github.com/citation-style-language/schema/raw/master/csl-citation.json"} </w:instrText>
+        <w:instrText xml:space="preserve"> ADDIN ZOTERO_ITEM CSL_CITATION {"citationID":"oUkkixwK","properties":{"formattedCitation":"(Ozonewatch, 2021b)","plainCitation":"(Ozonewatch, 2021b)","noteIndex":0},"citationItems":[{"id":207,"uris":["http://zotero.org/users/8528531/items/GX96VWB6"],"uri":["http://zotero.org/users/8528531/items/GX96VWB6"],"itemData":{"id":207,"type":"graphic","title":"Ozone Map Projection 26.09.2021","URL":"https://ozonewatch.gsfc.nasa.gov/ozone_maps/images/Y2021/M09/OZONE_D2021-09-26_G%5E716X716.IOMPS_PNPP_V21_MGEOS5FP_LSH.PNG","author":[{"family":"Ozonewatch","given":""}],"accessed":{"date-parts":[["2022",1,5]]},"issued":{"date-parts":[["2021",9,26]]}}}],"schema":"https://github.com/citation-style-language/schema/raw/master/csl-citation.json"} </w:instrText>
       </w:r>
       <w:r>
         <w:rPr>
@@ -3575,7 +3606,7 @@
         <w:rPr>
           <w:lang w:val="en-CH"/>
         </w:rPr>
-        <w:instrText xml:space="preserve"> ADDIN ZOTERO_ITEM CSL_CITATION {"citationID":"erXxH1P2","properties":{"formattedCitation":"(Ozonewatch, 2021a)","plainCitation":"(Ozonewatch, 2021a)","noteIndex":0},"citationItems":[{"id":211,"uris":["http://zotero.org/users/8528531/items/89KWK7GK"],"uri":["http://zotero.org/users/8528531/items/89KWK7GK"],"itemData":{"id":211,"type":"graphic","title":"Ozone Legend","URL":"https://ozonewatch.gsfc.nasa.gov/images/ozone_legend_full.png","author":[{"family":"Ozonewatch","given":""}],"accessed":{"date-parts":[["2022",1,5]]},"issued":{"date-parts":[["2021",9,26]]}}}],"schema":"https://github.com/citation-style-language/schema/raw/master/csl-citation.json"} </w:instrText>
+        <w:instrText xml:space="preserve"> ADDIN ZOTERO_ITEM CSL_CITATION {"citationID":"erXxH1P2","properties":{"formattedCitation":"(Ozonewatch, 2021a)","plainCitation":"(Ozonewatch, 2021a)","noteIndex":0},"citationItems":[{"id":206,"uris":["http://zotero.org/users/8528531/items/89KWK7GK"],"uri":["http://zotero.org/users/8528531/items/89KWK7GK"],"itemData":{"id":206,"type":"graphic","title":"Ozone Legend","URL":"https://ozonewatch.gsfc.nasa.gov/images/ozone_legend_full.png","author":[{"family":"Ozonewatch","given":""}],"accessed":{"date-parts":[["2022",1,5]]},"issued":{"date-parts":[["2021",9,26]]}}}],"schema":"https://github.com/citation-style-language/schema/raw/master/csl-citation.json"} </w:instrText>
       </w:r>
       <w:r>
         <w:rPr>
@@ -3860,9 +3891,9 @@
           <w:lang w:val="en-CH"/>
         </w:rPr>
       </w:pPr>
-      <w:bookmarkStart w:id="17" w:name="review"/>
-      <w:bookmarkStart w:id="18" w:name="_Toc92383152"/>
-      <w:bookmarkEnd w:id="13"/>
+      <w:bookmarkStart w:id="17" w:name="_Toc92383152"/>
+      <w:bookmarkStart w:id="18" w:name="review"/>
+      <w:bookmarkEnd w:id="14"/>
       <w:r>
         <w:rPr>
           <w:lang w:val="en-CH"/>
@@ -3870,50 +3901,51 @@
         <w:lastRenderedPageBreak/>
         <w:t>Review</w:t>
       </w:r>
+      <w:bookmarkEnd w:id="17"/>
+    </w:p>
+    <w:p>
+      <w:pPr>
+        <w:pStyle w:val="FirstParagraph"/>
+        <w:jc w:val="both"/>
+        <w:rPr>
+          <w:lang w:val="en-CH"/>
+        </w:rPr>
+      </w:pPr>
+      <w:r>
+        <w:rPr>
+          <w:lang w:val="en-CH"/>
+        </w:rPr>
+        <w:t>I tried many different plots for my dataset. While there are many possibilities and plot types</w:t>
+      </w:r>
+      <w:r>
+        <w:rPr>
+          <w:lang w:val="en-CH"/>
+        </w:rPr>
+        <w:t>,</w:t>
+      </w:r>
+      <w:r>
+        <w:rPr>
+          <w:lang w:val="en-CH"/>
+        </w:rPr>
+        <w:t xml:space="preserve"> the best for my dataset is a combination of a scatterplot with a line plot. They show multiple variables (max, min, mean) and highlight the mean value over the years with a line.</w:t>
+      </w:r>
+      <w:r>
+        <w:rPr>
+          <w:lang w:val="en-CH"/>
+        </w:rPr>
+        <w:br w:type="page"/>
+      </w:r>
+    </w:p>
+    <w:p>
+      <w:pPr>
+        <w:pStyle w:val="Heading2"/>
+        <w:rPr>
+          <w:lang w:val="en-CH"/>
+        </w:rPr>
+      </w:pPr>
+      <w:bookmarkStart w:id="19" w:name="_Toc92383153"/>
+      <w:bookmarkStart w:id="20" w:name="lo2-visual-perception"/>
       <w:bookmarkEnd w:id="18"/>
-    </w:p>
-    <w:p>
-      <w:pPr>
-        <w:pStyle w:val="FirstParagraph"/>
-        <w:rPr>
-          <w:lang w:val="en-CH"/>
-        </w:rPr>
-      </w:pPr>
-      <w:r>
-        <w:rPr>
-          <w:lang w:val="en-CH"/>
-        </w:rPr>
-        <w:t>I tried many different plots for my dataset. While there are many possibilities and plot types</w:t>
-      </w:r>
-      <w:r>
-        <w:rPr>
-          <w:lang w:val="en-CH"/>
-        </w:rPr>
-        <w:t>,</w:t>
-      </w:r>
-      <w:r>
-        <w:rPr>
-          <w:lang w:val="en-CH"/>
-        </w:rPr>
-        <w:t xml:space="preserve"> the best for my dataset is a combination of a scatterplot with a line plot. They show multiple variables (max, min, mean) and highlight the mean value over the years with a line.</w:t>
-      </w:r>
-      <w:r>
-        <w:rPr>
-          <w:lang w:val="en-CH"/>
-        </w:rPr>
-        <w:br w:type="page"/>
-      </w:r>
-    </w:p>
-    <w:p>
-      <w:pPr>
-        <w:pStyle w:val="Heading2"/>
-        <w:rPr>
-          <w:lang w:val="en-CH"/>
-        </w:rPr>
-      </w:pPr>
-      <w:bookmarkStart w:id="19" w:name="lo2-visual-perception"/>
-      <w:bookmarkStart w:id="20" w:name="_Toc92383153"/>
-      <w:bookmarkEnd w:id="17"/>
       <w:r>
         <w:rPr>
           <w:lang w:val="en-CH"/>
@@ -3921,43 +3953,46 @@
         <w:lastRenderedPageBreak/>
         <w:t>LO2: Visual Perception</w:t>
       </w:r>
+      <w:bookmarkEnd w:id="19"/>
+    </w:p>
+    <w:p>
+      <w:pPr>
+        <w:pStyle w:val="FirstParagraph"/>
+        <w:jc w:val="both"/>
+        <w:rPr>
+          <w:lang w:val="en-CH"/>
+        </w:rPr>
+      </w:pPr>
+      <w:r>
+        <w:rPr>
+          <w:lang w:val="en-CH"/>
+        </w:rPr>
+        <w:t>In the following pages I will show some of the differences a visual variable produces when changed on a plot.</w:t>
+      </w:r>
+    </w:p>
+    <w:p>
+      <w:pPr>
+        <w:pStyle w:val="Heading3"/>
+        <w:jc w:val="both"/>
+        <w:rPr>
+          <w:lang w:val="en-CH"/>
+        </w:rPr>
+      </w:pPr>
+      <w:bookmarkStart w:id="21" w:name="_Toc92383154"/>
+      <w:bookmarkStart w:id="22" w:name="size-variable"/>
       <w:bookmarkEnd w:id="20"/>
+      <w:r>
+        <w:rPr>
+          <w:lang w:val="en-CH"/>
+        </w:rPr>
+        <w:t>Size variable</w:t>
+      </w:r>
+      <w:bookmarkEnd w:id="21"/>
     </w:p>
     <w:p>
       <w:pPr>
         <w:pStyle w:val="FirstParagraph"/>
-        <w:rPr>
-          <w:lang w:val="en-CH"/>
-        </w:rPr>
-      </w:pPr>
-      <w:r>
-        <w:rPr>
-          <w:lang w:val="en-CH"/>
-        </w:rPr>
-        <w:t>In the following pages I will show some of the differences a visual variable produces when changed on a plot.</w:t>
-      </w:r>
-    </w:p>
-    <w:p>
-      <w:pPr>
-        <w:pStyle w:val="Heading3"/>
-        <w:rPr>
-          <w:lang w:val="en-CH"/>
-        </w:rPr>
-      </w:pPr>
-      <w:bookmarkStart w:id="21" w:name="size-variable"/>
-      <w:bookmarkStart w:id="22" w:name="_Toc92383154"/>
-      <w:bookmarkEnd w:id="19"/>
-      <w:r>
-        <w:rPr>
-          <w:lang w:val="en-CH"/>
-        </w:rPr>
-        <w:t>Size variable</w:t>
-      </w:r>
-      <w:bookmarkEnd w:id="22"/>
-    </w:p>
-    <w:p>
-      <w:pPr>
-        <w:pStyle w:val="FirstParagraph"/>
+        <w:jc w:val="both"/>
         <w:rPr>
           <w:lang w:val="en-CH"/>
         </w:rPr>
@@ -3978,7 +4013,7 @@
         <w:rPr>
           <w:lang w:val="en-CH"/>
         </w:rPr>
-        <w:instrText xml:space="preserve"> ADDIN ZOTERO_ITEM CSL_CITATION {"citationID":"EXBnzqLt","properties":{"formattedCitation":"(Wiki, 2017)","plainCitation":"(Wiki, 2017)","noteIndex":0},"citationItems":[{"id":84,"uris":["http://zotero.org/users/8528531/items/ISH8NCXU"],"uri":["http://zotero.org/users/8528531/items/ISH8NCXU"],"itemData":{"id":84,"type":"webpage","container-title":"Visual variable","genre":"Article","language":"en","title":"Visual variable - GIS Wiki | The GIS Encyclopedia","title-short":"Visual variable","URL":"http://wiki.gis.com/wiki/index.php/Visual_variable","author":[{"family":"Wiki","given":"GIS"}],"accessed":{"date-parts":[["2021",11,3]]},"issued":{"date-parts":[["2017",11,21]]}}}],"schema":"https://github.com/citation-style-language/schema/raw/master/csl-citation.json"} </w:instrText>
+        <w:instrText xml:space="preserve"> ADDIN ZOTERO_ITEM CSL_CITATION {"citationID":"EXBnzqLt","properties":{"formattedCitation":"(Wiki, 2017)","plainCitation":"(Wiki, 2017)","noteIndex":0},"citationItems":[{"id":77,"uris":["http://zotero.org/users/8528531/items/ISH8NCXU"],"uri":["http://zotero.org/users/8528531/items/ISH8NCXU"],"itemData":{"id":77,"type":"webpage","container-title":"Visual variable","genre":"Article","language":"en","title":"Visual variable - GIS Wiki | The GIS Encyclopedia","title-short":"Visual variable","URL":"http://wiki.gis.com/wiki/index.php/Visual_variable","author":[{"family":"Wiki","given":"GIS"}],"accessed":{"date-parts":[["2021",11,3]]},"issued":{"date-parts":[["2017",11,21]]}}}],"schema":"https://github.com/citation-style-language/schema/raw/master/csl-citation.json"} </w:instrText>
       </w:r>
       <w:r>
         <w:rPr>
@@ -4018,7 +4053,7 @@
         <w:t xml:space="preserve"> values are not readable anymore. This makes the size variable not a good visual variable for my dataset.</w:t>
       </w:r>
     </w:p>
-    <w:bookmarkEnd w:id="21"/>
+    <w:bookmarkEnd w:id="22"/>
     <w:p>
       <w:pPr>
         <w:pStyle w:val="FirstParagraph"/>
@@ -4075,6 +4110,7 @@
     <w:p>
       <w:pPr>
         <w:pStyle w:val="Caption"/>
+        <w:jc w:val="both"/>
         <w:rPr>
           <w:lang w:val="en-CH"/>
         </w:rPr>
@@ -4115,12 +4151,13 @@
     <w:p>
       <w:pPr>
         <w:pStyle w:val="Heading3"/>
-        <w:rPr>
-          <w:lang w:val="en-CH"/>
-        </w:rPr>
-      </w:pPr>
-      <w:bookmarkStart w:id="24" w:name="color-variable"/>
-      <w:bookmarkStart w:id="25" w:name="_Toc92383155"/>
+        <w:jc w:val="both"/>
+        <w:rPr>
+          <w:lang w:val="en-CH"/>
+        </w:rPr>
+      </w:pPr>
+      <w:bookmarkStart w:id="24" w:name="_Toc92383155"/>
+      <w:bookmarkStart w:id="25" w:name="color-variable"/>
       <w:proofErr w:type="spellStart"/>
       <w:r>
         <w:rPr>
@@ -4135,11 +4172,12 @@
         </w:rPr>
         <w:t xml:space="preserve"> variable</w:t>
       </w:r>
-      <w:bookmarkEnd w:id="25"/>
+      <w:bookmarkEnd w:id="24"/>
     </w:p>
     <w:p>
       <w:pPr>
         <w:pStyle w:val="FirstParagraph"/>
+        <w:jc w:val="both"/>
         <w:rPr>
           <w:lang w:val="en-CH"/>
         </w:rPr>
@@ -4188,7 +4226,7 @@
         <w:rPr>
           <w:lang w:val="en-CH"/>
         </w:rPr>
-        <w:instrText xml:space="preserve"> ADDIN ZOTERO_ITEM CSL_CITATION {"citationID":"lSqj3UWF","properties":{"formattedCitation":"(Wilke, 2019)","plainCitation":"(Wilke, 2019)","noteIndex":0},"citationItems":[{"id":46,"uris":["http://zotero.org/users/8528531/items/U8FNMZZX"],"uri":["http://zotero.org/users/8528531/items/U8FNMZZX"],"itemData":{"id":46,"type":"book","abstract":"A guide to making visualizations that accurately reflect the data, tell a story, and look professional.","ISBN":"978-1-4920-3108-6","publisher":"O'Reilly Media, Inc.","source":"clauswilke.com","title":"Fundamentals of Data Visualization","URL":"https://clauswilke.com/dataviz/aesthetic-mapping.html","author":[{"family":"Wilke","given":"Claus O."}],"accessed":{"date-parts":[["2021",10,7]]},"issued":{"date-parts":[["2019",4,23]]}}}],"schema":"https://github.com/citation-style-language/schema/raw/master/csl-citation.json"} </w:instrText>
+        <w:instrText xml:space="preserve"> ADDIN ZOTERO_ITEM CSL_CITATION {"citationID":"lSqj3UWF","properties":{"formattedCitation":"(Wilke, 2019)","plainCitation":"(Wilke, 2019)","noteIndex":0},"citationItems":[{"id":32,"uris":["http://zotero.org/users/8528531/items/U8FNMZZX"],"uri":["http://zotero.org/users/8528531/items/U8FNMZZX"],"itemData":{"id":32,"type":"book","abstract":"A guide to making visualizations that accurately reflect the data, tell a story, and look professional.","ISBN":"978-1-4920-3108-6","publisher":"O'Reilly Media, Inc.","source":"clauswilke.com","title":"Fundamentals of Data Visualization","URL":"https://clauswilke.com/dataviz/aesthetic-mapping.html","author":[{"family":"Wilke","given":"Claus O."}],"accessed":{"date-parts":[["2021",10,7]]},"issued":{"date-parts":[["2019",4,23]]}}}],"schema":"https://github.com/citation-style-language/schema/raw/master/csl-citation.json"} </w:instrText>
       </w:r>
       <w:r>
         <w:rPr>
@@ -4272,7 +4310,7 @@
         <w:t xml:space="preserve"> palettes which complement each other well.</w:t>
       </w:r>
     </w:p>
-    <w:bookmarkEnd w:id="24"/>
+    <w:bookmarkEnd w:id="25"/>
     <w:p>
       <w:pPr>
         <w:pStyle w:val="FirstParagraph"/>
@@ -4388,19 +4426,20 @@
           <w:lang w:val="en-CH"/>
         </w:rPr>
       </w:pPr>
-      <w:bookmarkStart w:id="27" w:name="orientation-visual-variable"/>
-      <w:bookmarkStart w:id="28" w:name="_Toc92383156"/>
+      <w:bookmarkStart w:id="27" w:name="_Toc92383156"/>
+      <w:bookmarkStart w:id="28" w:name="orientation-visual-variable"/>
       <w:r>
         <w:rPr>
           <w:lang w:val="en-CH"/>
         </w:rPr>
         <w:t>Orientation visual variable</w:t>
       </w:r>
-      <w:bookmarkEnd w:id="28"/>
+      <w:bookmarkEnd w:id="27"/>
     </w:p>
     <w:p>
       <w:pPr>
         <w:pStyle w:val="FirstParagraph"/>
+        <w:jc w:val="both"/>
         <w:rPr>
           <w:lang w:val="en-CH"/>
         </w:rPr>
@@ -4421,7 +4460,7 @@
         <w:rPr>
           <w:lang w:val="en-CH"/>
         </w:rPr>
-        <w:instrText xml:space="preserve"> ADDIN ZOTERO_ITEM CSL_CITATION {"citationID":"bJjnJOZJ","properties":{"formattedCitation":"(Wiki, 2017)","plainCitation":"(Wiki, 2017)","noteIndex":0},"citationItems":[{"id":84,"uris":["http://zotero.org/users/8528531/items/ISH8NCXU"],"uri":["http://zotero.org/users/8528531/items/ISH8NCXU"],"itemData":{"id":84,"type":"webpage","container-title":"Visual variable","genre":"Article","language":"en","title":"Visual variable - GIS Wiki | The GIS Encyclopedia","title-short":"Visual variable","URL":"http://wiki.gis.com/wiki/index.php/Visual_variable","author":[{"family":"Wiki","given":"GIS"}],"accessed":{"date-parts":[["2021",11,3]]},"issued":{"date-parts":[["2017",11,21]]}}}],"schema":"https://github.com/citation-style-language/schema/raw/master/csl-citation.json"} </w:instrText>
+        <w:instrText xml:space="preserve"> ADDIN ZOTERO_ITEM CSL_CITATION {"citationID":"bJjnJOZJ","properties":{"formattedCitation":"(Wiki, 2017)","plainCitation":"(Wiki, 2017)","noteIndex":0},"citationItems":[{"id":77,"uris":["http://zotero.org/users/8528531/items/ISH8NCXU"],"uri":["http://zotero.org/users/8528531/items/ISH8NCXU"],"itemData":{"id":77,"type":"webpage","container-title":"Visual variable","genre":"Article","language":"en","title":"Visual variable - GIS Wiki | The GIS Encyclopedia","title-short":"Visual variable","URL":"http://wiki.gis.com/wiki/index.php/Visual_variable","author":[{"family":"Wiki","given":"GIS"}],"accessed":{"date-parts":[["2021",11,3]]},"issued":{"date-parts":[["2017",11,21]]}}}],"schema":"https://github.com/citation-style-language/schema/raw/master/csl-citation.json"} </w:instrText>
       </w:r>
       <w:r>
         <w:rPr>
@@ -4493,7 +4532,7 @@
         <w:t xml:space="preserve"> the X axis is more visually pleasing.</w:t>
       </w:r>
     </w:p>
-    <w:bookmarkEnd w:id="27"/>
+    <w:bookmarkEnd w:id="28"/>
     <w:p>
       <w:pPr>
         <w:pStyle w:val="FirstParagraph"/>
@@ -4600,19 +4639,20 @@
           <w:lang w:val="en-CH"/>
         </w:rPr>
       </w:pPr>
-      <w:bookmarkStart w:id="30" w:name="gestalt-theory"/>
-      <w:bookmarkStart w:id="31" w:name="_Toc92383157"/>
+      <w:bookmarkStart w:id="30" w:name="_Toc92383157"/>
+      <w:bookmarkStart w:id="31" w:name="gestalt-theory"/>
       <w:r>
         <w:rPr>
           <w:lang w:val="en-CH"/>
         </w:rPr>
         <w:t>Gestalt Theory</w:t>
       </w:r>
-      <w:bookmarkEnd w:id="31"/>
+      <w:bookmarkEnd w:id="30"/>
     </w:p>
     <w:p>
       <w:pPr>
         <w:pStyle w:val="FirstParagraph"/>
+        <w:jc w:val="both"/>
         <w:rPr>
           <w:lang w:val="en-CH"/>
         </w:rPr>
@@ -4633,7 +4673,7 @@
         <w:rPr>
           <w:lang w:val="en-CH"/>
         </w:rPr>
-        <w:instrText xml:space="preserve"> ADDIN ZOTERO_ITEM CSL_CITATION {"citationID":"yS81VDOF","properties":{"formattedCitation":"(Guberman, 2017)","plainCitation":"(Guberman, 2017)","noteIndex":0},"citationItems":[{"id":82,"uris":["http://zotero.org/users/8528531/items/EBDZV7IJ"],"uri":["http://zotero.org/users/8528531/items/EBDZV7IJ"],"itemData":{"id":82,"type":"article-journal","abstract":"Wertheimer's seminal paper of 1923 was of gerat influence in psychology and other sciences. Wertheimer also emphasized the weaknesses of the newborn Gestalt theory: too many basic laws, and the ambiguity of definitions. At the same time, the paper contained potential solutions to these problems, in the form of a number of very important ideas, some of which were presented implicitly: perception through imitation, communicative nature of linear drawings and writings, transfer from the visual domain to motor domain, linguistic interpretation of the Gestalt. In this paper it will be shown that based on these ideas the Gestalt theory can be rearranged so that the main notions can be well defined, and the general principle of Gestalt perception, which overarches all known laws and unifies different Gestalt phenomena (the imitation principle) can be introduced. The presented model of Gestalt perception is supported by fundamental neurophysiological data—the mirror neurons phenomenon and simulation theory.","container-title":"Frontiers in Psychology","DOI":"10.3389/fpsyg.2017.01782","ISSN":"1664-1078","page":"1782","source":"Frontiers","title":"Gestalt Theory Rearranged: Back to Wertheimer","title-short":"Gestalt Theory Rearranged","volume":"8","author":[{"family":"Guberman","given":"Shelia"}],"issued":{"date-parts":[["2017"]]}}}],"schema":"https://github.com/citation-style-language/schema/raw/master/csl-citation.json"} </w:instrText>
+        <w:instrText xml:space="preserve"> ADDIN ZOTERO_ITEM CSL_CITATION {"citationID":"yS81VDOF","properties":{"formattedCitation":"(Guberman, 2017)","plainCitation":"(Guberman, 2017)","noteIndex":0},"citationItems":[{"id":89,"uris":["http://zotero.org/users/8528531/items/EBDZV7IJ"],"uri":["http://zotero.org/users/8528531/items/EBDZV7IJ"],"itemData":{"id":89,"type":"article-journal","abstract":"Wertheimer's seminal paper of 1923 was of gerat influence in psychology and other sciences. Wertheimer also emphasized the weaknesses of the newborn Gestalt theory: too many basic laws, and the ambiguity of definitions. At the same time, the paper contained potential solutions to these problems, in the form of a number of very important ideas, some of which were presented implicitly: perception through imitation, communicative nature of linear drawings and writings, transfer from the visual domain to motor domain, linguistic interpretation of the Gestalt. In this paper it will be shown that based on these ideas the Gestalt theory can be rearranged so that the main notions can be well defined, and the general principle of Gestalt perception, which overarches all known laws and unifies different Gestalt phenomena (the imitation principle) can be introduced. The presented model of Gestalt perception is supported by fundamental neurophysiological data—the mirror neurons phenomenon and simulation theory.","container-title":"Frontiers in Psychology","DOI":"10.3389/fpsyg.2017.01782","ISSN":"1664-1078","page":"1782","source":"Frontiers","title":"Gestalt Theory Rearranged: Back to Wertheimer","title-short":"Gestalt Theory Rearranged","volume":"8","author":[{"family":"Guberman","given":"Shelia"}],"issued":{"date-parts":[["2017"]]}}}],"schema":"https://github.com/citation-style-language/schema/raw/master/csl-citation.json"} </w:instrText>
       </w:r>
       <w:r>
         <w:rPr>
@@ -4680,6 +4720,7 @@
           <w:ilvl w:val="0"/>
           <w:numId w:val="2"/>
         </w:numPr>
+        <w:jc w:val="both"/>
         <w:rPr>
           <w:lang w:val="en-CH"/>
         </w:rPr>
@@ -4698,6 +4739,7 @@
           <w:ilvl w:val="0"/>
           <w:numId w:val="2"/>
         </w:numPr>
+        <w:jc w:val="both"/>
         <w:rPr>
           <w:lang w:val="en-CH"/>
         </w:rPr>
@@ -4717,6 +4759,7 @@
           <w:ilvl w:val="0"/>
           <w:numId w:val="2"/>
         </w:numPr>
+        <w:jc w:val="both"/>
         <w:rPr>
           <w:lang w:val="en-CH"/>
         </w:rPr>
@@ -4735,6 +4778,7 @@
           <w:ilvl w:val="0"/>
           <w:numId w:val="2"/>
         </w:numPr>
+        <w:jc w:val="both"/>
         <w:rPr>
           <w:lang w:val="en-CH"/>
         </w:rPr>
@@ -4753,6 +4797,7 @@
           <w:ilvl w:val="0"/>
           <w:numId w:val="2"/>
         </w:numPr>
+        <w:jc w:val="both"/>
         <w:rPr>
           <w:lang w:val="en-CH"/>
         </w:rPr>
@@ -4775,24 +4820,26 @@
     <w:p>
       <w:pPr>
         <w:pStyle w:val="Heading3"/>
-        <w:rPr>
-          <w:lang w:val="en-CH"/>
-        </w:rPr>
-      </w:pPr>
-      <w:bookmarkStart w:id="32" w:name="gestalt-theory-principles"/>
-      <w:bookmarkStart w:id="33" w:name="_Toc92383158"/>
-      <w:bookmarkEnd w:id="30"/>
+        <w:jc w:val="both"/>
+        <w:rPr>
+          <w:lang w:val="en-CH"/>
+        </w:rPr>
+      </w:pPr>
+      <w:bookmarkStart w:id="32" w:name="_Toc92383158"/>
+      <w:bookmarkStart w:id="33" w:name="gestalt-theory-principles"/>
+      <w:bookmarkEnd w:id="31"/>
       <w:r>
         <w:rPr>
           <w:lang w:val="en-CH"/>
         </w:rPr>
         <w:t>Gestalt Theory Principles</w:t>
       </w:r>
-      <w:bookmarkEnd w:id="33"/>
+      <w:bookmarkEnd w:id="32"/>
     </w:p>
     <w:p>
       <w:pPr>
         <w:pStyle w:val="FirstParagraph"/>
+        <w:jc w:val="both"/>
         <w:rPr>
           <w:lang w:val="en-CH"/>
         </w:rPr>
@@ -4813,7 +4860,7 @@
         <w:rPr>
           <w:lang w:val="en-CH"/>
         </w:rPr>
-        <w:instrText xml:space="preserve"> ADDIN ZOTERO_ITEM CSL_CITATION {"citationID":"UFdR4uDQ","properties":{"formattedCitation":"(Todorovic, 2008)","plainCitation":"(Todorovic, 2008)","noteIndex":0},"citationItems":[{"id":78,"uris":["http://zotero.org/users/8528531/items/4S77ZFF4"],"uri":["http://zotero.org/users/8528531/items/4S77ZFF4"],"itemData":{"id":78,"type":"article-journal","container-title":"Scholarpedia","DOI":"10.4249/scholarpedia.5345","ISSN":"1941-6016","issue":"12","language":"en","page":"5345","source":"www.scholarpedia.org","title":"Gestalt principles Proximity_principle","volume":"3","author":[{"family":"Todorovic","given":"Dejan"}],"issued":{"date-parts":[["2008",12,22]]}}}],"schema":"https://github.com/citation-style-language/schema/raw/master/csl-citation.json"} </w:instrText>
+        <w:instrText xml:space="preserve"> ADDIN ZOTERO_ITEM CSL_CITATION {"citationID":"UFdR4uDQ","properties":{"formattedCitation":"(Todorovic, 2008)","plainCitation":"(Todorovic, 2008)","noteIndex":0},"citationItems":[{"id":98,"uris":["http://zotero.org/users/8528531/items/4S77ZFF4"],"uri":["http://zotero.org/users/8528531/items/4S77ZFF4"],"itemData":{"id":98,"type":"article-journal","container-title":"Scholarpedia","DOI":"10.4249/scholarpedia.5345","ISSN":"1941-6016","issue":"12","language":"en","page":"5345","source":"www.scholarpedia.org","title":"Gestalt principles Proximity_principle","volume":"3","author":[{"family":"Todorovic","given":"Dejan"}],"issued":{"date-parts":[["2008",12,22]]}}}],"schema":"https://github.com/citation-style-language/schema/raw/master/csl-citation.json"} </w:instrText>
       </w:r>
       <w:r>
         <w:rPr>
@@ -4856,6 +4903,7 @@
     <w:p>
       <w:pPr>
         <w:pStyle w:val="Heading4"/>
+        <w:jc w:val="both"/>
         <w:rPr>
           <w:lang w:val="en-CH"/>
         </w:rPr>
@@ -4871,6 +4919,7 @@
     <w:p>
       <w:pPr>
         <w:pStyle w:val="FirstParagraph"/>
+        <w:jc w:val="both"/>
         <w:rPr>
           <w:lang w:val="en-CH"/>
         </w:rPr>
@@ -4909,7 +4958,7 @@
         <w:rPr>
           <w:lang w:val="en-CH"/>
         </w:rPr>
-        <w:instrText xml:space="preserve"> ADDIN ZOTERO_ITEM CSL_CITATION {"citationID":"Ei7LHPr1","properties":{"formattedCitation":"(Todorovic, 2008)","plainCitation":"(Todorovic, 2008)","noteIndex":0},"citationItems":[{"id":78,"uris":["http://zotero.org/users/8528531/items/4S77ZFF4"],"uri":["http://zotero.org/users/8528531/items/4S77ZFF4"],"itemData":{"id":78,"type":"article-journal","container-title":"Scholarpedia","DOI":"10.4249/scholarpedia.5345","ISSN":"1941-6016","issue":"12","language":"en","page":"5345","source":"www.scholarpedia.org","title":"Gestalt principles Proximity_principle","volume":"3","author":[{"family":"Todorovic","given":"Dejan"}],"issued":{"date-parts":[["2008",12,22]]}}}],"schema":"https://github.com/citation-style-language/schema/raw/master/csl-citation.json"} </w:instrText>
+        <w:instrText xml:space="preserve"> ADDIN ZOTERO_ITEM CSL_CITATION {"citationID":"Ei7LHPr1","properties":{"formattedCitation":"(Todorovic, 2008)","plainCitation":"(Todorovic, 2008)","noteIndex":0},"citationItems":[{"id":98,"uris":["http://zotero.org/users/8528531/items/4S77ZFF4"],"uri":["http://zotero.org/users/8528531/items/4S77ZFF4"],"itemData":{"id":98,"type":"article-journal","container-title":"Scholarpedia","DOI":"10.4249/scholarpedia.5345","ISSN":"1941-6016","issue":"12","language":"en","page":"5345","source":"www.scholarpedia.org","title":"Gestalt principles Proximity_principle","volume":"3","author":[{"family":"Todorovic","given":"Dejan"}],"issued":{"date-parts":[["2008",12,22]]}}}],"schema":"https://github.com/citation-style-language/schema/raw/master/csl-citation.json"} </w:instrText>
       </w:r>
       <w:r>
         <w:rPr>
@@ -5050,6 +5099,7 @@
     <w:p>
       <w:pPr>
         <w:pStyle w:val="Heading4"/>
+        <w:jc w:val="both"/>
         <w:rPr>
           <w:lang w:val="en-CH"/>
         </w:rPr>
@@ -5066,6 +5116,7 @@
     <w:p>
       <w:pPr>
         <w:pStyle w:val="FirstParagraph"/>
+        <w:jc w:val="both"/>
         <w:rPr>
           <w:lang w:val="en-CH"/>
         </w:rPr>
@@ -5209,7 +5260,7 @@
         <w:rPr>
           <w:lang w:val="en-CH"/>
         </w:rPr>
-        <w:instrText xml:space="preserve"> ADDIN ZOTERO_ITEM CSL_CITATION {"citationID":"rtDvhRkY","properties":{"formattedCitation":"(Todorovic, 2008)","plainCitation":"(Todorovic, 2008)","noteIndex":0},"citationItems":[{"id":78,"uris":["http://zotero.org/users/8528531/items/4S77ZFF4"],"uri":["http://zotero.org/users/8528531/items/4S77ZFF4"],"itemData":{"id":78,"type":"article-journal","container-title":"Scholarpedia","DOI":"10.4249/scholarpedia.5345","ISSN":"1941-6016","issue":"12","language":"en","page":"5345","source":"www.scholarpedia.org","title":"Gestalt principles Proximity_principle","volume":"3","author":[{"family":"Todorovic","given":"Dejan"}],"issued":{"date-parts":[["2008",12,22]]}}}],"schema":"https://github.com/citation-style-language/schema/raw/master/csl-citation.json"} </w:instrText>
+        <w:instrText xml:space="preserve"> ADDIN ZOTERO_ITEM CSL_CITATION {"citationID":"rtDvhRkY","properties":{"formattedCitation":"(Todorovic, 2008)","plainCitation":"(Todorovic, 2008)","noteIndex":0},"citationItems":[{"id":98,"uris":["http://zotero.org/users/8528531/items/4S77ZFF4"],"uri":["http://zotero.org/users/8528531/items/4S77ZFF4"],"itemData":{"id":98,"type":"article-journal","container-title":"Scholarpedia","DOI":"10.4249/scholarpedia.5345","ISSN":"1941-6016","issue":"12","language":"en","page":"5345","source":"www.scholarpedia.org","title":"Gestalt principles Proximity_principle","volume":"3","author":[{"family":"Todorovic","given":"Dejan"}],"issued":{"date-parts":[["2008",12,22]]}}}],"schema":"https://github.com/citation-style-language/schema/raw/master/csl-citation.json"} </w:instrText>
       </w:r>
       <w:r>
         <w:rPr>
@@ -5360,7 +5411,7 @@
         </w:rPr>
       </w:pPr>
       <w:bookmarkStart w:id="38" w:name="lo3-design-principles-vs-data"/>
-      <w:bookmarkEnd w:id="32"/>
+      <w:bookmarkEnd w:id="33"/>
       <w:bookmarkEnd w:id="36"/>
       <w:r>
         <w:rPr>
@@ -5372,6 +5423,7 @@
     <w:p>
       <w:pPr>
         <w:pStyle w:val="Heading2"/>
+        <w:jc w:val="both"/>
         <w:rPr>
           <w:lang w:val="en-CH"/>
         </w:rPr>
@@ -5389,6 +5441,7 @@
     <w:p>
       <w:pPr>
         <w:pStyle w:val="FirstParagraph"/>
+        <w:jc w:val="both"/>
         <w:rPr>
           <w:lang w:val="en-CH"/>
         </w:rPr>
@@ -5463,23 +5516,25 @@
     <w:p>
       <w:pPr>
         <w:pStyle w:val="Heading3"/>
-        <w:rPr>
-          <w:lang w:val="en-CH"/>
-        </w:rPr>
-      </w:pPr>
-      <w:bookmarkStart w:id="40" w:name="Xab69ed0c82e25f454fee4834bebc8a579ef6bf7"/>
-      <w:bookmarkStart w:id="41" w:name="_Toc92383160"/>
+        <w:jc w:val="both"/>
+        <w:rPr>
+          <w:lang w:val="en-CH"/>
+        </w:rPr>
+      </w:pPr>
+      <w:bookmarkStart w:id="40" w:name="_Toc92383160"/>
+      <w:bookmarkStart w:id="41" w:name="Xab69ed0c82e25f454fee4834bebc8a579ef6bf7"/>
       <w:r>
         <w:rPr>
           <w:lang w:val="en-CH"/>
         </w:rPr>
         <w:t>Data Quality (validity, accuracy, completeness, consistency, uniformity)</w:t>
       </w:r>
-      <w:bookmarkEnd w:id="41"/>
+      <w:bookmarkEnd w:id="40"/>
     </w:p>
     <w:p>
       <w:pPr>
         <w:pStyle w:val="FirstParagraph"/>
+        <w:jc w:val="both"/>
         <w:rPr>
           <w:lang w:val="en-CH"/>
         </w:rPr>
@@ -5512,7 +5567,7 @@
         <w:rPr>
           <w:lang w:val="en-CH"/>
         </w:rPr>
-        <w:instrText xml:space="preserve"> ADDIN ZOTERO_ITEM CSL_CITATION {"citationID":"0jQRsPUO","properties":{"formattedCitation":"(omnisci, 2021)","plainCitation":"(omnisci, 2021)","noteIndex":0},"citationItems":[{"id":144,"uris":["http://zotero.org/users/8528531/items/F8IR384L"],"uri":["http://zotero.org/users/8528531/items/F8IR384L"],"itemData":{"id":144,"type":"webpage","abstract":"Learn the definition of data quality and get answers to FAQs regarding how to measure, monitor, improve and ensure data quality and more.","container-title":"Data Quality Definition","genre":"Article","language":"en","title":"What is Data Quality? Definition and FAQs | OmniSci","title-short":"What is Data Quality?","URL":"https://www.omnisci.com/technical-glossary/data-quality","author":[{"family":"omnisci","given":""}],"accessed":{"date-parts":[["2021",12,14]]},"issued":{"date-parts":[["2021",12,13]]}}}],"schema":"https://github.com/citation-style-language/schema/raw/master/csl-citation.json"} </w:instrText>
+        <w:instrText xml:space="preserve"> ADDIN ZOTERO_ITEM CSL_CITATION {"citationID":"0jQRsPUO","properties":{"formattedCitation":"(omnisci, 2021)","plainCitation":"(omnisci, 2021)","noteIndex":0},"citationItems":[{"id":137,"uris":["http://zotero.org/users/8528531/items/F8IR384L"],"uri":["http://zotero.org/users/8528531/items/F8IR384L"],"itemData":{"id":137,"type":"webpage","abstract":"Learn the definition of data quality and get answers to FAQs regarding how to measure, monitor, improve and ensure data quality and more.","container-title":"Data Quality Definition","genre":"Article","language":"en","title":"What is Data Quality? Definition and FAQs | OmniSci","title-short":"What is Data Quality?","URL":"https://www.omnisci.com/technical-glossary/data-quality","author":[{"family":"omnisci","given":""}],"accessed":{"date-parts":[["2021",12,14]]},"issued":{"date-parts":[["2021",12,13]]}}}],"schema":"https://github.com/citation-style-language/schema/raw/master/csl-citation.json"} </w:instrText>
       </w:r>
       <w:r>
         <w:rPr>
@@ -5543,6 +5598,7 @@
     <w:p>
       <w:pPr>
         <w:pStyle w:val="Heading4"/>
+        <w:jc w:val="both"/>
         <w:rPr>
           <w:lang w:val="en-CH"/>
         </w:rPr>
@@ -5558,6 +5614,7 @@
     <w:p>
       <w:pPr>
         <w:pStyle w:val="FirstParagraph"/>
+        <w:jc w:val="both"/>
         <w:rPr>
           <w:lang w:val="en-CH"/>
         </w:rPr>
@@ -5590,7 +5647,7 @@
         <w:rPr>
           <w:lang w:val="en-CH"/>
         </w:rPr>
-        <w:instrText xml:space="preserve"> ADDIN ZOTERO_ITEM CSL_CITATION {"citationID":"ky8TIdIM","properties":{"formattedCitation":"(Ozonewatch, 2021f)","plainCitation":"(Ozonewatch, 2021f)","noteIndex":0},"citationItems":[{"id":143,"uris":["http://zotero.org/users/8528531/items/9DZ3KF39"],"uri":["http://zotero.org/users/8528531/items/9DZ3KF39"],"itemData":{"id":143,"type":"webpage","abstract":"Images, data, and information for the Southern Hemisphere","container-title":"NASA Ozone Watch","language":"en","title":"NASA Ozone Watch: Antarctic ozone maps for 2021","title-short":"NASA Ozone Watch","URL":"https://ozonewatch.gsfc.nasa.gov/monthly/SH.html","author":[{"family":"Ozonewatch","given":"NASA"}],"accessed":{"date-parts":[["2021",12,14]]},"issued":{"date-parts":[["2021",12,1]]}}}],"schema":"https://github.com/citation-style-language/schema/raw/master/csl-citation.json"} </w:instrText>
+        <w:instrText xml:space="preserve"> ADDIN ZOTERO_ITEM CSL_CITATION {"citationID":"ky8TIdIM","properties":{"formattedCitation":"(Ozonewatch, 2021f)","plainCitation":"(Ozonewatch, 2021f)","noteIndex":0},"citationItems":[{"id":139,"uris":["http://zotero.org/users/8528531/items/9DZ3KF39"],"uri":["http://zotero.org/users/8528531/items/9DZ3KF39"],"itemData":{"id":139,"type":"webpage","abstract":"Images, data, and information for the Southern Hemisphere","container-title":"NASA Ozone Watch","language":"en","title":"NASA Ozone Watch: Antarctic ozone maps for 2021","title-short":"NASA Ozone Watch","URL":"https://ozonewatch.gsfc.nasa.gov/monthly/SH.html","author":[{"family":"Ozonewatch","given":"NASA"}],"accessed":{"date-parts":[["2021",12,14]]},"issued":{"date-parts":[["2021",12,1]]}}}],"schema":"https://github.com/citation-style-language/schema/raw/master/csl-citation.json"} </w:instrText>
       </w:r>
       <w:r>
         <w:rPr>
@@ -5633,6 +5690,7 @@
     <w:p>
       <w:pPr>
         <w:pStyle w:val="Heading4"/>
+        <w:jc w:val="both"/>
         <w:rPr>
           <w:lang w:val="en-CH"/>
         </w:rPr>
@@ -5649,6 +5707,7 @@
     <w:p>
       <w:pPr>
         <w:pStyle w:val="FirstParagraph"/>
+        <w:jc w:val="both"/>
         <w:rPr>
           <w:lang w:val="en-CH"/>
         </w:rPr>
@@ -5693,6 +5752,7 @@
     <w:p>
       <w:pPr>
         <w:pStyle w:val="BodyText"/>
+        <w:jc w:val="both"/>
         <w:rPr>
           <w:lang w:val="en-CH"/>
         </w:rPr>
@@ -5727,7 +5787,7 @@
         <w:rPr>
           <w:lang w:val="en-CH"/>
         </w:rPr>
-        <w:instrText xml:space="preserve"> ADDIN ZOTERO_ITEM CSL_CITATION {"citationID":"yJVTj751","properties":{"formattedCitation":"(E. R. Nash, personal communication, December 14, 2021)","plainCitation":"(E. R. Nash, personal communication, December 14, 2021)","noteIndex":0},"citationItems":[{"id":161,"uris":["http://zotero.org/users/8528531/items/SHTSKSQK"],"uri":["http://zotero.org/users/8528531/items/SHTSKSQK"],"itemData":{"id":161,"type":"personal_communication","abstract":"Thank you for your interest in NASA's Ozone Watch. There were no satellites available during that period that measured global total column ozone. The last TOMS instrument was onboard the Meteor-3 satellite that ended in 1994. The Earth Probe TOMS satellite wasn't launched until 1996. Other missing data here and there throughout the data record are due to technical issues with either the instrument or the satellite.","language":"en","title":"Ozone Depletion Article - Data Questions","author":[{"family":"R. Nash","given":"Eric"}],"issued":{"date-parts":[["2021",12,14]]}}}],"schema":"https://github.com/citation-style-language/schema/raw/master/csl-citation.json"} </w:instrText>
+        <w:instrText xml:space="preserve"> ADDIN ZOTERO_ITEM CSL_CITATION {"citationID":"yJVTj751","properties":{"formattedCitation":"(E. R. Nash, personal communication, December 14, 2021)","plainCitation":"(E. R. Nash, personal communication, December 14, 2021)","noteIndex":0},"citationItems":[{"id":156,"uris":["http://zotero.org/users/8528531/items/SHTSKSQK"],"uri":["http://zotero.org/users/8528531/items/SHTSKSQK"],"itemData":{"id":156,"type":"personal_communication","abstract":"Thank you for your interest in NASA's Ozone Watch. There were no satellites available during that period that measured global total column ozone. The last TOMS instrument was onboard the Meteor-3 satellite that ended in 1994. The Earth Probe TOMS satellite wasn't launched until 1996. Other missing data here and there throughout the data record are due to technical issues with either the instrument or the satellite.","language":"en","title":"Ozone Depletion Article - Data Questions","author":[{"family":"R. Nash","given":"Eric"}],"issued":{"date-parts":[["2021",12,14]]}}}],"schema":"https://github.com/citation-style-language/schema/raw/master/csl-citation.json"} </w:instrText>
       </w:r>
       <w:r>
         <w:rPr>
@@ -5752,6 +5812,7 @@
     <w:p>
       <w:pPr>
         <w:pStyle w:val="BodyText"/>
+        <w:jc w:val="both"/>
         <w:rPr>
           <w:lang w:val="en-CH"/>
         </w:rPr>
@@ -5766,6 +5827,7 @@
     <w:p>
       <w:pPr>
         <w:pStyle w:val="Heading4"/>
+        <w:jc w:val="both"/>
         <w:rPr>
           <w:lang w:val="en-CH"/>
         </w:rPr>
@@ -5782,6 +5844,7 @@
     <w:p>
       <w:pPr>
         <w:pStyle w:val="FirstParagraph"/>
+        <w:jc w:val="both"/>
         <w:rPr>
           <w:lang w:val="en-CH"/>
         </w:rPr>
@@ -5820,6 +5883,7 @@
     <w:p>
       <w:pPr>
         <w:pStyle w:val="Heading4"/>
+        <w:jc w:val="both"/>
         <w:rPr>
           <w:lang w:val="en-CH"/>
         </w:rPr>
@@ -5836,6 +5900,7 @@
     <w:p>
       <w:pPr>
         <w:pStyle w:val="FirstParagraph"/>
+        <w:jc w:val="both"/>
         <w:rPr>
           <w:lang w:val="en-CH"/>
         </w:rPr>
@@ -5850,6 +5915,7 @@
     <w:p>
       <w:pPr>
         <w:pStyle w:val="Heading4"/>
+        <w:jc w:val="both"/>
         <w:rPr>
           <w:lang w:val="en-CH"/>
         </w:rPr>
@@ -5866,6 +5932,7 @@
     <w:p>
       <w:pPr>
         <w:pStyle w:val="FirstParagraph"/>
+        <w:jc w:val="both"/>
         <w:rPr>
           <w:lang w:val="en-CH"/>
         </w:rPr>
@@ -5886,7 +5953,7 @@
         <w:rPr>
           <w:lang w:val="en-CH"/>
         </w:rPr>
-        <w:instrText xml:space="preserve"> ADDIN ZOTERO_ITEM CSL_CITATION {"citationID":"nd6MjqZk","properties":{"formattedCitation":"(Loshin, 2009)","plainCitation":"(Loshin, 2009)","noteIndex":0},"citationItems":[{"id":140,"uris":["http://zotero.org/users/8528531/items/VG7QB6SP"],"uri":["http://zotero.org/users/8528531/items/VG7QB6SP"],"itemData":{"id":140,"type":"chapter","collection-title":"The MK/OMG Press","container-title":"Master data management","edition":"1st edition","event-place":"Amsterdam ;Boston","ISBN":"1-282-28550-5","language":"en","publisher":"Elsevier/Morgan Kaufmann","publisher-place":"Amsterdam ;Boston","title":"Master data management","author":[{"family":"Loshin","given":"David"}],"issued":{"date-parts":[["2009"]]}}}],"schema":"https://github.com/citation-style-language/schema/raw/master/csl-citation.json"} </w:instrText>
+        <w:instrText xml:space="preserve"> ADDIN ZOTERO_ITEM CSL_CITATION {"citationID":"nd6MjqZk","properties":{"formattedCitation":"(Loshin, 2009)","plainCitation":"(Loshin, 2009)","noteIndex":0},"citationItems":[{"id":144,"uris":["http://zotero.org/users/8528531/items/VG7QB6SP"],"uri":["http://zotero.org/users/8528531/items/VG7QB6SP"],"itemData":{"id":144,"type":"chapter","collection-title":"The MK/OMG Press","container-title":"Master data management","edition":"1st edition","event-place":"Amsterdam ;Boston","ISBN":"1-282-28550-5","language":"en","publisher":"Elsevier/Morgan Kaufmann","publisher-place":"Amsterdam ;Boston","title":"Master data management","author":[{"family":"Loshin","given":"David"}],"issued":{"date-parts":[["2009"]]}}}],"schema":"https://github.com/citation-style-language/schema/raw/master/csl-citation.json"} </w:instrText>
       </w:r>
       <w:r>
         <w:rPr>
@@ -5911,13 +5978,14 @@
     <w:p>
       <w:pPr>
         <w:pStyle w:val="Heading3"/>
-        <w:rPr>
-          <w:lang w:val="en-CH"/>
-        </w:rPr>
-      </w:pPr>
-      <w:bookmarkStart w:id="47" w:name="data-cleaning"/>
-      <w:bookmarkStart w:id="48" w:name="_Toc92383161"/>
-      <w:bookmarkEnd w:id="40"/>
+        <w:jc w:val="both"/>
+        <w:rPr>
+          <w:lang w:val="en-CH"/>
+        </w:rPr>
+      </w:pPr>
+      <w:bookmarkStart w:id="47" w:name="_Toc92383161"/>
+      <w:bookmarkStart w:id="48" w:name="data-cleaning"/>
+      <w:bookmarkEnd w:id="41"/>
       <w:bookmarkEnd w:id="46"/>
       <w:r>
         <w:rPr>
@@ -5926,11 +5994,12 @@
         <w:lastRenderedPageBreak/>
         <w:t>Data Cleaning</w:t>
       </w:r>
-      <w:bookmarkEnd w:id="48"/>
+      <w:bookmarkEnd w:id="47"/>
     </w:p>
     <w:p>
       <w:pPr>
         <w:pStyle w:val="FirstParagraph"/>
+        <w:jc w:val="both"/>
         <w:rPr>
           <w:lang w:val="en-CH"/>
         </w:rPr>
@@ -5963,7 +6032,7 @@
         <w:rPr>
           <w:lang w:val="en-CH"/>
         </w:rPr>
-        <w:instrText xml:space="preserve"> ADDIN ZOTERO_ITEM CSL_CITATION {"citationID":"QIA2cnk8","properties":{"formattedCitation":"(Elgabry, 2019)","plainCitation":"(Elgabry, 2019)","noteIndex":0},"citationItems":[{"id":145,"uris":["http://zotero.org/users/8528531/items/NU7EEY2U"],"uri":["http://zotero.org/users/8528531/items/NU7EEY2U"],"itemData":{"id":145,"type":"webpage","abstract":"When the data is spewing garbage","container-title":"Medium","genre":"Blogpost","language":"en","title":"The Ultimate Guide to Data Cleaning","title-short":"The Ultimate Guide to Data Cleaning","URL":"https://towardsdatascience.com/the-ultimate-guide-to-data-cleaning-3969843991d4","author":[{"family":"Elgabry","given":"Omar"}],"accessed":{"date-parts":[["2021",12,13]]},"issued":{"date-parts":[["2019",3,2]]}}}],"schema":"https://github.com/citation-style-language/schema/raw/master/csl-citation.json"} </w:instrText>
+        <w:instrText xml:space="preserve"> ADDIN ZOTERO_ITEM CSL_CITATION {"citationID":"QIA2cnk8","properties":{"formattedCitation":"(Elgabry, 2019)","plainCitation":"(Elgabry, 2019)","noteIndex":0},"citationItems":[{"id":135,"uris":["http://zotero.org/users/8528531/items/NU7EEY2U"],"uri":["http://zotero.org/users/8528531/items/NU7EEY2U"],"itemData":{"id":135,"type":"webpage","abstract":"When the data is spewing garbage","container-title":"Medium","genre":"Blogpost","language":"en","title":"The Ultimate Guide to Data Cleaning","title-short":"The Ultimate Guide to Data Cleaning","URL":"https://towardsdatascience.com/the-ultimate-guide-to-data-cleaning-3969843991d4","author":[{"family":"Elgabry","given":"Omar"}],"accessed":{"date-parts":[["2021",12,13]]},"issued":{"date-parts":[["2019",3,2]]}}}],"schema":"https://github.com/citation-style-language/schema/raw/master/csl-citation.json"} </w:instrText>
       </w:r>
       <w:r>
         <w:rPr>
@@ -5994,6 +6063,7 @@
     <w:p>
       <w:pPr>
         <w:pStyle w:val="Heading4"/>
+        <w:jc w:val="both"/>
         <w:rPr>
           <w:lang w:val="en-CH"/>
         </w:rPr>
@@ -6009,6 +6079,7 @@
     <w:p>
       <w:pPr>
         <w:pStyle w:val="FirstParagraph"/>
+        <w:jc w:val="both"/>
         <w:rPr>
           <w:lang w:val="en-CH"/>
         </w:rPr>
@@ -6035,6 +6106,7 @@
     <w:p>
       <w:pPr>
         <w:pStyle w:val="Heading4"/>
+        <w:jc w:val="both"/>
         <w:rPr>
           <w:lang w:val="en-CH"/>
         </w:rPr>
@@ -6051,6 +6123,7 @@
     <w:p>
       <w:pPr>
         <w:pStyle w:val="FirstParagraph"/>
+        <w:jc w:val="both"/>
         <w:rPr>
           <w:lang w:val="en-CH"/>
         </w:rPr>
@@ -6115,6 +6188,7 @@
     <w:p>
       <w:pPr>
         <w:pStyle w:val="BodyText"/>
+        <w:jc w:val="both"/>
         <w:rPr>
           <w:lang w:val="en-CH"/>
         </w:rPr>
@@ -6129,6 +6203,7 @@
     <w:p>
       <w:pPr>
         <w:pStyle w:val="Heading4"/>
+        <w:jc w:val="both"/>
         <w:rPr>
           <w:lang w:val="en-CH"/>
         </w:rPr>
@@ -6145,6 +6220,7 @@
     <w:p>
       <w:pPr>
         <w:pStyle w:val="FirstParagraph"/>
+        <w:jc w:val="both"/>
         <w:rPr>
           <w:lang w:val="en-CH"/>
         </w:rPr>
@@ -6183,6 +6259,7 @@
     <w:p>
       <w:pPr>
         <w:pStyle w:val="Heading4"/>
+        <w:jc w:val="both"/>
         <w:rPr>
           <w:lang w:val="en-CH"/>
         </w:rPr>
@@ -6199,6 +6276,7 @@
     <w:p>
       <w:pPr>
         <w:pStyle w:val="FirstParagraph"/>
+        <w:jc w:val="both"/>
         <w:rPr>
           <w:lang w:val="en-CH"/>
         </w:rPr>
@@ -6224,7 +6302,7 @@
       </w:pPr>
       <w:bookmarkStart w:id="53" w:name="lo4-grammar-of-graphics-tools"/>
       <w:bookmarkEnd w:id="38"/>
-      <w:bookmarkEnd w:id="47"/>
+      <w:bookmarkEnd w:id="48"/>
       <w:bookmarkEnd w:id="52"/>
       <w:r>
         <w:rPr>
@@ -6236,6 +6314,7 @@
     <w:p>
       <w:pPr>
         <w:pStyle w:val="Heading2"/>
+        <w:jc w:val="both"/>
         <w:rPr>
           <w:lang w:val="en-CH"/>
         </w:rPr>
@@ -6253,6 +6332,7 @@
     <w:p>
       <w:pPr>
         <w:pStyle w:val="FirstParagraph"/>
+        <w:jc w:val="both"/>
         <w:rPr>
           <w:lang w:val="en-CH"/>
         </w:rPr>
@@ -6304,23 +6384,25 @@
     <w:p>
       <w:pPr>
         <w:pStyle w:val="Heading3"/>
-        <w:rPr>
-          <w:lang w:val="en-CH"/>
-        </w:rPr>
-      </w:pPr>
-      <w:bookmarkStart w:id="55" w:name="data"/>
-      <w:bookmarkStart w:id="56" w:name="_Toc92383163"/>
+        <w:jc w:val="both"/>
+        <w:rPr>
+          <w:lang w:val="en-CH"/>
+        </w:rPr>
+      </w:pPr>
+      <w:bookmarkStart w:id="55" w:name="_Toc92383163"/>
+      <w:bookmarkStart w:id="56" w:name="data"/>
       <w:r>
         <w:rPr>
           <w:lang w:val="en-CH"/>
         </w:rPr>
         <w:t>Data</w:t>
       </w:r>
-      <w:bookmarkEnd w:id="56"/>
+      <w:bookmarkEnd w:id="55"/>
     </w:p>
     <w:p>
       <w:pPr>
         <w:pStyle w:val="FirstParagraph"/>
+        <w:jc w:val="both"/>
         <w:rPr>
           <w:lang w:val="en-CH"/>
         </w:rPr>
@@ -6454,7 +6536,7 @@
         <w:rPr>
           <w:lang w:val="en-CH"/>
         </w:rPr>
-        <w:instrText xml:space="preserve"> ADDIN ZOTERO_ITEM CSL_CITATION {"citationID":"IJiHK1v4","properties":{"formattedCitation":"(Github contributors, 2011/2021)","plainCitation":"(Github contributors, 2011/2021)","noteIndex":0},"citationItems":[{"id":124,"uris":["http://zotero.org/users/8528531/items/EVY4JIW5"],"uri":["http://zotero.org/users/8528531/items/EVY4JIW5"],"itemData":{"id":124,"type":"book","abstract":"Python HTTP library with thread-safe connection pooling, file post support, user friendly, and more.","genre":"Python","note":"original-date: 2011-09-18T18:08:28Z","source":"GitHub","title":"urllib3/urllib3","URL":"https://github.com/urllib3/urllib3","version":"1.26.7","author":[{"family":"Github contributors","given":""}],"accessed":{"date-parts":[["2021",11,29]]},"issued":{"date-parts":[["2021",11,29]]}}}],"schema":"https://github.com/citation-style-language/schema/raw/master/csl-citation.json"} </w:instrText>
+        <w:instrText xml:space="preserve"> ADDIN ZOTERO_ITEM CSL_CITATION {"citationID":"IJiHK1v4","properties":{"formattedCitation":"(Github contributors, 2011/2021)","plainCitation":"(Github contributors, 2011/2021)","noteIndex":0},"citationItems":[{"id":115,"uris":["http://zotero.org/users/8528531/items/EVY4JIW5"],"uri":["http://zotero.org/users/8528531/items/EVY4JIW5"],"itemData":{"id":115,"type":"book","abstract":"Python HTTP library with thread-safe connection pooling, file post support, user friendly, and more.","genre":"Python","note":"original-date: 2011-09-18T18:08:28Z","source":"GitHub","title":"urllib3/urllib3","URL":"https://github.com/urllib3/urllib3","version":"1.26.7","author":[{"family":"Github contributors","given":""}],"accessed":{"date-parts":[["2021",11,29]]},"issued":{"date-parts":[["2021",11,29]]}}}],"schema":"https://github.com/citation-style-language/schema/raw/master/csl-citation.json"} </w:instrText>
       </w:r>
       <w:r>
         <w:rPr>
@@ -6497,33 +6579,267 @@
     <w:p>
       <w:pPr>
         <w:pStyle w:val="Heading3"/>
-        <w:rPr>
-          <w:lang w:val="en-CH"/>
-        </w:rPr>
-      </w:pPr>
-      <w:bookmarkStart w:id="57" w:name="aesthetics"/>
-      <w:bookmarkStart w:id="58" w:name="_Toc92383164"/>
-      <w:bookmarkEnd w:id="55"/>
+        <w:jc w:val="both"/>
+        <w:rPr>
+          <w:lang w:val="en-CH"/>
+        </w:rPr>
+      </w:pPr>
+      <w:bookmarkStart w:id="57" w:name="_Toc92383164"/>
+      <w:bookmarkStart w:id="58" w:name="aesthetics"/>
+      <w:bookmarkEnd w:id="56"/>
       <w:r>
         <w:rPr>
           <w:lang w:val="en-CH"/>
         </w:rPr>
         <w:t>Aesthetics</w:t>
       </w:r>
+      <w:bookmarkEnd w:id="57"/>
+    </w:p>
+    <w:p>
+      <w:pPr>
+        <w:pStyle w:val="FirstParagraph"/>
+        <w:jc w:val="both"/>
+        <w:rPr>
+          <w:lang w:val="en-CH"/>
+        </w:rPr>
+      </w:pPr>
+      <w:r>
+        <w:rPr>
+          <w:lang w:val="en-CH"/>
+        </w:rPr>
+        <w:t xml:space="preserve">My X axis will be the </w:t>
+      </w:r>
+      <w:r>
+        <w:rPr>
+          <w:lang w:val="en-CH"/>
+        </w:rPr>
+        <w:t>continuous</w:t>
+      </w:r>
+      <w:r>
+        <w:rPr>
+          <w:lang w:val="en-CH"/>
+        </w:rPr>
+        <w:t xml:space="preserve"> date from the data points. For a </w:t>
+      </w:r>
+      <w:proofErr w:type="gramStart"/>
+      <w:r>
+        <w:rPr>
+          <w:lang w:val="en-CH"/>
+        </w:rPr>
+        <w:t>time</w:t>
+      </w:r>
+      <w:proofErr w:type="gramEnd"/>
+      <w:r>
+        <w:rPr>
+          <w:lang w:val="en-CH"/>
+        </w:rPr>
+        <w:t xml:space="preserve"> series it's best to use a time variable as the X axis to ensure </w:t>
+      </w:r>
+      <w:r>
+        <w:rPr>
+          <w:lang w:val="en-CH"/>
+        </w:rPr>
+        <w:t>continuity</w:t>
+      </w:r>
+      <w:r>
+        <w:rPr>
+          <w:lang w:val="en-CH"/>
+        </w:rPr>
+        <w:t xml:space="preserve">. No encodings are needed as there are not multiple data dimensions plotted. The time series highlights are encoded by </w:t>
+      </w:r>
+      <w:proofErr w:type="spellStart"/>
+      <w:r>
+        <w:rPr>
+          <w:lang w:val="en-CH"/>
+        </w:rPr>
+        <w:t>color</w:t>
+      </w:r>
+      <w:proofErr w:type="spellEnd"/>
+      <w:r>
+        <w:rPr>
+          <w:lang w:val="en-CH"/>
+        </w:rPr>
+        <w:t xml:space="preserve"> and an annotation sticker.</w:t>
+      </w:r>
+    </w:p>
+    <w:p>
+      <w:pPr>
+        <w:pStyle w:val="Heading3"/>
+        <w:jc w:val="both"/>
+        <w:rPr>
+          <w:lang w:val="en-CH"/>
+        </w:rPr>
+      </w:pPr>
+      <w:bookmarkStart w:id="59" w:name="_Toc92383165"/>
+      <w:bookmarkStart w:id="60" w:name="scale"/>
       <w:bookmarkEnd w:id="58"/>
+      <w:r>
+        <w:rPr>
+          <w:lang w:val="en-CH"/>
+        </w:rPr>
+        <w:t>Scale</w:t>
+      </w:r>
+      <w:bookmarkEnd w:id="59"/>
     </w:p>
     <w:p>
       <w:pPr>
         <w:pStyle w:val="FirstParagraph"/>
-        <w:rPr>
-          <w:lang w:val="en-CH"/>
-        </w:rPr>
-      </w:pPr>
-      <w:r>
-        <w:rPr>
-          <w:lang w:val="en-CH"/>
-        </w:rPr>
-        <w:t xml:space="preserve">My X axis will be the </w:t>
+        <w:jc w:val="both"/>
+        <w:rPr>
+          <w:lang w:val="en-CH"/>
+        </w:rPr>
+      </w:pPr>
+      <w:r>
+        <w:rPr>
+          <w:lang w:val="en-CH"/>
+        </w:rPr>
+        <w:t xml:space="preserve">Ozone is measured in Dobson Units. Dobson Units are a measurement of concentration of gases in a specific volume. One Dobson unit is </w:t>
+      </w:r>
+      <w:r>
+        <w:rPr>
+          <w:lang w:val="en-CH"/>
+        </w:rPr>
+        <w:t>equivalent</w:t>
+      </w:r>
+      <w:r>
+        <w:rPr>
+          <w:lang w:val="en-CH"/>
+        </w:rPr>
+        <w:t xml:space="preserve"> to 0.4462 mmol/m2 </w:t>
+      </w:r>
+      <w:r>
+        <w:rPr>
+          <w:lang w:val="en-CH"/>
+        </w:rPr>
+        <w:fldChar w:fldCharType="begin"/>
+      </w:r>
+      <w:r>
+        <w:rPr>
+          <w:lang w:val="en-CH"/>
+        </w:rPr>
+        <w:instrText xml:space="preserve"> ADDIN ZOTERO_ITEM CSL_CITATION {"citationID":"fZyrTXo3","properties":{"formattedCitation":"(Wikipedia contributors, 2021)","plainCitation":"(Wikipedia contributors, 2021)","noteIndex":0},"citationItems":[{"id":119,"uris":["http://zotero.org/users/8528531/items/CYA6PED5"],"uri":["http://zotero.org/users/8528531/items/CYA6PED5"],"itemData":{"id":119,"type":"entry-encyclopedia","abstract":"The Dobson unit (DU) is a unit of measurement of the amount of a trace gas in a vertical column through the Earth's atmosphere. It originated, and continues to be primarily used in respect to, atmospheric ozone, whose total column amount, usually termed \"total ozone\", and sometimes \"column abundance\", is dominated by the high concentrations of ozone in the stratospheric ozone layer.\nThe Dobson unit is defined as the thickness (in units of 10 μm) of that layer of pure gas which would be formed by the total column amount at standard conditions for temperature and pressure (STP). This is sometimes referred to as a 'milli-atmo-centimeter.' A typical column amount of 300 DU of atmospheric ozone therefore would form a 3 mm layer of pure gas at the surface of the Earth if its temperature and pressure conformed to STP.\nThe Dobson unit is named after Gordon Dobson, a researcher at the University of Oxford who in the 1920s built the first instrument to measure total ozone from the ground, making use of a double prism monochromator to measure the differential absorption of different bands of solar ultraviolet radiation by the ozone layer. This instrument, called the Dobson ozone spectrophotometer, has formed the backbone of the global network for monitoring atmospheric ozone and was the source of the discovery in 1984 of the Antarctic ozone hole.","container-title":"Wikipedia","language":"en","note":"Page Version ID: 1054036929","source":"Wikipedia","title":"Dobson unit","URL":"https://en.wikipedia.org/w/index.php?title=Dobson_unit&amp;oldid=1054036929","author":[{"family":"Wikipedia contributors","given":""}],"accessed":{"date-parts":[["2021",11,25]]},"issued":{"date-parts":[["2021",11,7]]}}}],"schema":"https://github.com/citation-style-language/schema/raw/master/csl-citation.json"} </w:instrText>
+      </w:r>
+      <w:r>
+        <w:rPr>
+          <w:lang w:val="en-CH"/>
+        </w:rPr>
+        <w:fldChar w:fldCharType="separate"/>
+      </w:r>
+      <w:r>
+        <w:rPr>
+          <w:rFonts w:ascii="Cambria" w:hAnsi="Cambria"/>
+          <w:lang w:val="en-CH"/>
+        </w:rPr>
+        <w:t>(Wikipedia contributors, 2021)</w:t>
+      </w:r>
+      <w:r>
+        <w:rPr>
+          <w:lang w:val="en-CH"/>
+        </w:rPr>
+        <w:fldChar w:fldCharType="end"/>
+      </w:r>
+      <w:r>
+        <w:rPr>
+          <w:lang w:val="en-CH"/>
+        </w:rPr>
+        <w:t xml:space="preserve"> which could be used to scale if for a broader scientific audience. NASA </w:t>
+      </w:r>
+      <w:r>
+        <w:rPr>
+          <w:lang w:val="en-CH"/>
+        </w:rPr>
+        <w:t>has</w:t>
+      </w:r>
+      <w:r>
+        <w:rPr>
+          <w:lang w:val="en-CH"/>
+        </w:rPr>
+        <w:t xml:space="preserve"> a much more intuitive scaling method. They explain that 100 Dobson Units when compressed to their fullest, is about 1 mm high </w:t>
+      </w:r>
+      <w:r>
+        <w:rPr>
+          <w:lang w:val="en-CH"/>
+        </w:rPr>
+        <w:fldChar w:fldCharType="begin"/>
+      </w:r>
+      <w:r>
+        <w:rPr>
+          <w:lang w:val="en-CH"/>
+        </w:rPr>
+        <w:instrText xml:space="preserve"> ADDIN ZOTERO_ITEM CSL_CITATION {"citationID":"HyfMAiRM","properties":{"formattedCitation":"(Ozonewatch, 2018)","plainCitation":"(Ozonewatch, 2018)","noteIndex":0},"citationItems":[{"id":113,"uris":["http://zotero.org/users/8528531/items/E9RKTNLY"],"uri":["http://zotero.org/users/8528531/items/E9RKTNLY"],"itemData":{"id":113,"type":"webpage","abstract":"The Dobson Unit is the most common unit for measuring ozone concentration. One Dobson Unit is the number of molecules of ozone that would be required to create a layer of pure ozone 0.01 millimeters thick at a temperature of 0 degrees Celsius and a pressure of 1 atmosphere (the air pressure at the surface of the Earth). Expressed another way, a column of air with an ozone concentration of 1 Dobson Unit would contain about 2.69x1016ozone molecules for every square centimeter of area at the base of the column. Over the Earth’s surface, the ozone layer’s average thickness is about 300 Dobson Units or a layer that is 3 millimeters thick.","container-title":"Dobson Unit facts","genre":"Article","language":"en","title":"Nasa Ozone Watch: Dobson Unit facts","title-short":"Dobson Unit facts","URL":"https://ozonewatch.gsfc.nasa.gov/facts/dobson.html","author":[{"family":"Ozonewatch","given":"NASA"}],"accessed":{"date-parts":[["2021",11,29]]},"issued":{"date-parts":[["2018",10,18]]}}}],"schema":"https://github.com/citation-style-language/schema/raw/master/csl-citation.json"} </w:instrText>
+      </w:r>
+      <w:r>
+        <w:rPr>
+          <w:lang w:val="en-CH"/>
+        </w:rPr>
+        <w:fldChar w:fldCharType="separate"/>
+      </w:r>
+      <w:r>
+        <w:rPr>
+          <w:rFonts w:ascii="Cambria" w:hAnsi="Cambria"/>
+          <w:lang w:val="en-CH"/>
+        </w:rPr>
+        <w:t>(Ozonewatch, 2018)</w:t>
+      </w:r>
+      <w:r>
+        <w:rPr>
+          <w:lang w:val="en-CH"/>
+        </w:rPr>
+        <w:fldChar w:fldCharType="end"/>
+      </w:r>
+      <w:r>
+        <w:rPr>
+          <w:lang w:val="en-CH"/>
+        </w:rPr>
+        <w:t>. This shows how 100 Dobson Units is a very small volume.</w:t>
+      </w:r>
+    </w:p>
+    <w:p>
+      <w:pPr>
+        <w:pStyle w:val="Heading3"/>
+        <w:jc w:val="both"/>
+        <w:rPr>
+          <w:lang w:val="en-CH"/>
+        </w:rPr>
+      </w:pPr>
+      <w:bookmarkStart w:id="61" w:name="_Toc92383166"/>
+      <w:bookmarkStart w:id="62" w:name="geometric-objects"/>
+      <w:bookmarkEnd w:id="60"/>
+      <w:r>
+        <w:rPr>
+          <w:lang w:val="en-CH"/>
+        </w:rPr>
+        <w:t>Geometric Objects</w:t>
+      </w:r>
+      <w:bookmarkEnd w:id="61"/>
+    </w:p>
+    <w:p>
+      <w:pPr>
+        <w:pStyle w:val="FirstParagraph"/>
+        <w:jc w:val="both"/>
+        <w:rPr>
+          <w:lang w:val="en-CH"/>
+        </w:rPr>
+      </w:pPr>
+      <w:r>
+        <w:rPr>
+          <w:lang w:val="en-CH"/>
+        </w:rPr>
+        <w:t xml:space="preserve">For a </w:t>
+      </w:r>
+      <w:proofErr w:type="gramStart"/>
+      <w:r>
+        <w:rPr>
+          <w:lang w:val="en-CH"/>
+        </w:rPr>
+        <w:t>time</w:t>
+      </w:r>
+      <w:proofErr w:type="gramEnd"/>
+      <w:r>
+        <w:rPr>
+          <w:lang w:val="en-CH"/>
+        </w:rPr>
+        <w:t xml:space="preserve"> series it makes the most sense to use a </w:t>
       </w:r>
       <w:r>
         <w:rPr>
@@ -6535,259 +6851,32 @@
         <w:rPr>
           <w:lang w:val="en-CH"/>
         </w:rPr>
-        <w:t xml:space="preserve"> date from the data points. For a </w:t>
-      </w:r>
-      <w:proofErr w:type="gramStart"/>
-      <w:r>
-        <w:rPr>
-          <w:lang w:val="en-CH"/>
-        </w:rPr>
-        <w:t>time</w:t>
-      </w:r>
-      <w:proofErr w:type="gramEnd"/>
-      <w:r>
-        <w:rPr>
-          <w:lang w:val="en-CH"/>
-        </w:rPr>
-        <w:t xml:space="preserve"> series it's best to use a time variable as the X axis to ensure </w:t>
-      </w:r>
-      <w:r>
-        <w:rPr>
-          <w:lang w:val="en-CH"/>
-        </w:rPr>
-        <w:t>continuity</w:t>
-      </w:r>
-      <w:r>
-        <w:rPr>
-          <w:lang w:val="en-CH"/>
-        </w:rPr>
-        <w:t xml:space="preserve">. No encodings are needed as there are not multiple data dimensions plotted. The time series highlights are encoded by </w:t>
-      </w:r>
-      <w:proofErr w:type="spellStart"/>
-      <w:r>
-        <w:rPr>
-          <w:lang w:val="en-CH"/>
-        </w:rPr>
-        <w:t>color</w:t>
-      </w:r>
-      <w:proofErr w:type="spellEnd"/>
-      <w:r>
-        <w:rPr>
-          <w:lang w:val="en-CH"/>
-        </w:rPr>
-        <w:t xml:space="preserve"> and an annotation sticker.</w:t>
+        <w:t xml:space="preserve"> plot like line or scatter. Because I want to add annotations on important </w:t>
+      </w:r>
+      <w:r>
+        <w:rPr>
+          <w:lang w:val="en-CH"/>
+        </w:rPr>
+        <w:t>events,</w:t>
+      </w:r>
+      <w:r>
+        <w:rPr>
+          <w:lang w:val="en-CH"/>
+        </w:rPr>
+        <w:t xml:space="preserve"> I identified the scatter plot as the most useful. With the scatter plot I can highlight a specific point in the series.</w:t>
       </w:r>
     </w:p>
     <w:p>
       <w:pPr>
         <w:pStyle w:val="Heading3"/>
-        <w:rPr>
-          <w:lang w:val="en-CH"/>
-        </w:rPr>
-      </w:pPr>
-      <w:bookmarkStart w:id="59" w:name="scale"/>
-      <w:bookmarkStart w:id="60" w:name="_Toc92383165"/>
-      <w:bookmarkEnd w:id="57"/>
-      <w:r>
-        <w:rPr>
-          <w:lang w:val="en-CH"/>
-        </w:rPr>
-        <w:t>Scale</w:t>
-      </w:r>
-      <w:bookmarkEnd w:id="60"/>
-    </w:p>
-    <w:p>
-      <w:pPr>
-        <w:pStyle w:val="FirstParagraph"/>
-        <w:rPr>
-          <w:lang w:val="en-CH"/>
-        </w:rPr>
-      </w:pPr>
-      <w:r>
-        <w:rPr>
-          <w:lang w:val="en-CH"/>
-        </w:rPr>
-        <w:t xml:space="preserve">Ozone is measured in Dobson Units. Dobson Units are a measurement of concentration of gases in a specific volume. One Dobson unit is </w:t>
-      </w:r>
-      <w:r>
-        <w:rPr>
-          <w:lang w:val="en-CH"/>
-        </w:rPr>
-        <w:t>equivalent</w:t>
-      </w:r>
-      <w:r>
-        <w:rPr>
-          <w:lang w:val="en-CH"/>
-        </w:rPr>
-        <w:t xml:space="preserve"> to 0.4462 mmol/m2 </w:t>
-      </w:r>
-      <w:r>
-        <w:rPr>
-          <w:lang w:val="en-CH"/>
-        </w:rPr>
-        <w:fldChar w:fldCharType="begin"/>
-      </w:r>
-      <w:r>
-        <w:rPr>
-          <w:lang w:val="en-CH"/>
-        </w:rPr>
-        <w:instrText xml:space="preserve"> ADDIN ZOTERO_ITEM CSL_CITATION {"citationID":"fZyrTXo3","properties":{"formattedCitation":"(Wikipedia contributors, 2021)","plainCitation":"(Wikipedia contributors, 2021)","noteIndex":0},"citationItems":[{"id":114,"uris":["http://zotero.org/users/8528531/items/CYA6PED5"],"uri":["http://zotero.org/users/8528531/items/CYA6PED5"],"itemData":{"id":114,"type":"entry-encyclopedia","abstract":"The Dobson unit (DU) is a unit of measurement of the amount of a trace gas in a vertical column through the Earth's atmosphere. It originated, and continues to be primarily used in respect to, atmospheric ozone, whose total column amount, usually termed \"total ozone\", and sometimes \"column abundance\", is dominated by the high concentrations of ozone in the stratospheric ozone layer.\nThe Dobson unit is defined as the thickness (in units of 10 μm) of that layer of pure gas which would be formed by the total column amount at standard conditions for temperature and pressure (STP). This is sometimes referred to as a 'milli-atmo-centimeter.' A typical column amount of 300 DU of atmospheric ozone therefore would form a 3 mm layer of pure gas at the surface of the Earth if its temperature and pressure conformed to STP.\nThe Dobson unit is named after Gordon Dobson, a researcher at the University of Oxford who in the 1920s built the first instrument to measure total ozone from the ground, making use of a double prism monochromator to measure the differential absorption of different bands of solar ultraviolet radiation by the ozone layer. This instrument, called the Dobson ozone spectrophotometer, has formed the backbone of the global network for monitoring atmospheric ozone and was the source of the discovery in 1984 of the Antarctic ozone hole.","container-title":"Wikipedia","language":"en","note":"Page Version ID: 1054036929","source":"Wikipedia","title":"Dobson unit","URL":"https://en.wikipedia.org/w/index.php?title=Dobson_unit&amp;oldid=1054036929","author":[{"family":"Wikipedia contributors","given":""}],"accessed":{"date-parts":[["2021",11,25]]},"issued":{"date-parts":[["2021",11,7]]}}}],"schema":"https://github.com/citation-style-language/schema/raw/master/csl-citation.json"} </w:instrText>
-      </w:r>
-      <w:r>
-        <w:rPr>
-          <w:lang w:val="en-CH"/>
-        </w:rPr>
-        <w:fldChar w:fldCharType="separate"/>
-      </w:r>
-      <w:r>
-        <w:rPr>
-          <w:rFonts w:ascii="Cambria" w:hAnsi="Cambria"/>
-          <w:lang w:val="en-CH"/>
-        </w:rPr>
-        <w:t>(Wikipedia contributors, 2021)</w:t>
-      </w:r>
-      <w:r>
-        <w:rPr>
-          <w:lang w:val="en-CH"/>
-        </w:rPr>
-        <w:fldChar w:fldCharType="end"/>
-      </w:r>
-      <w:r>
-        <w:rPr>
-          <w:lang w:val="en-CH"/>
-        </w:rPr>
-        <w:t xml:space="preserve"> which could be used to scale if for a broader scientific audience. NASA </w:t>
-      </w:r>
-      <w:r>
-        <w:rPr>
-          <w:lang w:val="en-CH"/>
-        </w:rPr>
-        <w:t>has</w:t>
-      </w:r>
-      <w:r>
-        <w:rPr>
-          <w:lang w:val="en-CH"/>
-        </w:rPr>
-        <w:t xml:space="preserve"> a much more intuitive scaling method. They explain that 100 Dobson Units when compressed to their fullest, is about 1 mm high </w:t>
-      </w:r>
-      <w:r>
-        <w:rPr>
-          <w:lang w:val="en-CH"/>
-        </w:rPr>
-        <w:fldChar w:fldCharType="begin"/>
-      </w:r>
-      <w:r>
-        <w:rPr>
-          <w:lang w:val="en-CH"/>
-        </w:rPr>
-        <w:instrText xml:space="preserve"> ADDIN ZOTERO_ITEM CSL_CITATION {"citationID":"HyfMAiRM","properties":{"formattedCitation":"(Ozonewatch, 2018)","plainCitation":"(Ozonewatch, 2018)","noteIndex":0},"citationItems":[{"id":127,"uris":["http://zotero.org/users/8528531/items/E9RKTNLY"],"uri":["http://zotero.org/users/8528531/items/E9RKTNLY"],"itemData":{"id":127,"type":"webpage","abstract":"The Dobson Unit is the most common unit for measuring ozone concentration. One Dobson Unit is the number of molecules of ozone that would be required to create a layer of pure ozone 0.01 millimeters thick at a temperature of 0 degrees Celsius and a pressure of 1 atmosphere (the air pressure at the surface of the Earth). Expressed another way, a column of air with an ozone concentration of 1 Dobson Unit would contain about 2.69x1016ozone molecules for every square centimeter of area at the base of the column. Over the Earth’s surface, the ozone layer’s average thickness is about 300 Dobson Units or a layer that is 3 millimeters thick.","container-title":"Dobson Unit facts","genre":"Article","language":"en","title":"Nasa Ozone Watch: Dobson Unit facts","title-short":"Dobson Unit facts","URL":"https://ozonewatch.gsfc.nasa.gov/facts/dobson.html","author":[{"family":"Ozonewatch","given":"NASA"}],"accessed":{"date-parts":[["2021",11,29]]},"issued":{"date-parts":[["2018",10,18]]}}}],"schema":"https://github.com/citation-style-language/schema/raw/master/csl-citation.json"} </w:instrText>
-      </w:r>
-      <w:r>
-        <w:rPr>
-          <w:lang w:val="en-CH"/>
-        </w:rPr>
-        <w:fldChar w:fldCharType="separate"/>
-      </w:r>
-      <w:r>
-        <w:rPr>
-          <w:rFonts w:ascii="Cambria" w:hAnsi="Cambria"/>
-          <w:lang w:val="en-CH"/>
-        </w:rPr>
-        <w:t>(Ozonewatch, 2018)</w:t>
-      </w:r>
-      <w:r>
-        <w:rPr>
-          <w:lang w:val="en-CH"/>
-        </w:rPr>
-        <w:fldChar w:fldCharType="end"/>
-      </w:r>
-      <w:r>
-        <w:rPr>
-          <w:lang w:val="en-CH"/>
-        </w:rPr>
-        <w:t>. This shows how 100 Dobson Units is a very small volume.</w:t>
-      </w:r>
-    </w:p>
-    <w:p>
-      <w:pPr>
-        <w:pStyle w:val="Heading3"/>
-        <w:rPr>
-          <w:lang w:val="en-CH"/>
-        </w:rPr>
-      </w:pPr>
-      <w:bookmarkStart w:id="61" w:name="geometric-objects"/>
-      <w:bookmarkStart w:id="62" w:name="_Toc92383166"/>
-      <w:bookmarkEnd w:id="59"/>
-      <w:r>
-        <w:rPr>
-          <w:lang w:val="en-CH"/>
-        </w:rPr>
-        <w:t>Geometric Objects</w:t>
-      </w:r>
+        <w:jc w:val="both"/>
+        <w:rPr>
+          <w:lang w:val="en-CH"/>
+        </w:rPr>
+      </w:pPr>
+      <w:bookmarkStart w:id="63" w:name="_Toc92383167"/>
+      <w:bookmarkStart w:id="64" w:name="statistics"/>
       <w:bookmarkEnd w:id="62"/>
-    </w:p>
-    <w:p>
-      <w:pPr>
-        <w:pStyle w:val="FirstParagraph"/>
-        <w:rPr>
-          <w:lang w:val="en-CH"/>
-        </w:rPr>
-      </w:pPr>
-      <w:r>
-        <w:rPr>
-          <w:lang w:val="en-CH"/>
-        </w:rPr>
-        <w:t xml:space="preserve">For a </w:t>
-      </w:r>
-      <w:proofErr w:type="gramStart"/>
-      <w:r>
-        <w:rPr>
-          <w:lang w:val="en-CH"/>
-        </w:rPr>
-        <w:t>time</w:t>
-      </w:r>
-      <w:proofErr w:type="gramEnd"/>
-      <w:r>
-        <w:rPr>
-          <w:lang w:val="en-CH"/>
-        </w:rPr>
-        <w:t xml:space="preserve"> series it makes the most sense to use a </w:t>
-      </w:r>
-      <w:r>
-        <w:rPr>
-          <w:lang w:val="en-CH"/>
-        </w:rPr>
-        <w:t>continuous</w:t>
-      </w:r>
-      <w:r>
-        <w:rPr>
-          <w:lang w:val="en-CH"/>
-        </w:rPr>
-        <w:t xml:space="preserve"> plot like line or scatter. Because I want to add annotations on important </w:t>
-      </w:r>
-      <w:r>
-        <w:rPr>
-          <w:lang w:val="en-CH"/>
-        </w:rPr>
-        <w:t>events,</w:t>
-      </w:r>
-      <w:r>
-        <w:rPr>
-          <w:lang w:val="en-CH"/>
-        </w:rPr>
-        <w:t xml:space="preserve"> I identified the scatter plot as the most useful. With the scatter plot I can highlight a specific point in the series.</w:t>
-      </w:r>
-    </w:p>
-    <w:p>
-      <w:pPr>
-        <w:pStyle w:val="Heading3"/>
-        <w:rPr>
-          <w:lang w:val="en-CH"/>
-        </w:rPr>
-      </w:pPr>
-      <w:bookmarkStart w:id="63" w:name="statistics"/>
-      <w:bookmarkStart w:id="64" w:name="_Toc92383167"/>
-      <w:bookmarkEnd w:id="61"/>
       <w:r>
         <w:rPr>
           <w:lang w:val="en-CH"/>
@@ -6795,112 +6884,199 @@
         <w:lastRenderedPageBreak/>
         <w:t>Statistics</w:t>
       </w:r>
+      <w:bookmarkEnd w:id="63"/>
+    </w:p>
+    <w:p>
+      <w:pPr>
+        <w:pStyle w:val="FirstParagraph"/>
+        <w:jc w:val="both"/>
+        <w:rPr>
+          <w:lang w:val="en-CH"/>
+        </w:rPr>
+      </w:pPr>
+      <w:r>
+        <w:rPr>
+          <w:lang w:val="en-CH"/>
+        </w:rPr>
+        <w:t xml:space="preserve">I considered showing the spread of the daily </w:t>
+      </w:r>
+      <w:r>
+        <w:rPr>
+          <w:lang w:val="en-CH"/>
+        </w:rPr>
+        <w:t>measurements,</w:t>
+      </w:r>
+      <w:r>
+        <w:rPr>
+          <w:lang w:val="en-CH"/>
+        </w:rPr>
+        <w:t xml:space="preserve"> but I did not </w:t>
+      </w:r>
+      <w:r>
+        <w:rPr>
+          <w:lang w:val="en-CH"/>
+        </w:rPr>
+        <w:t>find</w:t>
+      </w:r>
+      <w:r>
+        <w:rPr>
+          <w:lang w:val="en-CH"/>
+        </w:rPr>
+        <w:t xml:space="preserve"> hourly </w:t>
+      </w:r>
+      <w:r>
+        <w:rPr>
+          <w:lang w:val="en-CH"/>
+        </w:rPr>
+        <w:t>data,</w:t>
+      </w:r>
+      <w:r>
+        <w:rPr>
+          <w:lang w:val="en-CH"/>
+        </w:rPr>
+        <w:t xml:space="preserve"> so I have only one data point per day. Because some specific dates should be </w:t>
+      </w:r>
+      <w:r>
+        <w:rPr>
+          <w:lang w:val="en-CH"/>
+        </w:rPr>
+        <w:t>highlighted,</w:t>
+      </w:r>
+      <w:r>
+        <w:rPr>
+          <w:lang w:val="en-CH"/>
+        </w:rPr>
+        <w:t xml:space="preserve"> I don't want to make monthly aggregations.</w:t>
+      </w:r>
+    </w:p>
+    <w:p>
+      <w:pPr>
+        <w:pStyle w:val="Heading3"/>
+        <w:jc w:val="both"/>
+        <w:rPr>
+          <w:lang w:val="en-CH"/>
+        </w:rPr>
+      </w:pPr>
+      <w:bookmarkStart w:id="65" w:name="_Toc92383168"/>
+      <w:bookmarkStart w:id="66" w:name="facets"/>
       <w:bookmarkEnd w:id="64"/>
+      <w:r>
+        <w:rPr>
+          <w:lang w:val="en-CH"/>
+        </w:rPr>
+        <w:t>Facets</w:t>
+      </w:r>
+      <w:bookmarkEnd w:id="65"/>
     </w:p>
     <w:p>
       <w:pPr>
         <w:pStyle w:val="FirstParagraph"/>
-        <w:rPr>
-          <w:lang w:val="en-CH"/>
-        </w:rPr>
-      </w:pPr>
-      <w:r>
-        <w:rPr>
-          <w:lang w:val="en-CH"/>
-        </w:rPr>
-        <w:t xml:space="preserve">I considered showing the spread of the daily </w:t>
-      </w:r>
-      <w:r>
-        <w:rPr>
-          <w:lang w:val="en-CH"/>
-        </w:rPr>
-        <w:t>measurements,</w:t>
-      </w:r>
-      <w:r>
-        <w:rPr>
-          <w:lang w:val="en-CH"/>
-        </w:rPr>
-        <w:t xml:space="preserve"> but I did not </w:t>
-      </w:r>
-      <w:r>
-        <w:rPr>
-          <w:lang w:val="en-CH"/>
-        </w:rPr>
-        <w:t>find</w:t>
-      </w:r>
-      <w:r>
-        <w:rPr>
-          <w:lang w:val="en-CH"/>
-        </w:rPr>
-        <w:t xml:space="preserve"> hourly </w:t>
-      </w:r>
-      <w:r>
-        <w:rPr>
-          <w:lang w:val="en-CH"/>
-        </w:rPr>
-        <w:t>data,</w:t>
-      </w:r>
-      <w:r>
-        <w:rPr>
-          <w:lang w:val="en-CH"/>
-        </w:rPr>
-        <w:t xml:space="preserve"> so I have only one data point per day. Because some specific dates should be </w:t>
-      </w:r>
-      <w:r>
-        <w:rPr>
-          <w:lang w:val="en-CH"/>
-        </w:rPr>
-        <w:t>highlighted,</w:t>
-      </w:r>
-      <w:r>
-        <w:rPr>
-          <w:lang w:val="en-CH"/>
-        </w:rPr>
-        <w:t xml:space="preserve"> I don't want to make monthly aggregations.</w:t>
+        <w:jc w:val="both"/>
+        <w:rPr>
+          <w:lang w:val="en-CH"/>
+        </w:rPr>
+      </w:pPr>
+      <w:r>
+        <w:rPr>
+          <w:lang w:val="en-CH"/>
+        </w:rPr>
+        <w:t xml:space="preserve">NASA does many different measurements of the atmosphere. So there could be a visualisation which shows different gases (Oxygen, Hydrogen, Ozone, </w:t>
+      </w:r>
+      <w:r>
+        <w:rPr>
+          <w:lang w:val="en-CH"/>
+        </w:rPr>
+        <w:t>Methane</w:t>
+      </w:r>
+      <w:r>
+        <w:rPr>
+          <w:lang w:val="en-CH"/>
+        </w:rPr>
+        <w:t xml:space="preserve">, etc.) beside each other in a time series </w:t>
+      </w:r>
+      <w:r>
+        <w:rPr>
+          <w:lang w:val="en-CH"/>
+        </w:rPr>
+        <w:fldChar w:fldCharType="begin"/>
+      </w:r>
+      <w:r>
+        <w:rPr>
+          <w:lang w:val="en-CH"/>
+        </w:rPr>
+        <w:instrText xml:space="preserve"> ADDIN ZOTERO_ITEM CSL_CITATION {"citationID":"Ul1nUbis","properties":{"formattedCitation":"(NEO, 2021)","plainCitation":"(NEO, 2021)","noteIndex":0},"citationItems":[{"id":112,"uris":["http://zotero.org/users/8528531/items/TTNXK74T"],"uri":["http://zotero.org/users/8528531/items/TTNXK74T"],"itemData":{"id":112,"type":"webpage","abstract":"Welcome to NASA Earth Observations, where you can browse and download imagery of satellite data from NASAs Earth Observing System. Over 50 different global datasets are represented with daily, weekly, and monthly snapshots, and images are available in a variety of formats.","container-title":"NASA Earth Observations (NEO)","genre":"Article","language":"en","note":"publisher: NASA Earth Observations (NEO)","title":"NASA Earth Observations (NEO)","URL":"https://neo.gsfc.nasa.gov/","author":[{"family":"NEO","given":"NASA"}],"accessed":{"date-parts":[["2021",11,29]]},"issued":{"date-parts":[["2021",11,29]]}}}],"schema":"https://github.com/citation-style-language/schema/raw/master/csl-citation.json"} </w:instrText>
+      </w:r>
+      <w:r>
+        <w:rPr>
+          <w:lang w:val="en-CH"/>
+        </w:rPr>
+        <w:fldChar w:fldCharType="separate"/>
+      </w:r>
+      <w:r>
+        <w:rPr>
+          <w:rFonts w:ascii="Cambria" w:hAnsi="Cambria"/>
+          <w:lang w:val="en-CH"/>
+        </w:rPr>
+        <w:t>(NEO, 2021)</w:t>
+      </w:r>
+      <w:r>
+        <w:rPr>
+          <w:lang w:val="en-CH"/>
+        </w:rPr>
+        <w:fldChar w:fldCharType="end"/>
+      </w:r>
+      <w:r>
+        <w:rPr>
+          <w:lang w:val="en-CH"/>
+        </w:rPr>
+        <w:t>. I choose to only show ozone measurements for time and volume constraints of this project.</w:t>
       </w:r>
     </w:p>
     <w:p>
       <w:pPr>
         <w:pStyle w:val="Heading3"/>
-        <w:rPr>
-          <w:lang w:val="en-CH"/>
-        </w:rPr>
-      </w:pPr>
-      <w:bookmarkStart w:id="65" w:name="facets"/>
-      <w:bookmarkStart w:id="66" w:name="_Toc92383168"/>
-      <w:bookmarkEnd w:id="63"/>
-      <w:r>
-        <w:rPr>
-          <w:lang w:val="en-CH"/>
-        </w:rPr>
-        <w:t>Facets</w:t>
-      </w:r>
+        <w:jc w:val="both"/>
+        <w:rPr>
+          <w:lang w:val="en-CH"/>
+        </w:rPr>
+      </w:pPr>
+      <w:bookmarkStart w:id="67" w:name="_Toc92383169"/>
+      <w:bookmarkStart w:id="68" w:name="coordinate-system"/>
       <w:bookmarkEnd w:id="66"/>
+      <w:r>
+        <w:rPr>
+          <w:lang w:val="en-CH"/>
+        </w:rPr>
+        <w:t>Coordinate System</w:t>
+      </w:r>
+      <w:bookmarkEnd w:id="67"/>
     </w:p>
     <w:p>
       <w:pPr>
         <w:pStyle w:val="FirstParagraph"/>
-        <w:rPr>
-          <w:lang w:val="en-CH"/>
-        </w:rPr>
-      </w:pPr>
-      <w:r>
-        <w:rPr>
-          <w:lang w:val="en-CH"/>
-        </w:rPr>
-        <w:t xml:space="preserve">NASA does many different measurements of the atmosphere. So there could be a visualisation which shows different gases (Oxygen, Hydrogen, Ozone, </w:t>
-      </w:r>
-      <w:r>
-        <w:rPr>
-          <w:lang w:val="en-CH"/>
-        </w:rPr>
-        <w:t>Methane</w:t>
-      </w:r>
-      <w:r>
-        <w:rPr>
-          <w:lang w:val="en-CH"/>
-        </w:rPr>
-        <w:t xml:space="preserve">, etc.) beside each other in a time series </w:t>
+        <w:jc w:val="both"/>
+        <w:rPr>
+          <w:noProof/>
+          <w:lang w:val="en-CH"/>
+        </w:rPr>
+      </w:pPr>
+      <w:r>
+        <w:rPr>
+          <w:lang w:val="en-CH"/>
+        </w:rPr>
+        <w:t xml:space="preserve">For my time series I will use a cartesian coordinate system with the X and Y axis for plotting. The aggregated data of NASA does not have coordinates or regional data available so </w:t>
+      </w:r>
+      <w:r>
+        <w:rPr>
+          <w:lang w:val="en-CH"/>
+        </w:rPr>
+        <w:t>I</w:t>
+      </w:r>
+      <w:r>
+        <w:rPr>
+          <w:lang w:val="en-CH"/>
+        </w:rPr>
+        <w:t xml:space="preserve"> can only use 2 axes and not a map projection. NASA of course has further datasets with coordinates of the measured data and also made some map </w:t>
       </w:r>
       <w:r>
         <w:rPr>
@@ -6912,7 +7088,7 @@
         <w:rPr>
           <w:lang w:val="en-CH"/>
         </w:rPr>
-        <w:instrText xml:space="preserve"> ADDIN ZOTERO_ITEM CSL_CITATION {"citationID":"Ul1nUbis","properties":{"formattedCitation":"(NEO, 2021)","plainCitation":"(NEO, 2021)","noteIndex":0},"citationItems":[{"id":129,"uris":["http://zotero.org/users/8528531/items/TTNXK74T"],"uri":["http://zotero.org/users/8528531/items/TTNXK74T"],"itemData":{"id":129,"type":"webpage","abstract":"Welcome to NASA Earth Observations, where you can browse and download imagery of satellite data from NASAs Earth Observing System. Over 50 different global datasets are represented with daily, weekly, and monthly snapshots, and images are available in a variety of formats.","container-title":"NASA Earth Observations (NEO)","genre":"Article","language":"en","note":"publisher: NASA Earth Observations (NEO)","title":"NASA Earth Observations (NEO)","URL":"https://neo.gsfc.nasa.gov/","author":[{"family":"NEO","given":"NASA"}],"accessed":{"date-parts":[["2021",11,29]]},"issued":{"date-parts":[["2021",11,29]]}}}],"schema":"https://github.com/citation-style-language/schema/raw/master/csl-citation.json"} </w:instrText>
+        <w:instrText xml:space="preserve"> ADDIN ZOTERO_ITEM CSL_CITATION {"citationID":"nwNloSeS","properties":{"formattedCitation":"(Ozonewatch, 2021e)","plainCitation":"(Ozonewatch, 2021e)","noteIndex":0},"citationItems":[{"id":116,"uris":["http://zotero.org/users/8528531/items/8XQQLIGS"],"uri":["http://zotero.org/users/8528531/items/8XQQLIGS"],"itemData":{"id":116,"type":"webpage","container-title":"Southern ozone map for November 2021","language":"en","title":"Ozone Hole Watch: Southern ozone map for November 2021","URL":"https://ozonewatch.gsfc.nasa.gov/Scripts/big_image.php?date=2021-11&amp;hem=S&amp;section=MAPS","author":[{"family":"Ozonewatch","given":"NASA"}],"accessed":{"date-parts":[["2021",11,29]]},"issued":{"date-parts":[["2021",11,1]]}}}],"schema":"https://github.com/citation-style-language/schema/raw/master/csl-citation.json"} </w:instrText>
       </w:r>
       <w:r>
         <w:rPr>
@@ -6925,7 +7101,7 @@
           <w:rFonts w:ascii="Cambria" w:hAnsi="Cambria"/>
           <w:lang w:val="en-CH"/>
         </w:rPr>
-        <w:t>(NEO, 2021)</w:t>
+        <w:t>(Ozonewatch, 2021e)</w:t>
       </w:r>
       <w:r>
         <w:rPr>
@@ -6937,92 +7113,10 @@
         <w:rPr>
           <w:lang w:val="en-CH"/>
         </w:rPr>
-        <w:t>. I choose to only show ozone measurements for time and volume constraints of this project.</w:t>
-      </w:r>
-    </w:p>
-    <w:p>
-      <w:pPr>
-        <w:pStyle w:val="Heading3"/>
-        <w:rPr>
-          <w:lang w:val="en-CH"/>
-        </w:rPr>
-      </w:pPr>
-      <w:bookmarkStart w:id="67" w:name="coordinate-system"/>
-      <w:bookmarkStart w:id="68" w:name="_Toc92383169"/>
-      <w:bookmarkEnd w:id="65"/>
-      <w:r>
-        <w:rPr>
-          <w:lang w:val="en-CH"/>
-        </w:rPr>
-        <w:t>Coordinate System</w:t>
-      </w:r>
+        <w:t>.</w:t>
+      </w:r>
+      <w:bookmarkEnd w:id="53"/>
       <w:bookmarkEnd w:id="68"/>
-    </w:p>
-    <w:p>
-      <w:pPr>
-        <w:pStyle w:val="FirstParagraph"/>
-        <w:rPr>
-          <w:noProof/>
-          <w:lang w:val="en-CH"/>
-        </w:rPr>
-      </w:pPr>
-      <w:r>
-        <w:rPr>
-          <w:lang w:val="en-CH"/>
-        </w:rPr>
-        <w:t xml:space="preserve">For my time series I will use a cartesian coordinate system with the X and Y axis for plotting. The aggregated data of NASA does not have coordinates or regional data available so </w:t>
-      </w:r>
-      <w:r>
-        <w:rPr>
-          <w:lang w:val="en-CH"/>
-        </w:rPr>
-        <w:t>I</w:t>
-      </w:r>
-      <w:r>
-        <w:rPr>
-          <w:lang w:val="en-CH"/>
-        </w:rPr>
-        <w:t xml:space="preserve"> can only use 2 axes and not a map projection. NASA of course has further datasets with coordinates of the measured data and also made some map </w:t>
-      </w:r>
-      <w:r>
-        <w:rPr>
-          <w:lang w:val="en-CH"/>
-        </w:rPr>
-        <w:fldChar w:fldCharType="begin"/>
-      </w:r>
-      <w:r>
-        <w:rPr>
-          <w:lang w:val="en-CH"/>
-        </w:rPr>
-        <w:instrText xml:space="preserve"> ADDIN ZOTERO_ITEM CSL_CITATION {"citationID":"nwNloSeS","properties":{"formattedCitation":"(Ozonewatch, 2021e)","plainCitation":"(Ozonewatch, 2021e)","noteIndex":0},"citationItems":[{"id":122,"uris":["http://zotero.org/users/8528531/items/8XQQLIGS"],"uri":["http://zotero.org/users/8528531/items/8XQQLIGS"],"itemData":{"id":122,"type":"webpage","container-title":"Southern ozone map for November 2021","language":"en","title":"Ozone Hole Watch: Southern ozone map for November 2021","URL":"https://ozonewatch.gsfc.nasa.gov/Scripts/big_image.php?date=2021-11&amp;hem=S&amp;section=MAPS","author":[{"family":"Ozonewatch","given":"NASA"}],"accessed":{"date-parts":[["2021",11,29]]},"issued":{"date-parts":[["2021",11,1]]}}}],"schema":"https://github.com/citation-style-language/schema/raw/master/csl-citation.json"} </w:instrText>
-      </w:r>
-      <w:r>
-        <w:rPr>
-          <w:lang w:val="en-CH"/>
-        </w:rPr>
-        <w:fldChar w:fldCharType="separate"/>
-      </w:r>
-      <w:r>
-        <w:rPr>
-          <w:rFonts w:ascii="Cambria" w:hAnsi="Cambria"/>
-          <w:lang w:val="en-CH"/>
-        </w:rPr>
-        <w:t>(Ozonewatch, 2021e)</w:t>
-      </w:r>
-      <w:r>
-        <w:rPr>
-          <w:lang w:val="en-CH"/>
-        </w:rPr>
-        <w:fldChar w:fldCharType="end"/>
-      </w:r>
-      <w:r>
-        <w:rPr>
-          <w:lang w:val="en-CH"/>
-        </w:rPr>
-        <w:t>.</w:t>
-      </w:r>
-      <w:bookmarkEnd w:id="53"/>
-      <w:bookmarkEnd w:id="67"/>
     </w:p>
     <w:p>
       <w:pPr>
@@ -7143,6 +7237,7 @@
     <w:p>
       <w:pPr>
         <w:pStyle w:val="Heading2"/>
+        <w:jc w:val="both"/>
         <w:rPr>
           <w:lang w:val="en-CH"/>
         </w:rPr>
@@ -7160,6 +7255,7 @@
     <w:p>
       <w:pPr>
         <w:pStyle w:val="FirstParagraph"/>
+        <w:jc w:val="both"/>
         <w:rPr>
           <w:lang w:val="en-CH"/>
         </w:rPr>
@@ -7198,206 +7294,213 @@
     <w:p>
       <w:pPr>
         <w:pStyle w:val="Heading3"/>
-        <w:rPr>
-          <w:lang w:val="en-CH"/>
-        </w:rPr>
-      </w:pPr>
-      <w:bookmarkStart w:id="72" w:name="user-testing-outline-decisions"/>
-      <w:bookmarkStart w:id="73" w:name="_Toc92383171"/>
+        <w:jc w:val="both"/>
+        <w:rPr>
+          <w:lang w:val="en-CH"/>
+        </w:rPr>
+      </w:pPr>
+      <w:bookmarkStart w:id="72" w:name="_Toc92383171"/>
+      <w:bookmarkStart w:id="73" w:name="user-testing-outline-decisions"/>
       <w:r>
         <w:rPr>
           <w:lang w:val="en-CH"/>
         </w:rPr>
         <w:t>User Testing outline decisions</w:t>
       </w:r>
+      <w:bookmarkEnd w:id="72"/>
+    </w:p>
+    <w:p>
+      <w:pPr>
+        <w:pStyle w:val="FirstParagraph"/>
+        <w:jc w:val="both"/>
+        <w:rPr>
+          <w:lang w:val="en-CH"/>
+        </w:rPr>
+      </w:pPr>
+      <w:r>
+        <w:rPr>
+          <w:lang w:val="en-CH"/>
+        </w:rPr>
+        <w:t>First,</w:t>
+      </w:r>
+      <w:r>
+        <w:rPr>
+          <w:lang w:val="en-CH"/>
+        </w:rPr>
+        <w:t xml:space="preserve"> I had the choice between a qualitative or a quantitative approach to the user study. Because the time series does not have a fixed task to be measured by a metric </w:t>
+      </w:r>
+      <w:r>
+        <w:rPr>
+          <w:lang w:val="en-CH"/>
+        </w:rPr>
+        <w:fldChar w:fldCharType="begin"/>
+      </w:r>
+      <w:r>
+        <w:rPr>
+          <w:lang w:val="en-CH"/>
+        </w:rPr>
+        <w:instrText xml:space="preserve"> ADDIN ZOTERO_ITEM CSL_CITATION {"citationID":"86g5b3uX","properties":{"formattedCitation":"(Budiu, 2017)","plainCitation":"(Budiu, 2017)","noteIndex":0},"citationItems":[{"id":185,"uris":["http://zotero.org/users/8528531/items/YYRML893"],"uri":["http://zotero.org/users/8528531/items/YYRML893"],"itemData":{"id":185,"type":"webpage","abstract":"Qualitative research informs the design process; quantitative research provides a basis for benchmarking programs and ROI calculations.","container-title":"Nielsen Norman Group","genre":"Article","language":"en","title":"Quantitative vs. Qualitative Usability Testing","title-short":"Quantitative vs. Qualitative Usability Testing","URL":"https://www.nngroup.com/articles/quant-vs-qual/","author":[{"family":"Budiu","given":"Raluca"}],"accessed":{"date-parts":[["2021",12,18]]},"issued":{"date-parts":[["2017",10,1]]}}}],"schema":"https://github.com/citation-style-language/schema/raw/master/csl-citation.json"} </w:instrText>
+      </w:r>
+      <w:r>
+        <w:rPr>
+          <w:lang w:val="en-CH"/>
+        </w:rPr>
+        <w:fldChar w:fldCharType="separate"/>
+      </w:r>
+      <w:r>
+        <w:rPr>
+          <w:rFonts w:ascii="Cambria" w:hAnsi="Cambria"/>
+          <w:lang w:val="en-CH"/>
+        </w:rPr>
+        <w:t>(Budiu, 2017)</w:t>
+      </w:r>
+      <w:r>
+        <w:rPr>
+          <w:lang w:val="en-CH"/>
+        </w:rPr>
+        <w:fldChar w:fldCharType="end"/>
+      </w:r>
+      <w:r>
+        <w:rPr>
+          <w:lang w:val="en-CH"/>
+        </w:rPr>
+        <w:t>, as its purely informational, I have chosen a qualitative approach. I expected to gather either additions or improvements for the understanding of the plot or it's storytelling of the topic of ozone depletion by the participating users.</w:t>
+      </w:r>
+    </w:p>
+    <w:p>
+      <w:pPr>
+        <w:pStyle w:val="BodyText"/>
+        <w:jc w:val="both"/>
+        <w:rPr>
+          <w:lang w:val="en-CH"/>
+        </w:rPr>
+      </w:pPr>
+      <w:r>
+        <w:rPr>
+          <w:lang w:val="en-CH"/>
+        </w:rPr>
+        <w:t xml:space="preserve">The second choice I needed to make is whether the form of user testing is Remote or In-Person. Because my participants are not meeting up regularly at the same physical location and it would be hard to meet each one </w:t>
+      </w:r>
+      <w:r>
+        <w:rPr>
+          <w:lang w:val="en-CH"/>
+        </w:rPr>
+        <w:t>bilaterally,</w:t>
+      </w:r>
+      <w:r>
+        <w:rPr>
+          <w:lang w:val="en-CH"/>
+        </w:rPr>
+        <w:t xml:space="preserve"> I have chosen the remote form of user testing. I also did not moderate their sessions because I made a test form which they can use for clarification but I was available for questions </w:t>
+      </w:r>
+      <w:r>
+        <w:rPr>
+          <w:lang w:val="en-CH"/>
+        </w:rPr>
+        <w:fldChar w:fldCharType="begin"/>
+      </w:r>
+      <w:r>
+        <w:rPr>
+          <w:lang w:val="en-CH"/>
+        </w:rPr>
+        <w:instrText xml:space="preserve"> ADDIN ZOTERO_ITEM CSL_CITATION {"citationID":"qrSTQPhB","properties":{"formattedCitation":"(Schade, 2013)","plainCitation":"(Schade, 2013)","noteIndex":0},"citationItems":[{"id":187,"uris":["http://zotero.org/users/8528531/items/TB3ZBQP5"],"uri":["http://zotero.org/users/8528531/items/TB3ZBQP5"],"itemData":{"id":187,"type":"webpage","abstract":"Remote usability testing allows you to get customer insights when travel budgets are small, timeframes are tight, or test participants are hard to find.","container-title":"Nielsen Norman Group","genre":"Article","language":"en","title":"Remote Usability Tests: Moderated and Unmoderated","title-short":"Remote Usability Tests","URL":"https://www.nngroup.com/articles/remote-usability-tests/","author":[{"family":"Schade","given":"Amy"}],"accessed":{"date-parts":[["2021",12,18]]},"issued":{"date-parts":[["2013",10,12]]}}}],"schema":"https://github.com/citation-style-language/schema/raw/master/csl-citation.json"} </w:instrText>
+      </w:r>
+      <w:r>
+        <w:rPr>
+          <w:lang w:val="en-CH"/>
+        </w:rPr>
+        <w:fldChar w:fldCharType="separate"/>
+      </w:r>
+      <w:r>
+        <w:rPr>
+          <w:rFonts w:ascii="Cambria" w:hAnsi="Cambria"/>
+          <w:lang w:val="en-CH"/>
+        </w:rPr>
+        <w:t>(Schade, 2013)</w:t>
+      </w:r>
+      <w:r>
+        <w:rPr>
+          <w:lang w:val="en-CH"/>
+        </w:rPr>
+        <w:fldChar w:fldCharType="end"/>
+      </w:r>
+      <w:r>
+        <w:rPr>
+          <w:lang w:val="en-CH"/>
+        </w:rPr>
+        <w:t xml:space="preserve"> which was needed and helped a lot in gathering insights of the uncertainties the users where having.</w:t>
+      </w:r>
+    </w:p>
+    <w:p>
+      <w:pPr>
+        <w:pStyle w:val="Heading3"/>
+        <w:jc w:val="both"/>
+        <w:rPr>
+          <w:lang w:val="en-CH"/>
+        </w:rPr>
+      </w:pPr>
+      <w:bookmarkStart w:id="74" w:name="_Toc92383172"/>
+      <w:bookmarkStart w:id="75" w:name="facilitator-role"/>
       <w:bookmarkEnd w:id="73"/>
+      <w:r>
+        <w:rPr>
+          <w:lang w:val="en-CH"/>
+        </w:rPr>
+        <w:t>Facilitator Role</w:t>
+      </w:r>
+      <w:bookmarkEnd w:id="74"/>
     </w:p>
     <w:p>
       <w:pPr>
         <w:pStyle w:val="FirstParagraph"/>
-        <w:rPr>
-          <w:lang w:val="en-CH"/>
-        </w:rPr>
-      </w:pPr>
-      <w:r>
-        <w:rPr>
-          <w:lang w:val="en-CH"/>
-        </w:rPr>
-        <w:t>First,</w:t>
-      </w:r>
-      <w:r>
-        <w:rPr>
-          <w:lang w:val="en-CH"/>
-        </w:rPr>
-        <w:t xml:space="preserve"> I had the choice between a qualitative or a quantitative approach to the user study. Because the time series does not have a fixed task to be measured by a metric </w:t>
-      </w:r>
-      <w:r>
-        <w:rPr>
-          <w:lang w:val="en-CH"/>
-        </w:rPr>
-        <w:fldChar w:fldCharType="begin"/>
-      </w:r>
-      <w:r>
-        <w:rPr>
-          <w:lang w:val="en-CH"/>
-        </w:rPr>
-        <w:instrText xml:space="preserve"> ADDIN ZOTERO_ITEM CSL_CITATION {"citationID":"86g5b3uX","properties":{"formattedCitation":"(Budiu, 2017)","plainCitation":"(Budiu, 2017)","noteIndex":0},"citationItems":[{"id":167,"uris":["http://zotero.org/users/8528531/items/YYRML893"],"uri":["http://zotero.org/users/8528531/items/YYRML893"],"itemData":{"id":167,"type":"webpage","abstract":"Qualitative research informs the design process; quantitative research provides a basis for benchmarking programs and ROI calculations.","container-title":"Nielsen Norman Group","genre":"Article","language":"en","title":"Quantitative vs. Qualitative Usability Testing","title-short":"Quantitative vs. Qualitative Usability Testing","URL":"https://www.nngroup.com/articles/quant-vs-qual/","author":[{"family":"Budiu","given":"Raluca"}],"accessed":{"date-parts":[["2021",12,18]]},"issued":{"date-parts":[["2017",10,1]]}}}],"schema":"https://github.com/citation-style-language/schema/raw/master/csl-citation.json"} </w:instrText>
-      </w:r>
-      <w:r>
-        <w:rPr>
-          <w:lang w:val="en-CH"/>
-        </w:rPr>
-        <w:fldChar w:fldCharType="separate"/>
-      </w:r>
-      <w:r>
-        <w:rPr>
-          <w:rFonts w:ascii="Cambria" w:hAnsi="Cambria"/>
-          <w:lang w:val="en-CH"/>
-        </w:rPr>
-        <w:t>(Budiu, 2017)</w:t>
-      </w:r>
-      <w:r>
-        <w:rPr>
-          <w:lang w:val="en-CH"/>
-        </w:rPr>
-        <w:fldChar w:fldCharType="end"/>
-      </w:r>
-      <w:r>
-        <w:rPr>
-          <w:lang w:val="en-CH"/>
-        </w:rPr>
-        <w:t>, as its purely informational, I have chosen a qualitative approach. I expected to gather either additions or improvements for the understanding of the plot or it's storytelling of the topic of ozone depletion by the participating users.</w:t>
-      </w:r>
-    </w:p>
-    <w:p>
-      <w:pPr>
-        <w:pStyle w:val="BodyText"/>
-        <w:rPr>
-          <w:lang w:val="en-CH"/>
-        </w:rPr>
-      </w:pPr>
-      <w:r>
-        <w:rPr>
-          <w:lang w:val="en-CH"/>
-        </w:rPr>
-        <w:t xml:space="preserve">The second choice I needed to make is whether the form of user testing is Remote or In-Person. Because my participants are not meeting up regularly at the same physical location and it would be hard to meet each one </w:t>
-      </w:r>
-      <w:r>
-        <w:rPr>
-          <w:lang w:val="en-CH"/>
-        </w:rPr>
-        <w:t>bilaterally,</w:t>
-      </w:r>
-      <w:r>
-        <w:rPr>
-          <w:lang w:val="en-CH"/>
-        </w:rPr>
-        <w:t xml:space="preserve"> I have chosen the remote form of user testing. I also did not moderate their sessions because I made a test form which they can use for clarification but I was available for questions </w:t>
-      </w:r>
-      <w:r>
-        <w:rPr>
-          <w:lang w:val="en-CH"/>
-        </w:rPr>
-        <w:fldChar w:fldCharType="begin"/>
-      </w:r>
-      <w:r>
-        <w:rPr>
-          <w:lang w:val="en-CH"/>
-        </w:rPr>
-        <w:instrText xml:space="preserve"> ADDIN ZOTERO_ITEM CSL_CITATION {"citationID":"qrSTQPhB","properties":{"formattedCitation":"(Schade, 2013)","plainCitation":"(Schade, 2013)","noteIndex":0},"citationItems":[{"id":166,"uris":["http://zotero.org/users/8528531/items/TB3ZBQP5"],"uri":["http://zotero.org/users/8528531/items/TB3ZBQP5"],"itemData":{"id":166,"type":"webpage","abstract":"Remote usability testing allows you to get customer insights when travel budgets are small, timeframes are tight, or test participants are hard to find.","container-title":"Nielsen Norman Group","genre":"Article","language":"en","title":"Remote Usability Tests: Moderated and Unmoderated","title-short":"Remote Usability Tests","URL":"https://www.nngroup.com/articles/remote-usability-tests/","author":[{"family":"Schade","given":"Amy"}],"accessed":{"date-parts":[["2021",12,18]]},"issued":{"date-parts":[["2013",10,12]]}}}],"schema":"https://github.com/citation-style-language/schema/raw/master/csl-citation.json"} </w:instrText>
-      </w:r>
-      <w:r>
-        <w:rPr>
-          <w:lang w:val="en-CH"/>
-        </w:rPr>
-        <w:fldChar w:fldCharType="separate"/>
-      </w:r>
-      <w:r>
-        <w:rPr>
-          <w:rFonts w:ascii="Cambria" w:hAnsi="Cambria"/>
-          <w:lang w:val="en-CH"/>
-        </w:rPr>
-        <w:t>(Schade, 2013)</w:t>
-      </w:r>
-      <w:r>
-        <w:rPr>
-          <w:lang w:val="en-CH"/>
-        </w:rPr>
-        <w:fldChar w:fldCharType="end"/>
-      </w:r>
-      <w:r>
-        <w:rPr>
-          <w:lang w:val="en-CH"/>
-        </w:rPr>
-        <w:t xml:space="preserve"> which was needed and helped a lot in gathering insights of the uncertainties the users where having.</w:t>
+        <w:jc w:val="both"/>
+        <w:rPr>
+          <w:lang w:val="en-CH"/>
+        </w:rPr>
+      </w:pPr>
+      <w:r>
+        <w:rPr>
+          <w:lang w:val="en-CH"/>
+        </w:rPr>
+        <w:t>I have chosen myself as the test facilit</w:t>
+      </w:r>
+      <w:r>
+        <w:rPr>
+          <w:lang w:val="en-CH"/>
+        </w:rPr>
+        <w:t>at</w:t>
+      </w:r>
+      <w:r>
+        <w:rPr>
+          <w:lang w:val="en-CH"/>
+        </w:rPr>
+        <w:t>or because I want to learn how the evaluate my own visualisations by going through the whole process. To create a script for testing is my main part in this role. The moderation part is not included here as I chose an unmoderated form of a user study.</w:t>
       </w:r>
     </w:p>
     <w:p>
       <w:pPr>
         <w:pStyle w:val="Heading3"/>
-        <w:rPr>
-          <w:lang w:val="en-CH"/>
-        </w:rPr>
-      </w:pPr>
-      <w:bookmarkStart w:id="74" w:name="facilitator-role"/>
-      <w:bookmarkStart w:id="75" w:name="_Toc92383172"/>
-      <w:bookmarkEnd w:id="72"/>
-      <w:r>
-        <w:rPr>
-          <w:lang w:val="en-CH"/>
-        </w:rPr>
-        <w:t>Facilitator Role</w:t>
-      </w:r>
+        <w:jc w:val="both"/>
+        <w:rPr>
+          <w:lang w:val="en-CH"/>
+        </w:rPr>
+      </w:pPr>
+      <w:bookmarkStart w:id="76" w:name="_Toc92383173"/>
+      <w:bookmarkStart w:id="77" w:name="participants"/>
+      <w:bookmarkEnd w:id="70"/>
       <w:bookmarkEnd w:id="75"/>
+      <w:r>
+        <w:rPr>
+          <w:lang w:val="en-CH"/>
+        </w:rPr>
+        <w:t>Participants</w:t>
+      </w:r>
+      <w:bookmarkEnd w:id="76"/>
     </w:p>
     <w:p>
       <w:pPr>
         <w:pStyle w:val="FirstParagraph"/>
-        <w:rPr>
-          <w:lang w:val="en-CH"/>
-        </w:rPr>
-      </w:pPr>
-      <w:r>
-        <w:rPr>
-          <w:lang w:val="en-CH"/>
-        </w:rPr>
-        <w:t>I have chosen myself as the test facilit</w:t>
-      </w:r>
-      <w:r>
-        <w:rPr>
-          <w:lang w:val="en-CH"/>
-        </w:rPr>
-        <w:t>at</w:t>
-      </w:r>
-      <w:r>
-        <w:rPr>
-          <w:lang w:val="en-CH"/>
-        </w:rPr>
-        <w:t>or because I want to learn how the evaluate my own visualisations by going through the whole process. To create a script for testing is my main part in this role. The moderation part is not included here as I chose an unmoderated form of a user study.</w:t>
-      </w:r>
-    </w:p>
-    <w:p>
-      <w:pPr>
-        <w:pStyle w:val="Heading3"/>
-        <w:rPr>
-          <w:lang w:val="en-CH"/>
-        </w:rPr>
-      </w:pPr>
-      <w:bookmarkStart w:id="76" w:name="participants"/>
-      <w:bookmarkStart w:id="77" w:name="_Toc92383173"/>
-      <w:bookmarkEnd w:id="70"/>
-      <w:bookmarkEnd w:id="74"/>
-      <w:r>
-        <w:rPr>
-          <w:lang w:val="en-CH"/>
-        </w:rPr>
-        <w:t>Participants</w:t>
-      </w:r>
-      <w:bookmarkEnd w:id="77"/>
-    </w:p>
-    <w:p>
-      <w:pPr>
-        <w:pStyle w:val="FirstParagraph"/>
+        <w:jc w:val="both"/>
         <w:rPr>
           <w:lang w:val="en-CH"/>
         </w:rPr>
@@ -7416,6 +7519,7 @@
           <w:ilvl w:val="0"/>
           <w:numId w:val="3"/>
         </w:numPr>
+        <w:jc w:val="both"/>
         <w:rPr>
           <w:lang w:val="en-CH"/>
         </w:rPr>
@@ -7434,6 +7538,7 @@
           <w:ilvl w:val="0"/>
           <w:numId w:val="3"/>
         </w:numPr>
+        <w:jc w:val="both"/>
         <w:rPr>
           <w:lang w:val="en-CH"/>
         </w:rPr>
@@ -7452,6 +7557,7 @@
           <w:ilvl w:val="0"/>
           <w:numId w:val="3"/>
         </w:numPr>
+        <w:jc w:val="both"/>
         <w:rPr>
           <w:lang w:val="en-CH"/>
         </w:rPr>
@@ -7470,6 +7576,7 @@
           <w:ilvl w:val="0"/>
           <w:numId w:val="3"/>
         </w:numPr>
+        <w:jc w:val="both"/>
         <w:rPr>
           <w:lang w:val="en-CH"/>
         </w:rPr>
@@ -7488,6 +7595,7 @@
           <w:ilvl w:val="0"/>
           <w:numId w:val="3"/>
         </w:numPr>
+        <w:jc w:val="both"/>
         <w:rPr>
           <w:lang w:val="en-CH"/>
         </w:rPr>
@@ -7502,24 +7610,26 @@
     <w:p>
       <w:pPr>
         <w:pStyle w:val="Heading3"/>
-        <w:rPr>
-          <w:lang w:val="en-CH"/>
-        </w:rPr>
-      </w:pPr>
-      <w:bookmarkStart w:id="78" w:name="testscript"/>
-      <w:bookmarkStart w:id="79" w:name="_Toc92383174"/>
-      <w:bookmarkEnd w:id="76"/>
+        <w:jc w:val="both"/>
+        <w:rPr>
+          <w:lang w:val="en-CH"/>
+        </w:rPr>
+      </w:pPr>
+      <w:bookmarkStart w:id="78" w:name="_Toc92383174"/>
+      <w:bookmarkStart w:id="79" w:name="testscript"/>
+      <w:bookmarkEnd w:id="77"/>
       <w:r>
         <w:rPr>
           <w:lang w:val="en-CH"/>
         </w:rPr>
         <w:t>Test script</w:t>
       </w:r>
-      <w:bookmarkEnd w:id="79"/>
+      <w:bookmarkEnd w:id="78"/>
     </w:p>
     <w:p>
       <w:pPr>
         <w:pStyle w:val="FirstParagraph"/>
+        <w:jc w:val="both"/>
         <w:rPr>
           <w:lang w:val="en-CH"/>
         </w:rPr>
@@ -7570,6 +7680,7 @@
     <w:p>
       <w:pPr>
         <w:pStyle w:val="Heading4"/>
+        <w:jc w:val="both"/>
         <w:rPr>
           <w:lang w:val="en-CH"/>
         </w:rPr>
@@ -7585,6 +7696,7 @@
     <w:p>
       <w:pPr>
         <w:pStyle w:val="FirstParagraph"/>
+        <w:jc w:val="both"/>
         <w:rPr>
           <w:lang w:val="en-CH"/>
         </w:rPr>
@@ -7606,6 +7718,7 @@
     <w:p>
       <w:pPr>
         <w:pStyle w:val="Heading4"/>
+        <w:jc w:val="both"/>
         <w:rPr>
           <w:lang w:val="en-CH"/>
         </w:rPr>
@@ -7626,6 +7739,7 @@
           <w:ilvl w:val="0"/>
           <w:numId w:val="4"/>
         </w:numPr>
+        <w:jc w:val="both"/>
         <w:rPr>
           <w:lang w:val="en-CH"/>
         </w:rPr>
@@ -7656,6 +7770,7 @@
           <w:ilvl w:val="0"/>
           <w:numId w:val="4"/>
         </w:numPr>
+        <w:jc w:val="both"/>
         <w:rPr>
           <w:lang w:val="en-CH"/>
         </w:rPr>
@@ -7674,6 +7789,7 @@
           <w:ilvl w:val="0"/>
           <w:numId w:val="4"/>
         </w:numPr>
+        <w:jc w:val="both"/>
         <w:rPr>
           <w:lang w:val="en-CH"/>
         </w:rPr>
@@ -7688,6 +7804,7 @@
     <w:p>
       <w:pPr>
         <w:pStyle w:val="Heading4"/>
+        <w:jc w:val="both"/>
         <w:rPr>
           <w:lang w:val="en-CH"/>
         </w:rPr>
@@ -7704,6 +7821,7 @@
     <w:p>
       <w:pPr>
         <w:pStyle w:val="FirstParagraph"/>
+        <w:jc w:val="both"/>
         <w:rPr>
           <w:lang w:val="en-CH"/>
         </w:rPr>
@@ -7718,6 +7836,7 @@
     <w:p>
       <w:pPr>
         <w:pStyle w:val="Heading4"/>
+        <w:jc w:val="both"/>
         <w:rPr>
           <w:lang w:val="en-CH"/>
         </w:rPr>
@@ -7734,6 +7853,7 @@
     <w:p>
       <w:pPr>
         <w:pStyle w:val="FirstParagraph"/>
+        <w:jc w:val="both"/>
         <w:rPr>
           <w:lang w:val="en-CH"/>
         </w:rPr>
@@ -7748,13 +7868,14 @@
     <w:p>
       <w:pPr>
         <w:pStyle w:val="Heading3"/>
-        <w:rPr>
-          <w:lang w:val="en-CH"/>
-        </w:rPr>
-      </w:pPr>
-      <w:bookmarkStart w:id="84" w:name="reflection-after-user-testing"/>
-      <w:bookmarkStart w:id="85" w:name="_Toc92383175"/>
-      <w:bookmarkEnd w:id="78"/>
+        <w:jc w:val="both"/>
+        <w:rPr>
+          <w:lang w:val="en-CH"/>
+        </w:rPr>
+      </w:pPr>
+      <w:bookmarkStart w:id="84" w:name="_Toc92383175"/>
+      <w:bookmarkStart w:id="85" w:name="reflection-after-user-testing"/>
+      <w:bookmarkEnd w:id="79"/>
       <w:bookmarkEnd w:id="83"/>
       <w:r>
         <w:rPr>
@@ -7762,11 +7883,12 @@
         </w:rPr>
         <w:t>Reflection after user testing</w:t>
       </w:r>
-      <w:bookmarkEnd w:id="85"/>
+      <w:bookmarkEnd w:id="84"/>
     </w:p>
     <w:p>
       <w:pPr>
         <w:pStyle w:val="FirstParagraph"/>
+        <w:jc w:val="both"/>
         <w:rPr>
           <w:lang w:val="en-CH"/>
         </w:rPr>
@@ -7785,6 +7907,7 @@
           <w:ilvl w:val="0"/>
           <w:numId w:val="5"/>
         </w:numPr>
+        <w:jc w:val="both"/>
         <w:rPr>
           <w:lang w:val="en-CH"/>
         </w:rPr>
@@ -7803,6 +7926,7 @@
           <w:ilvl w:val="0"/>
           <w:numId w:val="5"/>
         </w:numPr>
+        <w:jc w:val="both"/>
         <w:rPr>
           <w:lang w:val="en-CH"/>
         </w:rPr>
@@ -7821,6 +7945,7 @@
           <w:ilvl w:val="0"/>
           <w:numId w:val="5"/>
         </w:numPr>
+        <w:jc w:val="both"/>
         <w:rPr>
           <w:lang w:val="en-CH"/>
         </w:rPr>
@@ -7839,6 +7964,7 @@
           <w:ilvl w:val="0"/>
           <w:numId w:val="5"/>
         </w:numPr>
+        <w:jc w:val="both"/>
         <w:rPr>
           <w:lang w:val="en-CH"/>
         </w:rPr>
@@ -7853,6 +7979,7 @@
     <w:p>
       <w:pPr>
         <w:pStyle w:val="FirstParagraph"/>
+        <w:jc w:val="both"/>
         <w:rPr>
           <w:lang w:val="en-CH"/>
         </w:rPr>
@@ -7864,7 +7991,7 @@
         <w:t>With these user inputs I started a remake of the plot and added multiple features such as rolling means and better descriptions of the functions.</w:t>
       </w:r>
     </w:p>
-    <w:bookmarkEnd w:id="84"/>
+    <w:bookmarkEnd w:id="85"/>
     <w:p>
       <w:pPr>
         <w:pStyle w:val="FirstParagraph"/>
@@ -7997,7 +8124,6 @@
         <w:pStyle w:val="Bibliography"/>
         <w:rPr>
           <w:rFonts w:ascii="Cambria" w:hAnsi="Cambria"/>
-          <w:lang w:val="en-CH"/>
         </w:rPr>
       </w:pPr>
       <w:r>
@@ -8021,7 +8147,6 @@
       <w:r>
         <w:rPr>
           <w:rFonts w:ascii="Cambria" w:hAnsi="Cambria"/>
-          <w:lang w:val="en-CH"/>
         </w:rPr>
         <w:t xml:space="preserve">Budiu, R. (2017, October 1). </w:t>
       </w:r>
@@ -8030,14 +8155,12 @@
           <w:rFonts w:ascii="Cambria" w:hAnsi="Cambria"/>
           <w:i/>
           <w:iCs/>
-          <w:lang w:val="en-CH"/>
         </w:rPr>
         <w:t>Quantitative vs. Qualitative Usability Testing</w:t>
       </w:r>
       <w:r>
         <w:rPr>
           <w:rFonts w:ascii="Cambria" w:hAnsi="Cambria"/>
-          <w:lang w:val="en-CH"/>
         </w:rPr>
         <w:t xml:space="preserve"> [Article]. Nielsen Norman Group. https://www.nngroup.com/articles/quant-vs-qual/</w:t>
       </w:r>
@@ -8047,13 +8170,11 @@
         <w:pStyle w:val="Bibliography"/>
         <w:rPr>
           <w:rFonts w:ascii="Cambria" w:hAnsi="Cambria"/>
-          <w:lang w:val="en-CH"/>
-        </w:rPr>
-      </w:pPr>
-      <w:r>
-        <w:rPr>
-          <w:rFonts w:ascii="Cambria" w:hAnsi="Cambria"/>
-          <w:lang w:val="en-CH"/>
+        </w:rPr>
+      </w:pPr>
+      <w:r>
+        <w:rPr>
+          <w:rFonts w:ascii="Cambria" w:hAnsi="Cambria"/>
         </w:rPr>
         <w:t xml:space="preserve">Castañón, J. (2019, November 8). </w:t>
       </w:r>
@@ -8062,14 +8183,12 @@
           <w:rFonts w:ascii="Cambria" w:hAnsi="Cambria"/>
           <w:i/>
           <w:iCs/>
-          <w:lang w:val="en-CH"/>
         </w:rPr>
         <w:t>10 Visualizations Every Data Scientist Should Know</w:t>
       </w:r>
       <w:r>
         <w:rPr>
           <w:rFonts w:ascii="Cambria" w:hAnsi="Cambria"/>
-          <w:lang w:val="en-CH"/>
         </w:rPr>
         <w:t>. Medium. https://towardsdatascience.com/10-viz-every-ds-should-know-4e4118f26fc3</w:t>
       </w:r>
@@ -8079,31 +8198,27 @@
         <w:pStyle w:val="Bibliography"/>
         <w:rPr>
           <w:rFonts w:ascii="Cambria" w:hAnsi="Cambria"/>
-          <w:lang w:val="en-CH"/>
-        </w:rPr>
-      </w:pPr>
-      <w:r>
-        <w:rPr>
-          <w:rFonts w:ascii="Cambria" w:hAnsi="Cambria"/>
-          <w:lang w:val="en-CH"/>
-        </w:rPr>
-        <w:t xml:space="preserve">deGrasse Tyson, N. (14.09.2021). </w:t>
+        </w:rPr>
+      </w:pPr>
+      <w:r>
+        <w:rPr>
+          <w:rFonts w:ascii="Cambria" w:hAnsi="Cambria"/>
+        </w:rPr>
+        <w:t xml:space="preserve">deGrasse Tyson, N. (2021, September 14). </w:t>
       </w:r>
       <w:r>
         <w:rPr>
           <w:rFonts w:ascii="Cambria" w:hAnsi="Cambria"/>
           <w:i/>
           <w:iCs/>
-          <w:lang w:val="en-CH"/>
         </w:rPr>
         <w:t>Cosmic Queries in the O-zone: Saving the World with Susan Solomon &amp; Stephen Andersen - StarTalk Radio</w:t>
       </w:r>
       <w:r>
         <w:rPr>
           <w:rFonts w:ascii="Cambria" w:hAnsi="Cambria"/>
-          <w:lang w:val="en-CH"/>
-        </w:rPr>
-        <w:t>. https://www.startalkradio.net/show/cosmic-queries-in-the-o-zone-saving-the-world-with-susan-solomon-stephen-andersen/</w:t>
+        </w:rPr>
+        <w:t xml:space="preserve"> (No. 36). https://www.startalkradio.net/show/cosmic-queries-in-the-o-zone-saving-the-world-with-susan-solomon-stephen-andersen/</w:t>
       </w:r>
     </w:p>
     <w:p>
@@ -8111,13 +8226,11 @@
         <w:pStyle w:val="Bibliography"/>
         <w:rPr>
           <w:rFonts w:ascii="Cambria" w:hAnsi="Cambria"/>
-          <w:lang w:val="en-CH"/>
-        </w:rPr>
-      </w:pPr>
-      <w:r>
-        <w:rPr>
-          <w:rFonts w:ascii="Cambria" w:hAnsi="Cambria"/>
-          <w:lang w:val="en-CH"/>
+        </w:rPr>
+      </w:pPr>
+      <w:r>
+        <w:rPr>
+          <w:rFonts w:ascii="Cambria" w:hAnsi="Cambria"/>
         </w:rPr>
         <w:t xml:space="preserve">Elgabry, O. (2019, March 2). </w:t>
       </w:r>
@@ -8126,14 +8239,12 @@
           <w:rFonts w:ascii="Cambria" w:hAnsi="Cambria"/>
           <w:i/>
           <w:iCs/>
-          <w:lang w:val="en-CH"/>
         </w:rPr>
         <w:t>The Ultimate Guide to Data Cleaning</w:t>
       </w:r>
       <w:r>
         <w:rPr>
           <w:rFonts w:ascii="Cambria" w:hAnsi="Cambria"/>
-          <w:lang w:val="en-CH"/>
         </w:rPr>
         <w:t xml:space="preserve"> [Blogpost]. Medium. https://towardsdatascience.com/the-ultimate-guide-to-data-cleaning-3969843991d4</w:t>
       </w:r>
@@ -8143,13 +8254,11 @@
         <w:pStyle w:val="Bibliography"/>
         <w:rPr>
           <w:rFonts w:ascii="Cambria" w:hAnsi="Cambria"/>
-          <w:lang w:val="en-CH"/>
-        </w:rPr>
-      </w:pPr>
-      <w:r>
-        <w:rPr>
-          <w:rFonts w:ascii="Cambria" w:hAnsi="Cambria"/>
-          <w:lang w:val="en-CH"/>
+        </w:rPr>
+      </w:pPr>
+      <w:r>
+        <w:rPr>
+          <w:rFonts w:ascii="Cambria" w:hAnsi="Cambria"/>
         </w:rPr>
         <w:t xml:space="preserve">Github contributors. (2021). </w:t>
       </w:r>
@@ -8158,14 +8267,12 @@
           <w:rFonts w:ascii="Cambria" w:hAnsi="Cambria"/>
           <w:i/>
           <w:iCs/>
-          <w:lang w:val="en-CH"/>
         </w:rPr>
         <w:t>Urllib3/urllib3</w:t>
       </w:r>
       <w:r>
         <w:rPr>
           <w:rFonts w:ascii="Cambria" w:hAnsi="Cambria"/>
-          <w:lang w:val="en-CH"/>
         </w:rPr>
         <w:t xml:space="preserve"> (1.26.7) [Python]. https://github.com/urllib3/urllib3 (Original work published 2011)</w:t>
       </w:r>
@@ -8175,13 +8282,11 @@
         <w:pStyle w:val="Bibliography"/>
         <w:rPr>
           <w:rFonts w:ascii="Cambria" w:hAnsi="Cambria"/>
-          <w:lang w:val="en-CH"/>
-        </w:rPr>
-      </w:pPr>
-      <w:r>
-        <w:rPr>
-          <w:rFonts w:ascii="Cambria" w:hAnsi="Cambria"/>
-          <w:lang w:val="en-CH"/>
+        </w:rPr>
+      </w:pPr>
+      <w:r>
+        <w:rPr>
+          <w:rFonts w:ascii="Cambria" w:hAnsi="Cambria"/>
         </w:rPr>
         <w:t xml:space="preserve">Guberman, S. (2017). Gestalt Theory Rearranged: Back to Wertheimer. </w:t>
       </w:r>
@@ -8190,14 +8295,12 @@
           <w:rFonts w:ascii="Cambria" w:hAnsi="Cambria"/>
           <w:i/>
           <w:iCs/>
-          <w:lang w:val="en-CH"/>
         </w:rPr>
         <w:t>Frontiers in Psychology</w:t>
       </w:r>
       <w:r>
         <w:rPr>
           <w:rFonts w:ascii="Cambria" w:hAnsi="Cambria"/>
-          <w:lang w:val="en-CH"/>
         </w:rPr>
         <w:t xml:space="preserve">, </w:t>
       </w:r>
@@ -8206,14 +8309,12 @@
           <w:rFonts w:ascii="Cambria" w:hAnsi="Cambria"/>
           <w:i/>
           <w:iCs/>
-          <w:lang w:val="en-CH"/>
         </w:rPr>
         <w:t>8</w:t>
       </w:r>
       <w:r>
         <w:rPr>
           <w:rFonts w:ascii="Cambria" w:hAnsi="Cambria"/>
-          <w:lang w:val="en-CH"/>
         </w:rPr>
         <w:t>, 1782. https://doi.org/10.3389/fpsyg.2017.01782</w:t>
       </w:r>
@@ -8223,13 +8324,11 @@
         <w:pStyle w:val="Bibliography"/>
         <w:rPr>
           <w:rFonts w:ascii="Cambria" w:hAnsi="Cambria"/>
-          <w:lang w:val="en-CH"/>
-        </w:rPr>
-      </w:pPr>
-      <w:r>
-        <w:rPr>
-          <w:rFonts w:ascii="Cambria" w:hAnsi="Cambria"/>
-          <w:lang w:val="en-CH"/>
+        </w:rPr>
+      </w:pPr>
+      <w:r>
+        <w:rPr>
+          <w:rFonts w:ascii="Cambria" w:hAnsi="Cambria"/>
         </w:rPr>
         <w:t xml:space="preserve">Loshin, D. (2009). Master data management. In </w:t>
       </w:r>
@@ -8238,14 +8337,12 @@
           <w:rFonts w:ascii="Cambria" w:hAnsi="Cambria"/>
           <w:i/>
           <w:iCs/>
-          <w:lang w:val="en-CH"/>
         </w:rPr>
         <w:t>Master data management</w:t>
       </w:r>
       <w:r>
         <w:rPr>
           <w:rFonts w:ascii="Cambria" w:hAnsi="Cambria"/>
-          <w:lang w:val="en-CH"/>
         </w:rPr>
         <w:t xml:space="preserve"> (1st edition). Elsevier/Morgan Kaufmann.</w:t>
       </w:r>
@@ -8255,13 +8352,11 @@
         <w:pStyle w:val="Bibliography"/>
         <w:rPr>
           <w:rFonts w:ascii="Cambria" w:hAnsi="Cambria"/>
-          <w:lang w:val="en-CH"/>
-        </w:rPr>
-      </w:pPr>
-      <w:r>
-        <w:rPr>
-          <w:rFonts w:ascii="Cambria" w:hAnsi="Cambria"/>
-          <w:lang w:val="en-CH"/>
+        </w:rPr>
+      </w:pPr>
+      <w:r>
+        <w:rPr>
+          <w:rFonts w:ascii="Cambria" w:hAnsi="Cambria"/>
         </w:rPr>
         <w:t xml:space="preserve">NEO, N. (2021, November 29). </w:t>
       </w:r>
@@ -8270,14 +8365,12 @@
           <w:rFonts w:ascii="Cambria" w:hAnsi="Cambria"/>
           <w:i/>
           <w:iCs/>
-          <w:lang w:val="en-CH"/>
         </w:rPr>
         <w:t>NASA Earth Observations (NEO)</w:t>
       </w:r>
       <w:r>
         <w:rPr>
           <w:rFonts w:ascii="Cambria" w:hAnsi="Cambria"/>
-          <w:lang w:val="en-CH"/>
         </w:rPr>
         <w:t xml:space="preserve"> [Article]. NASA Earth Observations (NEO); NASA Earth Observations (NEO). https://neo.gsfc.nasa.gov/</w:t>
       </w:r>
@@ -8287,13 +8380,11 @@
         <w:pStyle w:val="Bibliography"/>
         <w:rPr>
           <w:rFonts w:ascii="Cambria" w:hAnsi="Cambria"/>
-          <w:lang w:val="en-CH"/>
-        </w:rPr>
-      </w:pPr>
-      <w:r>
-        <w:rPr>
-          <w:rFonts w:ascii="Cambria" w:hAnsi="Cambria"/>
-          <w:lang w:val="en-CH"/>
+        </w:rPr>
+      </w:pPr>
+      <w:r>
+        <w:rPr>
+          <w:rFonts w:ascii="Cambria" w:hAnsi="Cambria"/>
         </w:rPr>
         <w:t xml:space="preserve">omnisci. (2021, December 13). </w:t>
       </w:r>
@@ -8302,14 +8393,12 @@
           <w:rFonts w:ascii="Cambria" w:hAnsi="Cambria"/>
           <w:i/>
           <w:iCs/>
-          <w:lang w:val="en-CH"/>
         </w:rPr>
         <w:t>What is Data Quality? Definition and FAQs | OmniSci</w:t>
       </w:r>
       <w:r>
         <w:rPr>
           <w:rFonts w:ascii="Cambria" w:hAnsi="Cambria"/>
-          <w:lang w:val="en-CH"/>
         </w:rPr>
         <w:t xml:space="preserve"> [Article]. Data Quality Definition. https://www.omnisci.com/technical-glossary/data-quality</w:t>
       </w:r>
@@ -8319,13 +8408,11 @@
         <w:pStyle w:val="Bibliography"/>
         <w:rPr>
           <w:rFonts w:ascii="Cambria" w:hAnsi="Cambria"/>
-          <w:lang w:val="en-CH"/>
-        </w:rPr>
-      </w:pPr>
-      <w:r>
-        <w:rPr>
-          <w:rFonts w:ascii="Cambria" w:hAnsi="Cambria"/>
-          <w:lang w:val="en-CH"/>
+        </w:rPr>
+      </w:pPr>
+      <w:r>
+        <w:rPr>
+          <w:rFonts w:ascii="Cambria" w:hAnsi="Cambria"/>
         </w:rPr>
         <w:lastRenderedPageBreak/>
         <w:t xml:space="preserve">Ozonewatch. (2021a). </w:t>
@@ -8335,14 +8422,12 @@
           <w:rFonts w:ascii="Cambria" w:hAnsi="Cambria"/>
           <w:i/>
           <w:iCs/>
-          <w:lang w:val="en-CH"/>
         </w:rPr>
         <w:t>Ozone Legend</w:t>
       </w:r>
       <w:r>
         <w:rPr>
           <w:rFonts w:ascii="Cambria" w:hAnsi="Cambria"/>
-          <w:lang w:val="en-CH"/>
         </w:rPr>
         <w:t>. https://ozonewatch.gsfc.nasa.gov/images/ozone_legend_full.png</w:t>
       </w:r>
@@ -8352,13 +8437,11 @@
         <w:pStyle w:val="Bibliography"/>
         <w:rPr>
           <w:rFonts w:ascii="Cambria" w:hAnsi="Cambria"/>
-          <w:lang w:val="en-CH"/>
-        </w:rPr>
-      </w:pPr>
-      <w:r>
-        <w:rPr>
-          <w:rFonts w:ascii="Cambria" w:hAnsi="Cambria"/>
-          <w:lang w:val="en-CH"/>
+        </w:rPr>
+      </w:pPr>
+      <w:r>
+        <w:rPr>
+          <w:rFonts w:ascii="Cambria" w:hAnsi="Cambria"/>
         </w:rPr>
         <w:t xml:space="preserve">Ozonewatch. (2021b). </w:t>
       </w:r>
@@ -8367,14 +8450,12 @@
           <w:rFonts w:ascii="Cambria" w:hAnsi="Cambria"/>
           <w:i/>
           <w:iCs/>
-          <w:lang w:val="en-CH"/>
         </w:rPr>
         <w:t>Ozone Map Projection 26.09.2021</w:t>
       </w:r>
       <w:r>
         <w:rPr>
           <w:rFonts w:ascii="Cambria" w:hAnsi="Cambria"/>
-          <w:lang w:val="en-CH"/>
         </w:rPr>
         <w:t>. https://ozonewatch.gsfc.nasa.gov/ozone_maps/images/Y2021/M09/OZONE_D2021-09-26_G%5E716X716.IOMPS_PNPP_V21_MGEOS5FP_LSH.PNG</w:t>
       </w:r>
@@ -8384,13 +8465,11 @@
         <w:pStyle w:val="Bibliography"/>
         <w:rPr>
           <w:rFonts w:ascii="Cambria" w:hAnsi="Cambria"/>
-          <w:lang w:val="en-CH"/>
-        </w:rPr>
-      </w:pPr>
-      <w:r>
-        <w:rPr>
-          <w:rFonts w:ascii="Cambria" w:hAnsi="Cambria"/>
-          <w:lang w:val="en-CH"/>
+        </w:rPr>
+      </w:pPr>
+      <w:r>
+        <w:rPr>
+          <w:rFonts w:ascii="Cambria" w:hAnsi="Cambria"/>
         </w:rPr>
         <w:t xml:space="preserve">Ozonewatch, N. (2018, October 18). </w:t>
       </w:r>
@@ -8399,14 +8478,12 @@
           <w:rFonts w:ascii="Cambria" w:hAnsi="Cambria"/>
           <w:i/>
           <w:iCs/>
-          <w:lang w:val="en-CH"/>
         </w:rPr>
         <w:t>Nasa Ozone Watch: Dobson Unit facts</w:t>
       </w:r>
       <w:r>
         <w:rPr>
           <w:rFonts w:ascii="Cambria" w:hAnsi="Cambria"/>
-          <w:lang w:val="en-CH"/>
         </w:rPr>
         <w:t xml:space="preserve"> [Article]. Dobson Unit Facts. https://ozonewatch.gsfc.nasa.gov/facts/dobson.html</w:t>
       </w:r>
@@ -8416,13 +8493,11 @@
         <w:pStyle w:val="Bibliography"/>
         <w:rPr>
           <w:rFonts w:ascii="Cambria" w:hAnsi="Cambria"/>
-          <w:lang w:val="en-CH"/>
-        </w:rPr>
-      </w:pPr>
-      <w:r>
-        <w:rPr>
-          <w:rFonts w:ascii="Cambria" w:hAnsi="Cambria"/>
-          <w:lang w:val="en-CH"/>
+        </w:rPr>
+      </w:pPr>
+      <w:r>
+        <w:rPr>
+          <w:rFonts w:ascii="Cambria" w:hAnsi="Cambria"/>
         </w:rPr>
         <w:t xml:space="preserve">Ozonewatch, N. (2021c, September 26). </w:t>
       </w:r>
@@ -8431,14 +8506,12 @@
           <w:rFonts w:ascii="Cambria" w:hAnsi="Cambria"/>
           <w:i/>
           <w:iCs/>
-          <w:lang w:val="en-CH"/>
         </w:rPr>
         <w:t>NASA | Ozone and Air Quality</w:t>
       </w:r>
       <w:r>
         <w:rPr>
           <w:rFonts w:ascii="Cambria" w:hAnsi="Cambria"/>
-          <w:lang w:val="en-CH"/>
         </w:rPr>
         <w:t>. NASA | Ozone and Air Quality. https://ozoneaq.gsfc.nasa.gov/data/ozone/#</w:t>
       </w:r>
@@ -8448,13 +8521,11 @@
         <w:pStyle w:val="Bibliography"/>
         <w:rPr>
           <w:rFonts w:ascii="Cambria" w:hAnsi="Cambria"/>
-          <w:lang w:val="en-CH"/>
-        </w:rPr>
-      </w:pPr>
-      <w:r>
-        <w:rPr>
-          <w:rFonts w:ascii="Cambria" w:hAnsi="Cambria"/>
-          <w:lang w:val="en-CH"/>
+        </w:rPr>
+      </w:pPr>
+      <w:r>
+        <w:rPr>
+          <w:rFonts w:ascii="Cambria" w:hAnsi="Cambria"/>
         </w:rPr>
         <w:t xml:space="preserve">Ozonewatch, N. (2021d, September 26). </w:t>
       </w:r>
@@ -8463,14 +8534,12 @@
           <w:rFonts w:ascii="Cambria" w:hAnsi="Cambria"/>
           <w:i/>
           <w:iCs/>
-          <w:lang w:val="en-CH"/>
         </w:rPr>
         <w:t>NASA Ozone Watch: Latest status of ozone</w:t>
       </w:r>
       <w:r>
         <w:rPr>
           <w:rFonts w:ascii="Cambria" w:hAnsi="Cambria"/>
-          <w:lang w:val="en-CH"/>
         </w:rPr>
         <w:t>. Latest Status of Ozone. https://ozonewatch.gsfc.nasa.gov/</w:t>
       </w:r>
@@ -8480,13 +8549,11 @@
         <w:pStyle w:val="Bibliography"/>
         <w:rPr>
           <w:rFonts w:ascii="Cambria" w:hAnsi="Cambria"/>
-          <w:lang w:val="en-CH"/>
-        </w:rPr>
-      </w:pPr>
-      <w:r>
-        <w:rPr>
-          <w:rFonts w:ascii="Cambria" w:hAnsi="Cambria"/>
-          <w:lang w:val="en-CH"/>
+        </w:rPr>
+      </w:pPr>
+      <w:r>
+        <w:rPr>
+          <w:rFonts w:ascii="Cambria" w:hAnsi="Cambria"/>
         </w:rPr>
         <w:t xml:space="preserve">Ozonewatch, N. (2021e, November 1). </w:t>
       </w:r>
@@ -8495,14 +8562,12 @@
           <w:rFonts w:ascii="Cambria" w:hAnsi="Cambria"/>
           <w:i/>
           <w:iCs/>
-          <w:lang w:val="en-CH"/>
         </w:rPr>
         <w:t>Ozone Hole Watch: Southern ozone map for November 2021</w:t>
       </w:r>
       <w:r>
         <w:rPr>
           <w:rFonts w:ascii="Cambria" w:hAnsi="Cambria"/>
-          <w:lang w:val="en-CH"/>
         </w:rPr>
         <w:t>. Southern Ozone Map for November 2021. https://ozonewatch.gsfc.nasa.gov/Scripts/big_image.php?date=2021-11&amp;hem=S&amp;section=MAPS</w:t>
       </w:r>
@@ -8512,13 +8577,11 @@
         <w:pStyle w:val="Bibliography"/>
         <w:rPr>
           <w:rFonts w:ascii="Cambria" w:hAnsi="Cambria"/>
-          <w:lang w:val="en-CH"/>
-        </w:rPr>
-      </w:pPr>
-      <w:r>
-        <w:rPr>
-          <w:rFonts w:ascii="Cambria" w:hAnsi="Cambria"/>
-          <w:lang w:val="en-CH"/>
+        </w:rPr>
+      </w:pPr>
+      <w:r>
+        <w:rPr>
+          <w:rFonts w:ascii="Cambria" w:hAnsi="Cambria"/>
         </w:rPr>
         <w:t xml:space="preserve">Ozonewatch, N. (2021f, December 1). </w:t>
       </w:r>
@@ -8527,14 +8590,12 @@
           <w:rFonts w:ascii="Cambria" w:hAnsi="Cambria"/>
           <w:i/>
           <w:iCs/>
-          <w:lang w:val="en-CH"/>
         </w:rPr>
         <w:t>NASA Ozone Watch: Antarctic ozone maps for 2021</w:t>
       </w:r>
       <w:r>
         <w:rPr>
           <w:rFonts w:ascii="Cambria" w:hAnsi="Cambria"/>
-          <w:lang w:val="en-CH"/>
         </w:rPr>
         <w:t>. NASA Ozone Watch. https://ozonewatch.gsfc.nasa.gov/monthly/SH.html</w:t>
       </w:r>
@@ -8544,13 +8605,11 @@
         <w:pStyle w:val="Bibliography"/>
         <w:rPr>
           <w:rFonts w:ascii="Cambria" w:hAnsi="Cambria"/>
-          <w:lang w:val="en-CH"/>
-        </w:rPr>
-      </w:pPr>
-      <w:r>
-        <w:rPr>
-          <w:rFonts w:ascii="Cambria" w:hAnsi="Cambria"/>
-          <w:lang w:val="en-CH"/>
+        </w:rPr>
+      </w:pPr>
+      <w:r>
+        <w:rPr>
+          <w:rFonts w:ascii="Cambria" w:hAnsi="Cambria"/>
         </w:rPr>
         <w:t xml:space="preserve">R. Nash, E. (2021, December 14). </w:t>
       </w:r>
@@ -8559,14 +8618,12 @@
           <w:rFonts w:ascii="Cambria" w:hAnsi="Cambria"/>
           <w:i/>
           <w:iCs/>
-          <w:lang w:val="en-CH"/>
         </w:rPr>
         <w:t>Ozone Depletion Article—Data Questions</w:t>
       </w:r>
       <w:r>
         <w:rPr>
           <w:rFonts w:ascii="Cambria" w:hAnsi="Cambria"/>
-          <w:lang w:val="en-CH"/>
         </w:rPr>
         <w:t xml:space="preserve"> [Personal communication].</w:t>
       </w:r>
@@ -8576,13 +8633,11 @@
         <w:pStyle w:val="Bibliography"/>
         <w:rPr>
           <w:rFonts w:ascii="Cambria" w:hAnsi="Cambria"/>
-          <w:lang w:val="en-CH"/>
-        </w:rPr>
-      </w:pPr>
-      <w:r>
-        <w:rPr>
-          <w:rFonts w:ascii="Cambria" w:hAnsi="Cambria"/>
-          <w:lang w:val="en-CH"/>
+        </w:rPr>
+      </w:pPr>
+      <w:r>
+        <w:rPr>
+          <w:rFonts w:ascii="Cambria" w:hAnsi="Cambria"/>
         </w:rPr>
         <w:t xml:space="preserve">Sarkar, D. (DJ). (2018, September 13). </w:t>
       </w:r>
@@ -8591,14 +8646,12 @@
           <w:rFonts w:ascii="Cambria" w:hAnsi="Cambria"/>
           <w:i/>
           <w:iCs/>
-          <w:lang w:val="en-CH"/>
         </w:rPr>
         <w:t>A Comprehensive Guide to the Grammar of Graphics for Effective Visualization of Multi-dimensional…</w:t>
       </w:r>
       <w:r>
         <w:rPr>
           <w:rFonts w:ascii="Cambria" w:hAnsi="Cambria"/>
-          <w:lang w:val="en-CH"/>
         </w:rPr>
         <w:t>. Medium. https://towardsdatascience.com/a-comprehensive-guide-to-the-grammar-of-graphics-for-effective-visualization-of-multi-dimensional-1f92b4ed4149</w:t>
       </w:r>
@@ -8608,13 +8661,11 @@
         <w:pStyle w:val="Bibliography"/>
         <w:rPr>
           <w:rFonts w:ascii="Cambria" w:hAnsi="Cambria"/>
-          <w:lang w:val="en-CH"/>
-        </w:rPr>
-      </w:pPr>
-      <w:r>
-        <w:rPr>
-          <w:rFonts w:ascii="Cambria" w:hAnsi="Cambria"/>
-          <w:lang w:val="en-CH"/>
+        </w:rPr>
+      </w:pPr>
+      <w:r>
+        <w:rPr>
+          <w:rFonts w:ascii="Cambria" w:hAnsi="Cambria"/>
         </w:rPr>
         <w:lastRenderedPageBreak/>
         <w:t xml:space="preserve">Schade, A. (2013, October 12). </w:t>
@@ -8624,14 +8675,12 @@
           <w:rFonts w:ascii="Cambria" w:hAnsi="Cambria"/>
           <w:i/>
           <w:iCs/>
-          <w:lang w:val="en-CH"/>
         </w:rPr>
         <w:t>Remote Usability Tests: Moderated and Unmoderated</w:t>
       </w:r>
       <w:r>
         <w:rPr>
           <w:rFonts w:ascii="Cambria" w:hAnsi="Cambria"/>
-          <w:lang w:val="en-CH"/>
         </w:rPr>
         <w:t xml:space="preserve"> [Article]. Nielsen Norman Group. https://www.nngroup.com/articles/remote-usability-tests/</w:t>
       </w:r>
@@ -8641,13 +8690,11 @@
         <w:pStyle w:val="Bibliography"/>
         <w:rPr>
           <w:rFonts w:ascii="Cambria" w:hAnsi="Cambria"/>
-          <w:lang w:val="en-CH"/>
-        </w:rPr>
-      </w:pPr>
-      <w:r>
-        <w:rPr>
-          <w:rFonts w:ascii="Cambria" w:hAnsi="Cambria"/>
-          <w:lang w:val="en-CH"/>
+        </w:rPr>
+      </w:pPr>
+      <w:r>
+        <w:rPr>
+          <w:rFonts w:ascii="Cambria" w:hAnsi="Cambria"/>
         </w:rPr>
         <w:t xml:space="preserve">Todorovic, D. (2008). Gestalt principles Proximity_principle. </w:t>
       </w:r>
@@ -8656,14 +8703,12 @@
           <w:rFonts w:ascii="Cambria" w:hAnsi="Cambria"/>
           <w:i/>
           <w:iCs/>
-          <w:lang w:val="en-CH"/>
         </w:rPr>
         <w:t>Scholarpedia</w:t>
       </w:r>
       <w:r>
         <w:rPr>
           <w:rFonts w:ascii="Cambria" w:hAnsi="Cambria"/>
-          <w:lang w:val="en-CH"/>
         </w:rPr>
         <w:t xml:space="preserve">, </w:t>
       </w:r>
@@ -8672,14 +8717,12 @@
           <w:rFonts w:ascii="Cambria" w:hAnsi="Cambria"/>
           <w:i/>
           <w:iCs/>
-          <w:lang w:val="en-CH"/>
         </w:rPr>
         <w:t>3</w:t>
       </w:r>
       <w:r>
         <w:rPr>
           <w:rFonts w:ascii="Cambria" w:hAnsi="Cambria"/>
-          <w:lang w:val="en-CH"/>
         </w:rPr>
         <w:t>(12), 5345. https://doi.org/10.4249/scholarpedia.5345</w:t>
       </w:r>
@@ -8689,13 +8732,11 @@
         <w:pStyle w:val="Bibliography"/>
         <w:rPr>
           <w:rFonts w:ascii="Cambria" w:hAnsi="Cambria"/>
-          <w:lang w:val="en-CH"/>
-        </w:rPr>
-      </w:pPr>
-      <w:r>
-        <w:rPr>
-          <w:rFonts w:ascii="Cambria" w:hAnsi="Cambria"/>
-          <w:lang w:val="en-CH"/>
+        </w:rPr>
+      </w:pPr>
+      <w:r>
+        <w:rPr>
+          <w:rFonts w:ascii="Cambria" w:hAnsi="Cambria"/>
         </w:rPr>
         <w:t xml:space="preserve">Wiki, G. (2017, November 21). </w:t>
       </w:r>
@@ -8704,14 +8745,12 @@
           <w:rFonts w:ascii="Cambria" w:hAnsi="Cambria"/>
           <w:i/>
           <w:iCs/>
-          <w:lang w:val="en-CH"/>
         </w:rPr>
         <w:t>Visual variable—GIS Wiki | The GIS Encyclopedia</w:t>
       </w:r>
       <w:r>
         <w:rPr>
           <w:rFonts w:ascii="Cambria" w:hAnsi="Cambria"/>
-          <w:lang w:val="en-CH"/>
         </w:rPr>
         <w:t xml:space="preserve"> [Article]. Visual Variable. http://wiki.gis.com/wiki/index.php/Visual_variable</w:t>
       </w:r>
@@ -8721,13 +8760,11 @@
         <w:pStyle w:val="Bibliography"/>
         <w:rPr>
           <w:rFonts w:ascii="Cambria" w:hAnsi="Cambria"/>
-          <w:lang w:val="en-CH"/>
-        </w:rPr>
-      </w:pPr>
-      <w:r>
-        <w:rPr>
-          <w:rFonts w:ascii="Cambria" w:hAnsi="Cambria"/>
-          <w:lang w:val="en-CH"/>
+        </w:rPr>
+      </w:pPr>
+      <w:r>
+        <w:rPr>
+          <w:rFonts w:ascii="Cambria" w:hAnsi="Cambria"/>
         </w:rPr>
         <w:t xml:space="preserve">Wikipedia contributors. (2021). Dobson unit. In </w:t>
       </w:r>
@@ -8736,14 +8773,12 @@
           <w:rFonts w:ascii="Cambria" w:hAnsi="Cambria"/>
           <w:i/>
           <w:iCs/>
-          <w:lang w:val="en-CH"/>
         </w:rPr>
         <w:t>Wikipedia</w:t>
       </w:r>
       <w:r>
         <w:rPr>
           <w:rFonts w:ascii="Cambria" w:hAnsi="Cambria"/>
-          <w:lang w:val="en-CH"/>
         </w:rPr>
         <w:t>. https://en.wikipedia.org/w/index.php?title=Dobson_unit&amp;oldid=1054036929</w:t>
       </w:r>
@@ -8753,13 +8788,11 @@
         <w:pStyle w:val="Bibliography"/>
         <w:rPr>
           <w:rFonts w:ascii="Cambria" w:hAnsi="Cambria"/>
-          <w:lang w:val="en-CH"/>
-        </w:rPr>
-      </w:pPr>
-      <w:r>
-        <w:rPr>
-          <w:rFonts w:ascii="Cambria" w:hAnsi="Cambria"/>
-          <w:lang w:val="en-CH"/>
+        </w:rPr>
+      </w:pPr>
+      <w:r>
+        <w:rPr>
+          <w:rFonts w:ascii="Cambria" w:hAnsi="Cambria"/>
         </w:rPr>
         <w:t xml:space="preserve">Wilke, C. O. (2019). </w:t>
       </w:r>
@@ -8768,14 +8801,12 @@
           <w:rFonts w:ascii="Cambria" w:hAnsi="Cambria"/>
           <w:i/>
           <w:iCs/>
-          <w:lang w:val="en-CH"/>
         </w:rPr>
         <w:t>Fundamentals of Data Visualization</w:t>
       </w:r>
       <w:r>
         <w:rPr>
           <w:rFonts w:ascii="Cambria" w:hAnsi="Cambria"/>
-          <w:lang w:val="en-CH"/>
         </w:rPr>
         <w:t>. O’Reilly Media, Inc. https://clauswilke.com/dataviz/aesthetic-mapping.html</w:t>
       </w:r>
@@ -8785,13 +8816,11 @@
         <w:pStyle w:val="Bibliography"/>
         <w:rPr>
           <w:rFonts w:ascii="Cambria" w:hAnsi="Cambria"/>
-          <w:lang w:val="en-CH"/>
-        </w:rPr>
-      </w:pPr>
-      <w:r>
-        <w:rPr>
-          <w:rFonts w:ascii="Cambria" w:hAnsi="Cambria"/>
-          <w:lang w:val="en-CH"/>
+        </w:rPr>
+      </w:pPr>
+      <w:r>
+        <w:rPr>
+          <w:rFonts w:ascii="Cambria" w:hAnsi="Cambria"/>
         </w:rPr>
         <w:t xml:space="preserve">Yi, M., &amp; Sapountzis, M. (2021, September 30). </w:t>
       </w:r>
@@ -8800,14 +8829,12 @@
           <w:rFonts w:ascii="Cambria" w:hAnsi="Cambria"/>
           <w:i/>
           <w:iCs/>
-          <w:lang w:val="en-CH"/>
         </w:rPr>
         <w:t>Essential Chart Types for Data Visualization</w:t>
       </w:r>
       <w:r>
         <w:rPr>
           <w:rFonts w:ascii="Cambria" w:hAnsi="Cambria"/>
-          <w:lang w:val="en-CH"/>
         </w:rPr>
         <w:t xml:space="preserve"> [Article]. Chartio. https://chartio.com/learn/charts/essential-chart-types-for-data-visualization/</w:t>
       </w:r>

</xml_diff>